<commit_message>
ROad No 10, Independent House is added
</commit_message>
<xml_diff>
--- a/ASRProps-Final.docx
+++ b/ASRProps-Final.docx
@@ -2482,7 +2482,41 @@
             <w:tcW w:w="3555" w:type="dxa"/>
             <w:gridSpan w:val="2"/>
           </w:tcPr>
-          <w:p/>
+          <w:p>
+            <w:r>
+              <w:t>===== Sultan ===========</w:t>
+            </w:r>
+          </w:p>
+          <w:p>
+            <w:r>
+              <w:t xml:space="preserve">Jubilee Hills Road No 10, </w:t>
+            </w:r>
+          </w:p>
+          <w:p>
+            <w:r>
+              <w:t>Plot No : 146, 1236 Sq Y</w:t>
+            </w:r>
+            <w:r>
+              <w:t>a</w:t>
+            </w:r>
+            <w:r>
+              <w:t>rds</w:t>
+            </w:r>
+          </w:p>
+          <w:p>
+            <w:r>
+              <w:t>Fa</w:t>
+            </w:r>
+            <w:r>
+              <w:t>cing North East</w:t>
+            </w:r>
+            <w:r>
+              <w:t xml:space="preserve">, </w:t>
+            </w:r>
+            <w:r>
+              <w:t>Price : 20CR</w:t>
+            </w:r>
+          </w:p>
         </w:tc>
         <w:tc>
           <w:tcPr>
@@ -3016,7 +3050,7 @@
   <a:extraClrSchemeLst/>
   <a:extLst>
     <a:ext uri="{05A4C25C-085E-4340-85A3-A5531E510DB2}">
-      <thm15:themeFamily xmlns="" xmlns:thm15="http://schemas.microsoft.com/office/thememl/2012/main" name="Office Theme" id="{62F939B6-93AF-4DB8-9C6B-D6C7DFDC589F}" vid="{4A3C46E8-61CC-4603-A589-7422A47A8E4A}"/>
+      <thm15:themeFamily xmlns:thm15="http://schemas.microsoft.com/office/thememl/2012/main" xmlns="" name="Office Theme" id="{62F939B6-93AF-4DB8-9C6B-D6C7DFDC589F}" vid="{4A3C46E8-61CC-4603-A589-7422A47A8E4A}"/>
     </a:ext>
   </a:extLst>
 </a:theme>

</xml_diff>

<commit_message>
Gulf Edge details updated
</commit_message>
<xml_diff>
--- a/ASRProps-Final.docx
+++ b/ASRProps-Final.docx
@@ -1,13 +1,13 @@
 
 <file path=word/document.xml><?xml version="1.0" encoding="utf-8"?>
-<w:document xmlns:ve="http://schemas.openxmlformats.org/markup-compatibility/2006" xmlns:o="urn:schemas-microsoft-com:office:office" xmlns:r="http://schemas.openxmlformats.org/officeDocument/2006/relationships" xmlns:m="http://schemas.openxmlformats.org/officeDocument/2006/math" xmlns:v="urn:schemas-microsoft-com:vml" xmlns:wp="http://schemas.openxmlformats.org/drawingml/2006/wordprocessingDrawing" xmlns:w10="urn:schemas-microsoft-com:office:word" xmlns:w="http://schemas.openxmlformats.org/wordprocessingml/2006/main" xmlns:wne="http://schemas.microsoft.com/office/word/2006/wordml">
+<w:document xmlns:wpc="http://schemas.microsoft.com/office/word/2010/wordprocessingCanvas" xmlns:cx="http://schemas.microsoft.com/office/drawing/2014/chartex" xmlns:cx1="http://schemas.microsoft.com/office/drawing/2015/9/8/chartex" xmlns:cx2="http://schemas.microsoft.com/office/drawing/2015/10/21/chartex" xmlns:cx3="http://schemas.microsoft.com/office/drawing/2016/5/9/chartex" xmlns:cx4="http://schemas.microsoft.com/office/drawing/2016/5/10/chartex" xmlns:cx5="http://schemas.microsoft.com/office/drawing/2016/5/11/chartex" xmlns:cx6="http://schemas.microsoft.com/office/drawing/2016/5/12/chartex" xmlns:cx7="http://schemas.microsoft.com/office/drawing/2016/5/13/chartex" xmlns:cx8="http://schemas.microsoft.com/office/drawing/2016/5/14/chartex" xmlns:mc="http://schemas.openxmlformats.org/markup-compatibility/2006" xmlns:aink="http://schemas.microsoft.com/office/drawing/2016/ink" xmlns:am3d="http://schemas.microsoft.com/office/drawing/2017/model3d" xmlns:o="urn:schemas-microsoft-com:office:office" xmlns:r="http://schemas.openxmlformats.org/officeDocument/2006/relationships" xmlns:m="http://schemas.openxmlformats.org/officeDocument/2006/math" xmlns:v="urn:schemas-microsoft-com:vml" xmlns:wp14="http://schemas.microsoft.com/office/word/2010/wordprocessingDrawing" xmlns:wp="http://schemas.openxmlformats.org/drawingml/2006/wordprocessingDrawing" xmlns:w10="urn:schemas-microsoft-com:office:word" xmlns:w="http://schemas.openxmlformats.org/wordprocessingml/2006/main" xmlns:w14="http://schemas.microsoft.com/office/word/2010/wordml" xmlns:w15="http://schemas.microsoft.com/office/word/2012/wordml" xmlns:w16cex="http://schemas.microsoft.com/office/word/2018/wordml/cex" xmlns:w16cid="http://schemas.microsoft.com/office/word/2016/wordml/cid" xmlns:w16="http://schemas.microsoft.com/office/word/2018/wordml" xmlns:w16sdtdh="http://schemas.microsoft.com/office/word/2020/wordml/sdtdatahash" xmlns:w16se="http://schemas.microsoft.com/office/word/2015/wordml/symex" xmlns:wpg="http://schemas.microsoft.com/office/word/2010/wordprocessingGroup" xmlns:wpi="http://schemas.microsoft.com/office/word/2010/wordprocessingInk" xmlns:wne="http://schemas.microsoft.com/office/word/2006/wordml" xmlns:wps="http://schemas.microsoft.com/office/word/2010/wordprocessingShape" mc:Ignorable="w14 w15 w16se w16cid w16 w16cex w16sdtdh wp14">
   <w:body>
     <w:tbl>
       <w:tblPr>
         <w:tblStyle w:val="TableGrid"/>
         <w:tblW w:w="11737" w:type="dxa"/>
         <w:tblInd w:w="-572" w:type="dxa"/>
-        <w:tblLook w:val="04A0"/>
+        <w:tblLook w:val="04A0" w:firstRow="1" w:lastRow="0" w:firstColumn="1" w:lastColumn="0" w:noHBand="0" w:noVBand="1"/>
       </w:tblPr>
       <w:tblGrid>
         <w:gridCol w:w="3828"/>
@@ -25,15 +25,7 @@
           </w:tcPr>
           <w:p>
             <w:r>
-              <w:t xml:space="preserve">==== </w:t>
-            </w:r>
-            <w:proofErr w:type="spellStart"/>
-            <w:r>
-              <w:t>Trinath</w:t>
-            </w:r>
-            <w:proofErr w:type="spellEnd"/>
-            <w:r>
-              <w:t xml:space="preserve"> -Road No19 ====</w:t>
+              <w:t>==== Trinath -Road No19 ====</w:t>
             </w:r>
           </w:p>
           <w:p/>
@@ -44,28 +36,18 @@
           </w:p>
           <w:p>
             <w:r>
-              <w:t xml:space="preserve">4050 Sq </w:t>
-            </w:r>
-            <w:proofErr w:type="spellStart"/>
-            <w:r>
-              <w:t>Yards,South</w:t>
-            </w:r>
-            <w:proofErr w:type="spellEnd"/>
-            <w:r>
-              <w:t xml:space="preserve"> East Facing</w:t>
-            </w:r>
-          </w:p>
-          <w:p>
-            <w:r>
-              <w:t xml:space="preserve">70000 </w:t>
-            </w:r>
-            <w:proofErr w:type="spellStart"/>
-            <w:r>
-              <w:t>Sft</w:t>
-            </w:r>
-            <w:proofErr w:type="spellEnd"/>
-            <w:r>
-              <w:t xml:space="preserve"> Commercial Permission</w:t>
+              <w:rPr>
+                <w:b/>
+              </w:rPr>
+              <w:t>4050</w:t>
+            </w:r>
+            <w:r>
+              <w:t xml:space="preserve"> Sq Yards,South East Facing</w:t>
+            </w:r>
+          </w:p>
+          <w:p>
+            <w:r>
+              <w:t>70000 Sft Commercial Permission</w:t>
             </w:r>
           </w:p>
           <w:p>
@@ -102,36 +84,27 @@
           </w:p>
           <w:p>
             <w:r>
-              <w:t xml:space="preserve">Before </w:t>
-            </w:r>
-            <w:proofErr w:type="spellStart"/>
-            <w:r>
-              <w:t>Navayuga</w:t>
-            </w:r>
-            <w:proofErr w:type="spellEnd"/>
+              <w:t>Before Navayuga</w:t>
+            </w:r>
             <w:r>
               <w:t xml:space="preserve"> </w:t>
             </w:r>
-            <w:proofErr w:type="spellStart"/>
-            <w:r>
-              <w:t>Engineeting</w:t>
-            </w:r>
-            <w:proofErr w:type="spellEnd"/>
-            <w:r>
-              <w:t xml:space="preserve"> </w:t>
-            </w:r>
-            <w:proofErr w:type="spellStart"/>
-            <w:r>
-              <w:t>of</w:t>
+            <w:r>
+              <w:t>Engineeting of</w:t>
             </w:r>
             <w:r>
               <w:t>c</w:t>
             </w:r>
-            <w:proofErr w:type="spellEnd"/>
-          </w:p>
-          <w:p>
-            <w:r>
-              <w:t>2018 Sq Yards,</w:t>
+          </w:p>
+          <w:p>
+            <w:r>
+              <w:rPr>
+                <w:b/>
+              </w:rPr>
+              <w:t>2018</w:t>
+            </w:r>
+            <w:r>
+              <w:t xml:space="preserve"> Sq Yards,</w:t>
             </w:r>
           </w:p>
           <w:p>
@@ -150,13 +123,8 @@
               <w:t>===</w:t>
             </w:r>
             <w:r>
-              <w:t xml:space="preserve">= </w:t>
-            </w:r>
-            <w:proofErr w:type="spellStart"/>
-            <w:r>
-              <w:t>Trinath</w:t>
-            </w:r>
-            <w:proofErr w:type="spellEnd"/>
+              <w:t>= Trinath</w:t>
+            </w:r>
             <w:r>
               <w:t>-Road No36 ====</w:t>
             </w:r>
@@ -175,7 +143,13 @@
           </w:p>
           <w:p>
             <w:r>
-              <w:t>2900 Sq Yards,2 Cellar</w:t>
+              <w:rPr>
+                <w:b/>
+              </w:rPr>
+              <w:t>2900</w:t>
+            </w:r>
+            <w:r>
+              <w:t xml:space="preserve"> Sq Yards,2 Cellar</w:t>
             </w:r>
           </w:p>
           <w:p>
@@ -226,7 +200,13 @@
           </w:p>
           <w:p>
             <w:r>
-              <w:t>1447 Sq Yards as per sale deed</w:t>
+              <w:rPr>
+                <w:b/>
+              </w:rPr>
+              <w:t>1447</w:t>
+            </w:r>
+            <w:r>
+              <w:t xml:space="preserve"> Sq Yards as per sale deed</w:t>
             </w:r>
           </w:p>
           <w:p>
@@ -267,15 +247,7 @@
           </w:tcPr>
           <w:p>
             <w:r>
-              <w:t xml:space="preserve">==== </w:t>
-            </w:r>
-            <w:proofErr w:type="spellStart"/>
-            <w:r>
-              <w:t>Babji</w:t>
-            </w:r>
-            <w:proofErr w:type="spellEnd"/>
-            <w:r>
-              <w:t xml:space="preserve"> Owner - Road No 68 </w:t>
+              <w:t xml:space="preserve">==== Babji Owner - Road No 68 </w:t>
             </w:r>
           </w:p>
           <w:p>
@@ -285,41 +257,29 @@
           </w:p>
           <w:p>
             <w:r>
-              <w:t>Independent House</w:t>
-            </w:r>
-          </w:p>
-          <w:p>
-            <w:r>
               <w:t>Opp Allu Arjun House</w:t>
             </w:r>
           </w:p>
           <w:p>
             <w:r>
-              <w:t>1368 Sq Yards</w:t>
-            </w:r>
-            <w:r>
-              <w:t xml:space="preserve">, </w:t>
-            </w:r>
-            <w:r>
-              <w:t xml:space="preserve">17135 </w:t>
-            </w:r>
-            <w:proofErr w:type="spellStart"/>
-            <w:r>
-              <w:t>Sft</w:t>
-            </w:r>
-            <w:proofErr w:type="spellEnd"/>
-          </w:p>
-          <w:p>
-            <w:r>
-              <w:t xml:space="preserve">( GF-5654, 1st Floor-6321, 2nd Floor-4360, Servent-800 </w:t>
-            </w:r>
-            <w:proofErr w:type="spellStart"/>
-            <w:r>
-              <w:t>Sft</w:t>
-            </w:r>
-            <w:proofErr w:type="spellEnd"/>
-            <w:r>
-              <w:t xml:space="preserve"> )</w:t>
+              <w:rPr>
+                <w:b/>
+              </w:rPr>
+              <w:t>1368</w:t>
+            </w:r>
+            <w:r>
+              <w:t xml:space="preserve"> Sq Yards</w:t>
+            </w:r>
+            <w:r>
+              <w:t xml:space="preserve">, </w:t>
+            </w:r>
+            <w:r>
+              <w:t>17135 Sft</w:t>
+            </w:r>
+          </w:p>
+          <w:p>
+            <w:r>
+              <w:t>( GF-5654, 1st Floor-6321, 2nd Floor-4360, Servent-800 Sft )</w:t>
             </w:r>
           </w:p>
           <w:p>
@@ -332,23 +292,7 @@
           </w:p>
           <w:p>
             <w:r>
-              <w:t xml:space="preserve">7 Bed Rooms, 2 Visitors Room, Home </w:t>
-            </w:r>
-            <w:proofErr w:type="spellStart"/>
-            <w:r>
-              <w:t>Theater</w:t>
-            </w:r>
-            <w:proofErr w:type="spellEnd"/>
-            <w:r>
-              <w:t xml:space="preserve">, </w:t>
-            </w:r>
-            <w:proofErr w:type="spellStart"/>
-            <w:r>
-              <w:t>Puja</w:t>
-            </w:r>
-            <w:proofErr w:type="spellEnd"/>
-            <w:r>
-              <w:t xml:space="preserve"> Room</w:t>
+              <w:t>7 Bed Rooms, 2 Visitors Room, Home Theater, Puja Room</w:t>
             </w:r>
           </w:p>
           <w:p>
@@ -402,28 +346,27 @@
           </w:p>
           <w:p>
             <w:r>
-              <w:t>Plot Area:676 Sq Yards</w:t>
-            </w:r>
-          </w:p>
-          <w:p>
-            <w:r>
-              <w:t xml:space="preserve">Built Up Area: 10,000 </w:t>
-            </w:r>
-            <w:proofErr w:type="spellStart"/>
-            <w:r>
-              <w:t>sft</w:t>
-            </w:r>
-            <w:proofErr w:type="spellEnd"/>
-          </w:p>
-          <w:p>
-            <w:r>
-              <w:t xml:space="preserve">Clear Title, 100% </w:t>
-            </w:r>
-            <w:proofErr w:type="spellStart"/>
-            <w:r>
-              <w:t>Vastu</w:t>
-            </w:r>
-            <w:proofErr w:type="spellEnd"/>
+              <w:t>Plot Area:</w:t>
+            </w:r>
+            <w:r>
+              <w:rPr>
+                <w:b/>
+              </w:rPr>
+              <w:t>676</w:t>
+            </w:r>
+            <w:r>
+              <w:t xml:space="preserve"> Sq Yards</w:t>
+            </w:r>
+          </w:p>
+          <w:p>
+            <w:r>
+              <w:t>Built Up Area: 10,000 sft</w:t>
+            </w:r>
+          </w:p>
+          <w:p>
+            <w:r>
+              <w:t>Clear Title, 100% Vastu</w:t>
+            </w:r>
           </w:p>
           <w:p>
             <w:r>
@@ -478,27 +421,20 @@
           </w:p>
           <w:p/>
           <w:p>
-            <w:proofErr w:type="spellStart"/>
-            <w:r>
-              <w:t>Kokapet</w:t>
-            </w:r>
-            <w:proofErr w:type="spellEnd"/>
-            <w:r>
-              <w:t xml:space="preserve"> Area</w:t>
-            </w:r>
-            <w:r>
-              <w:t xml:space="preserve">, </w:t>
-            </w:r>
-            <w:r>
-              <w:t xml:space="preserve">5 Acers Commercial Land for </w:t>
-            </w:r>
-            <w:proofErr w:type="spellStart"/>
-            <w:r>
-              <w:t>DevelopmentForHirise</w:t>
-            </w:r>
-            <w:proofErr w:type="spellEnd"/>
-            <w:r>
-              <w:t xml:space="preserve"> Apartments</w:t>
+            <w:r>
+              <w:t>Kokapet Area</w:t>
+            </w:r>
+            <w:r>
+              <w:t xml:space="preserve">, </w:t>
+            </w:r>
+            <w:r>
+              <w:rPr>
+                <w:b/>
+              </w:rPr>
+              <w:t>5 Acers</w:t>
+            </w:r>
+            <w:r>
+              <w:t xml:space="preserve"> Commercial Land for DevelopmentForHirise Apartments</w:t>
             </w:r>
           </w:p>
           <w:p>
@@ -540,7 +476,13 @@
           </w:p>
           <w:p>
             <w:r>
-              <w:t>1726 Sq Yards,</w:t>
+              <w:rPr>
+                <w:b/>
+              </w:rPr>
+              <w:t>1726</w:t>
+            </w:r>
+            <w:r>
+              <w:t xml:space="preserve"> Sq Yards,</w:t>
             </w:r>
           </w:p>
           <w:p>
@@ -556,26 +498,13 @@
           </w:tcPr>
           <w:p>
             <w:r>
-              <w:t xml:space="preserve">== </w:t>
-            </w:r>
-            <w:proofErr w:type="spellStart"/>
-            <w:r>
-              <w:t>Moosapet</w:t>
-            </w:r>
-            <w:proofErr w:type="spellEnd"/>
-            <w:r>
-              <w:t>(</w:t>
-            </w:r>
-            <w:proofErr w:type="spellStart"/>
-            <w:r>
-              <w:t>Koteshwar</w:t>
-            </w:r>
-            <w:r>
-              <w:t>Rao</w:t>
-            </w:r>
-            <w:proofErr w:type="spellEnd"/>
-            <w:r>
-              <w:t>) =</w:t>
+              <w:t>== Moosapet</w:t>
+            </w:r>
+            <w:r>
+              <w:t>(Koteshwar</w:t>
+            </w:r>
+            <w:r>
+              <w:t>Rao) =</w:t>
             </w:r>
             <w:r>
               <w:t>=</w:t>
@@ -584,16 +513,11 @@
           <w:p/>
           <w:p>
             <w:r>
-              <w:t xml:space="preserve">Near </w:t>
-            </w:r>
-            <w:proofErr w:type="spellStart"/>
-            <w:r>
-              <w:t>Moosape</w:t>
+              <w:t>Near Moosape</w:t>
             </w:r>
             <w:r>
               <w:t>t</w:t>
             </w:r>
-            <w:proofErr w:type="spellEnd"/>
             <w:r>
               <w:t xml:space="preserve"> Metro Station</w:t>
             </w:r>
@@ -610,7 +534,13 @@
           </w:p>
           <w:p>
             <w:r>
-              <w:t>2050 Sq Yards</w:t>
+              <w:rPr>
+                <w:b/>
+              </w:rPr>
+              <w:t>2050</w:t>
+            </w:r>
+            <w:r>
+              <w:t xml:space="preserve"> Sq Yards</w:t>
             </w:r>
           </w:p>
           <w:p>
@@ -661,7 +591,13 @@
           </w:p>
           <w:p>
             <w:r>
-              <w:t>2100 Sq Yards, Building</w:t>
+              <w:rPr>
+                <w:b/>
+              </w:rPr>
+              <w:t>2100</w:t>
+            </w:r>
+            <w:r>
+              <w:t xml:space="preserve"> Sq Yards, Building</w:t>
             </w:r>
           </w:p>
           <w:p>
@@ -711,15 +647,13 @@
           </w:p>
           <w:p>
             <w:r>
-              <w:t xml:space="preserve">600 Sq </w:t>
-            </w:r>
-            <w:proofErr w:type="spellStart"/>
-            <w:r>
-              <w:t>Yards,Open</w:t>
-            </w:r>
-            <w:proofErr w:type="spellEnd"/>
-            <w:r>
-              <w:t xml:space="preserve"> Plot</w:t>
+              <w:rPr>
+                <w:b/>
+              </w:rPr>
+              <w:t>600</w:t>
+            </w:r>
+            <w:r>
+              <w:t xml:space="preserve"> Sq Yards,Open Plot</w:t>
             </w:r>
           </w:p>
           <w:p>
@@ -761,7 +695,13 @@
           </w:p>
           <w:p>
             <w:r>
-              <w:t>1410 Sq Yards &amp; 1383 Sq Yards</w:t>
+              <w:rPr>
+                <w:b/>
+              </w:rPr>
+              <w:t>1410</w:t>
+            </w:r>
+            <w:r>
+              <w:t xml:space="preserve"> Sq Yards &amp; 1383 Sq Yards</w:t>
             </w:r>
           </w:p>
           <w:p>
@@ -795,7 +735,13 @@
           <w:p/>
           <w:p>
             <w:r>
-              <w:t>800 Sq Yards is Available for Apartment development</w:t>
+              <w:rPr>
+                <w:b/>
+              </w:rPr>
+              <w:t>800</w:t>
+            </w:r>
+            <w:r>
+              <w:t xml:space="preserve"> Sq Yards is Available for Apartment development</w:t>
             </w:r>
             <w:r>
               <w:t xml:space="preserve">, </w:t>
@@ -827,7 +773,13 @@
           </w:p>
           <w:p>
             <w:r>
-              <w:t>400 Sq Yards</w:t>
+              <w:rPr>
+                <w:b/>
+              </w:rPr>
+              <w:t>400</w:t>
+            </w:r>
+            <w:r>
+              <w:t xml:space="preserve"> Sq Yards</w:t>
             </w:r>
           </w:p>
           <w:p>
@@ -891,7 +843,16 @@
           </w:p>
           <w:p>
             <w:r>
-              <w:t>Total 2161 Sq Yards</w:t>
+              <w:t xml:space="preserve">Total </w:t>
+            </w:r>
+            <w:r>
+              <w:rPr>
+                <w:b/>
+              </w:rPr>
+              <w:t>2161</w:t>
+            </w:r>
+            <w:r>
+              <w:t xml:space="preserve"> Sq Yards</w:t>
             </w:r>
             <w:r>
               <w:t xml:space="preserve">, </w:t>
@@ -922,7 +883,19 @@
           </w:p>
           <w:p>
             <w:r>
-              <w:t>Road No 36,1066 Sq Yards</w:t>
+              <w:t>Road No 36,</w:t>
+            </w:r>
+            <w:r>
+              <w:t xml:space="preserve"> </w:t>
+            </w:r>
+            <w:r>
+              <w:rPr>
+                <w:b/>
+              </w:rPr>
+              <w:t>1066</w:t>
+            </w:r>
+            <w:r>
+              <w:t xml:space="preserve"> Sq Yards</w:t>
             </w:r>
           </w:p>
           <w:p>
@@ -958,7 +931,13 @@
           </w:p>
           <w:p>
             <w:r>
-              <w:t>1186 Sq Yards, 3L Negotiable</w:t>
+              <w:rPr>
+                <w:b/>
+              </w:rPr>
+              <w:t>1186</w:t>
+            </w:r>
+            <w:r>
+              <w:t xml:space="preserve"> Sq Yards, 3L Negotiable</w:t>
             </w:r>
           </w:p>
         </w:tc>
@@ -979,7 +958,16 @@
           </w:p>
           <w:p>
             <w:r>
-              <w:t>South Facing, 1478 Sq Yards</w:t>
+              <w:t xml:space="preserve">South Facing, </w:t>
+            </w:r>
+            <w:r>
+              <w:rPr>
+                <w:b/>
+              </w:rPr>
+              <w:t>1478</w:t>
+            </w:r>
+            <w:r>
+              <w:t xml:space="preserve"> Sq Yards</w:t>
             </w:r>
           </w:p>
           <w:p>
@@ -999,23 +987,7 @@
           </w:tcPr>
           <w:p>
             <w:r>
-              <w:t xml:space="preserve">== Near </w:t>
-            </w:r>
-            <w:proofErr w:type="spellStart"/>
-            <w:r>
-              <w:t>Srihar</w:t>
-            </w:r>
-            <w:proofErr w:type="spellEnd"/>
-            <w:r>
-              <w:t xml:space="preserve"> Home (Rajesh </w:t>
-            </w:r>
-            <w:proofErr w:type="spellStart"/>
-            <w:r>
-              <w:t>Agarwal</w:t>
-            </w:r>
-            <w:proofErr w:type="spellEnd"/>
-            <w:r>
-              <w:t>) =</w:t>
+              <w:t>== Near Srihar Home (Rajesh Agarwal) =</w:t>
             </w:r>
           </w:p>
           <w:p/>
@@ -1026,7 +998,13 @@
           </w:p>
           <w:p>
             <w:r>
-              <w:t>963 Sq Yards, 3L Negotiable, 65 X 125</w:t>
+              <w:rPr>
+                <w:b/>
+              </w:rPr>
+              <w:t xml:space="preserve">963 </w:t>
+            </w:r>
+            <w:r>
+              <w:t>Sq Yards, 3L Negotiable, 65 X 125</w:t>
             </w:r>
           </w:p>
         </w:tc>
@@ -1047,7 +1025,16 @@
           </w:p>
           <w:p>
             <w:r>
-              <w:t>Total 12 plots, 6142 Sq Yards</w:t>
+              <w:t xml:space="preserve">Total 12 plots, </w:t>
+            </w:r>
+            <w:r>
+              <w:rPr>
+                <w:b/>
+              </w:rPr>
+              <w:t>6142</w:t>
+            </w:r>
+            <w:r>
+              <w:t xml:space="preserve"> Sq Yards</w:t>
             </w:r>
           </w:p>
           <w:p>
@@ -1068,13 +1055,17 @@
           </w:p>
           <w:p/>
           <w:p>
-            <w:proofErr w:type="spellStart"/>
-            <w:r>
-              <w:t>Ameerpet</w:t>
-            </w:r>
-            <w:proofErr w:type="spellEnd"/>
-            <w:r>
-              <w:t>, 2242 Sq Yards</w:t>
+            <w:r>
+              <w:t xml:space="preserve">Ameerpet, </w:t>
+            </w:r>
+            <w:r>
+              <w:rPr>
+                <w:b/>
+              </w:rPr>
+              <w:t>2242</w:t>
+            </w:r>
+            <w:r>
+              <w:t xml:space="preserve"> Sq Yards</w:t>
             </w:r>
           </w:p>
           <w:p>
@@ -1104,21 +1095,14 @@
           </w:p>
           <w:p>
             <w:r>
-              <w:t xml:space="preserve">130 Acers, Mango </w:t>
-            </w:r>
-            <w:proofErr w:type="spellStart"/>
-            <w:r>
-              <w:t>Thota</w:t>
-            </w:r>
-            <w:proofErr w:type="spellEnd"/>
-            <w:r>
-              <w:t xml:space="preserve">, </w:t>
-            </w:r>
-            <w:proofErr w:type="spellStart"/>
-            <w:r>
-              <w:t>Sharajipet</w:t>
-            </w:r>
-            <w:proofErr w:type="spellEnd"/>
+              <w:rPr>
+                <w:b/>
+              </w:rPr>
+              <w:t>130 Acers</w:t>
+            </w:r>
+            <w:r>
+              <w:t>, Mango Thota, Sharajipet</w:t>
+            </w:r>
           </w:p>
           <w:p>
             <w:r>
@@ -1160,7 +1144,22 @@
           </w:p>
           <w:p>
             <w:r>
-              <w:t>387 yds, built up area 4600 Sq ft</w:t>
+              <w:rPr>
+                <w:b/>
+              </w:rPr>
+              <w:t>387</w:t>
+            </w:r>
+            <w:r>
+              <w:t xml:space="preserve"> yds, built up area </w:t>
+            </w:r>
+            <w:r>
+              <w:rPr>
+                <w:b/>
+              </w:rPr>
+              <w:t>4600</w:t>
+            </w:r>
+            <w:r>
+              <w:t xml:space="preserve"> Sq ft</w:t>
             </w:r>
           </w:p>
           <w:p>
@@ -1188,7 +1187,13 @@
               <w:t xml:space="preserve">, </w:t>
             </w:r>
             <w:r>
-              <w:t>Plot no 48A, 291.6 yds</w:t>
+              <w:t>Plot no 48A,</w:t>
+            </w:r>
+            <w:r>
+              <w:rPr>
+                <w:b/>
+              </w:rPr>
+              <w:t xml:space="preserve"> 291.6 yds</w:t>
             </w:r>
           </w:p>
           <w:p>
@@ -1247,7 +1252,13 @@
               <w:t xml:space="preserve">, </w:t>
             </w:r>
             <w:r>
-              <w:t>1845 Sq Yards,</w:t>
+              <w:rPr>
+                <w:b/>
+              </w:rPr>
+              <w:t>1845</w:t>
+            </w:r>
+            <w:r>
+              <w:t xml:space="preserve"> Sq Yards,</w:t>
             </w:r>
           </w:p>
           <w:p>
@@ -1264,19 +1275,19 @@
           </w:tcPr>
           <w:p>
             <w:r>
-              <w:t xml:space="preserve"> == </w:t>
-            </w:r>
-            <w:proofErr w:type="spellStart"/>
-            <w:r>
-              <w:t>Khaleel</w:t>
-            </w:r>
-            <w:proofErr w:type="spellEnd"/>
-            <w:r>
-              <w:t xml:space="preserve"> Khan Direct Owner =====</w:t>
-            </w:r>
-          </w:p>
-          <w:p>
-            <w:r>
+              <w:t xml:space="preserve"> == Khaleel Khan Direct Owner =====</w:t>
+            </w:r>
+          </w:p>
+          <w:p>
+            <w:pPr>
+              <w:rPr>
+                <w:b/>
+              </w:rPr>
+            </w:pPr>
+            <w:r>
+              <w:rPr>
+                <w:b/>
+              </w:rPr>
               <w:t>Journalist Colony, 657 Sq Yards</w:t>
             </w:r>
           </w:p>
@@ -1293,13 +1304,14 @@
           </w:p>
           <w:p>
             <w:r>
-              <w:t xml:space="preserve">Price: 1.8L Per </w:t>
-            </w:r>
-            <w:proofErr w:type="spellStart"/>
-            <w:r>
-              <w:t>SqYard</w:t>
-            </w:r>
-            <w:proofErr w:type="spellEnd"/>
+              <w:t>Price: 1.8L Per Sq</w:t>
+            </w:r>
+            <w:r>
+              <w:t xml:space="preserve"> </w:t>
+            </w:r>
+            <w:r>
+              <w:t>Yard</w:t>
+            </w:r>
           </w:p>
           <w:p>
             <w:r>
@@ -1318,36 +1330,18 @@
           </w:tcPr>
           <w:p>
             <w:r>
-              <w:t xml:space="preserve">=== </w:t>
-            </w:r>
-            <w:proofErr w:type="spellStart"/>
-            <w:r>
-              <w:t>Prem</w:t>
-            </w:r>
-            <w:proofErr w:type="spellEnd"/>
-            <w:r>
-              <w:t xml:space="preserve"> Agent(</w:t>
-            </w:r>
-            <w:proofErr w:type="spellStart"/>
-            <w:r>
-              <w:t>Pandu</w:t>
-            </w:r>
-            <w:proofErr w:type="spellEnd"/>
-            <w:r>
-              <w:t xml:space="preserve"> </w:t>
-            </w:r>
-            <w:proofErr w:type="spellStart"/>
-            <w:r>
-              <w:t>Yadav</w:t>
-            </w:r>
-            <w:proofErr w:type="spellEnd"/>
-            <w:r>
-              <w:t>) ===</w:t>
-            </w:r>
-          </w:p>
-          <w:p>
-            <w:r>
-              <w:t>2 ACRS 20 GUNTAS LAND FOR SALE</w:t>
+              <w:t>=== Prem Agent(Pandu Yadav) ===</w:t>
+            </w:r>
+          </w:p>
+          <w:p>
+            <w:r>
+              <w:rPr>
+                <w:b/>
+              </w:rPr>
+              <w:t>2 ACRS 20 GUNTAS</w:t>
+            </w:r>
+            <w:r>
+              <w:t xml:space="preserve"> LAND FOR SALE</w:t>
             </w:r>
           </w:p>
           <w:p>
@@ -1435,7 +1429,13 @@
           </w:p>
           <w:p>
             <w:r>
-              <w:t>700 Sq Yards as per sale deed</w:t>
+              <w:rPr>
+                <w:b/>
+              </w:rPr>
+              <w:t xml:space="preserve">700 </w:t>
+            </w:r>
+            <w:r>
+              <w:t>Sq Yards as per sale deed</w:t>
             </w:r>
           </w:p>
           <w:p>
@@ -1468,15 +1468,7 @@
               <w:t>=</w:t>
             </w:r>
             <w:r>
-              <w:t xml:space="preserve"> Direct Owner (</w:t>
-            </w:r>
-            <w:proofErr w:type="spellStart"/>
-            <w:r>
-              <w:t>Chetan</w:t>
-            </w:r>
-            <w:proofErr w:type="spellEnd"/>
-            <w:r>
-              <w:t xml:space="preserve">) </w:t>
+              <w:t xml:space="preserve"> Direct Owner (Chetan) </w:t>
             </w:r>
             <w:r>
               <w:t>======</w:t>
@@ -1495,7 +1487,13 @@
               <w:t xml:space="preserve">, </w:t>
             </w:r>
             <w:r>
-              <w:t>440 Sq Yards</w:t>
+              <w:rPr>
+                <w:b/>
+              </w:rPr>
+              <w:t>440</w:t>
+            </w:r>
+            <w:r>
+              <w:t xml:space="preserve"> Sq Yards</w:t>
             </w:r>
             <w:r>
               <w:t xml:space="preserve">, </w:t>
@@ -1508,16 +1506,11 @@
             </w:r>
           </w:p>
           <w:p>
-            <w:proofErr w:type="spellStart"/>
             <w:r>
               <w:t>Sub</w:t>
             </w:r>
             <w:r>
-              <w:t>Division</w:t>
-            </w:r>
-            <w:proofErr w:type="spellEnd"/>
-            <w:r>
-              <w:t xml:space="preserve"> plot no society membership</w:t>
+              <w:t>Division plot no society membership</w:t>
             </w:r>
             <w:r>
               <w:t xml:space="preserve">, </w:t>
@@ -1528,15 +1521,7 @@
           </w:p>
           <w:p>
             <w:r>
-              <w:t xml:space="preserve">3 </w:t>
-            </w:r>
-            <w:proofErr w:type="spellStart"/>
-            <w:r>
-              <w:t>Servent</w:t>
-            </w:r>
-            <w:proofErr w:type="spellEnd"/>
-            <w:r>
-              <w:t xml:space="preserve"> quarters</w:t>
+              <w:t>3 Servent quarters</w:t>
             </w:r>
             <w:r>
               <w:t>.</w:t>
@@ -1572,7 +1557,13 @@
           </w:p>
           <w:p>
             <w:r>
-              <w:t>1150 Sq Yards</w:t>
+              <w:rPr>
+                <w:b/>
+              </w:rPr>
+              <w:t>1150</w:t>
+            </w:r>
+            <w:r>
+              <w:t xml:space="preserve"> Sq Yards</w:t>
             </w:r>
             <w:r>
               <w:t xml:space="preserve">, </w:t>
@@ -1591,13 +1582,8 @@
           </w:p>
           <w:p>
             <w:r>
-              <w:t xml:space="preserve">Price :1.80L </w:t>
-            </w:r>
-            <w:proofErr w:type="spellStart"/>
-            <w:r>
-              <w:t>Negatiable</w:t>
-            </w:r>
-            <w:proofErr w:type="spellEnd"/>
+              <w:t>Price :1.80L Negatiable</w:t>
+            </w:r>
           </w:p>
         </w:tc>
       </w:tr>
@@ -1608,52 +1594,35 @@
           </w:tcPr>
           <w:p>
             <w:r>
-              <w:t xml:space="preserve">======= </w:t>
-            </w:r>
-            <w:proofErr w:type="spellStart"/>
-            <w:r>
-              <w:t>Murali</w:t>
-            </w:r>
-            <w:proofErr w:type="spellEnd"/>
-            <w:r>
-              <w:t xml:space="preserve"> Agent =====</w:t>
-            </w:r>
-          </w:p>
-          <w:p>
-            <w:proofErr w:type="spellStart"/>
-            <w:r>
-              <w:t>Manikonda</w:t>
-            </w:r>
-            <w:proofErr w:type="spellEnd"/>
-            <w:r>
-              <w:t xml:space="preserve"> Main Road Bit, 100 ft Road</w:t>
-            </w:r>
-          </w:p>
-          <w:p>
-            <w:proofErr w:type="spellStart"/>
-            <w:r>
-              <w:t>Opp</w:t>
-            </w:r>
-            <w:proofErr w:type="spellEnd"/>
-            <w:r>
-              <w:t xml:space="preserve"> BRC Infra Building</w:t>
-            </w:r>
-            <w:r>
-              <w:t xml:space="preserve">, </w:t>
-            </w:r>
-            <w:r>
-              <w:t>1297 Sq Yards</w:t>
-            </w:r>
-          </w:p>
-          <w:p>
-            <w:r>
-              <w:t xml:space="preserve">Half Development &amp; Half </w:t>
-            </w:r>
-            <w:proofErr w:type="spellStart"/>
-            <w:r>
-              <w:t>Outrate</w:t>
-            </w:r>
-            <w:proofErr w:type="spellEnd"/>
+              <w:t>======= Murali Agent =====</w:t>
+            </w:r>
+          </w:p>
+          <w:p>
+            <w:r>
+              <w:t>Manikonda Main Road Bit, 100 ft Road</w:t>
+            </w:r>
+          </w:p>
+          <w:p>
+            <w:r>
+              <w:t>Opp BRC Infra Building</w:t>
+            </w:r>
+            <w:r>
+              <w:t xml:space="preserve">, </w:t>
+            </w:r>
+            <w:r>
+              <w:rPr>
+                <w:b/>
+              </w:rPr>
+              <w:t>1297</w:t>
+            </w:r>
+            <w:r>
+              <w:t xml:space="preserve"> Sq Yards</w:t>
+            </w:r>
+          </w:p>
+          <w:p>
+            <w:r>
+              <w:t>Half Development &amp; Half Outrate</w:t>
+            </w:r>
           </w:p>
           <w:p>
             <w:r>
@@ -1661,13 +1630,8 @@
             </w:r>
           </w:p>
           <w:p>
-            <w:proofErr w:type="spellStart"/>
-            <w:r>
-              <w:t>Outrate</w:t>
-            </w:r>
-            <w:proofErr w:type="spellEnd"/>
-            <w:r>
-              <w:t>: 1.20L Negotiable</w:t>
+            <w:r>
+              <w:t>Outrate: 1.20L Negotiable</w:t>
             </w:r>
             <w:r>
               <w:t xml:space="preserve">, </w:t>
@@ -1684,23 +1648,7 @@
           </w:tcPr>
           <w:p>
             <w:r>
-              <w:t xml:space="preserve">==== </w:t>
-            </w:r>
-            <w:proofErr w:type="spellStart"/>
-            <w:r>
-              <w:t>Sanjeev</w:t>
-            </w:r>
-            <w:proofErr w:type="spellEnd"/>
-            <w:r>
-              <w:t xml:space="preserve"> Kumar </w:t>
-            </w:r>
-            <w:proofErr w:type="spellStart"/>
-            <w:r>
-              <w:t>Invester</w:t>
-            </w:r>
-            <w:proofErr w:type="spellEnd"/>
-            <w:r>
-              <w:t xml:space="preserve"> ======</w:t>
+              <w:t>==== Sanjeev Kumar Invester ======</w:t>
             </w:r>
           </w:p>
           <w:p>
@@ -1726,7 +1674,13 @@
           </w:p>
           <w:p>
             <w:r>
-              <w:t>2400 Sq Yards</w:t>
+              <w:rPr>
+                <w:b/>
+              </w:rPr>
+              <w:t>2400</w:t>
+            </w:r>
+            <w:r>
+              <w:t xml:space="preserve"> Sq Yards</w:t>
             </w:r>
             <w:r>
               <w:t xml:space="preserve">, </w:t>
@@ -1765,31 +1719,19 @@
               <w:t xml:space="preserve">, </w:t>
             </w:r>
             <w:r>
-              <w:t>8428 Sq Yards</w:t>
-            </w:r>
-          </w:p>
-          <w:p>
-            <w:proofErr w:type="spellStart"/>
-            <w:r>
-              <w:t>ShivaRam</w:t>
-            </w:r>
-            <w:proofErr w:type="spellEnd"/>
-            <w:r>
-              <w:t xml:space="preserve"> </w:t>
-            </w:r>
-            <w:proofErr w:type="spellStart"/>
-            <w:r>
-              <w:t>Pally</w:t>
-            </w:r>
-            <w:proofErr w:type="spellEnd"/>
-            <w:r>
-              <w:t xml:space="preserve">, </w:t>
-            </w:r>
-            <w:proofErr w:type="spellStart"/>
-            <w:r>
-              <w:t>Attapur</w:t>
-            </w:r>
-            <w:proofErr w:type="spellEnd"/>
+              <w:rPr>
+                <w:b/>
+              </w:rPr>
+              <w:t>8428</w:t>
+            </w:r>
+            <w:r>
+              <w:t xml:space="preserve"> Sq Yards</w:t>
+            </w:r>
+          </w:p>
+          <w:p>
+            <w:r>
+              <w:t>ShivaRam Pally, Attapur</w:t>
+            </w:r>
           </w:p>
           <w:p>
             <w:r>
@@ -1819,38 +1761,26 @@
               <w:t>===</w:t>
             </w:r>
             <w:r>
-              <w:t xml:space="preserve"> </w:t>
-            </w:r>
-            <w:proofErr w:type="spellStart"/>
-            <w:r>
-              <w:t>Srinath</w:t>
-            </w:r>
-            <w:proofErr w:type="spellEnd"/>
-            <w:r>
-              <w:t xml:space="preserve"> Agent =======</w:t>
+              <w:t xml:space="preserve"> Srinath Agent =======</w:t>
             </w:r>
           </w:p>
           <w:p/>
           <w:p>
-            <w:proofErr w:type="spellStart"/>
-            <w:r>
-              <w:t>Jubileehills</w:t>
-            </w:r>
-            <w:proofErr w:type="spellEnd"/>
-            <w:r>
-              <w:t xml:space="preserve"> Road No 45</w:t>
-            </w:r>
-            <w:r>
-              <w:t xml:space="preserve">, </w:t>
-            </w:r>
-            <w:r>
-              <w:t xml:space="preserve">1244 sq </w:t>
-            </w:r>
-            <w:proofErr w:type="spellStart"/>
-            <w:r>
-              <w:t>yrds</w:t>
-            </w:r>
-            <w:proofErr w:type="spellEnd"/>
+            <w:r>
+              <w:t>Jubileehills Road No 45</w:t>
+            </w:r>
+            <w:r>
+              <w:t xml:space="preserve">, </w:t>
+            </w:r>
+            <w:r>
+              <w:rPr>
+                <w:b/>
+              </w:rPr>
+              <w:t>1244</w:t>
+            </w:r>
+            <w:r>
+              <w:t xml:space="preserve"> sq yrds</w:t>
+            </w:r>
           </w:p>
           <w:p>
             <w:r>
@@ -1871,15 +1801,7 @@
           </w:tcPr>
           <w:p>
             <w:r>
-              <w:t xml:space="preserve">===== </w:t>
-            </w:r>
-            <w:proofErr w:type="spellStart"/>
-            <w:r>
-              <w:t>Kuragayala</w:t>
-            </w:r>
-            <w:proofErr w:type="spellEnd"/>
-            <w:r>
-              <w:t xml:space="preserve"> Krishna =====</w:t>
+              <w:t>===== Kuragayala Krishna =====</w:t>
             </w:r>
           </w:p>
           <w:p>
@@ -1889,15 +1811,7 @@
           </w:p>
           <w:p>
             <w:r>
-              <w:t xml:space="preserve">Near </w:t>
-            </w:r>
-            <w:proofErr w:type="spellStart"/>
-            <w:r>
-              <w:t>Peddamma</w:t>
-            </w:r>
-            <w:proofErr w:type="spellEnd"/>
-            <w:r>
-              <w:t xml:space="preserve"> Temple</w:t>
+              <w:t>Near Peddamma Temple</w:t>
             </w:r>
             <w:r>
               <w:t xml:space="preserve"> before</w:t>
@@ -1905,7 +1819,16 @@
           </w:p>
           <w:p>
             <w:r>
-              <w:t>Dimensions : 1419 Sq Yards</w:t>
+              <w:t xml:space="preserve">Dimensions : </w:t>
+            </w:r>
+            <w:r>
+              <w:rPr>
+                <w:b/>
+              </w:rPr>
+              <w:t>1419</w:t>
+            </w:r>
+            <w:r>
+              <w:t xml:space="preserve"> Sq Yards</w:t>
             </w:r>
             <w:r>
               <w:t xml:space="preserve"> </w:t>
@@ -1923,20 +1846,21 @@
           </w:tcPr>
           <w:p>
             <w:r>
-              <w:t xml:space="preserve">===== </w:t>
-            </w:r>
-            <w:proofErr w:type="spellStart"/>
-            <w:r>
-              <w:t>Bharani</w:t>
-            </w:r>
-            <w:proofErr w:type="spellEnd"/>
-            <w:r>
-              <w:t xml:space="preserve"> Layout GVK =========</w:t>
-            </w:r>
-          </w:p>
-          <w:p>
-            <w:r>
-              <w:t>Total 1146 sq yards</w:t>
+              <w:t>===== Bharani Layout GVK =========</w:t>
+            </w:r>
+          </w:p>
+          <w:p>
+            <w:r>
+              <w:t xml:space="preserve">Total </w:t>
+            </w:r>
+            <w:r>
+              <w:rPr>
+                <w:b/>
+              </w:rPr>
+              <w:t>1146</w:t>
+            </w:r>
+            <w:r>
+              <w:t xml:space="preserve"> sq yards</w:t>
             </w:r>
             <w:r>
               <w:t xml:space="preserve">, </w:t>
@@ -1947,7 +1871,16 @@
           </w:p>
           <w:p>
             <w:r>
-              <w:t>2 adjacent plots each of 573 sq yards</w:t>
+              <w:t xml:space="preserve">2 adjacent plots each of </w:t>
+            </w:r>
+            <w:r>
+              <w:rPr>
+                <w:b/>
+              </w:rPr>
+              <w:t>573</w:t>
+            </w:r>
+            <w:r>
+              <w:t xml:space="preserve"> sq yards</w:t>
             </w:r>
           </w:p>
           <w:p>
@@ -1975,21 +1908,19 @@
           </w:tcPr>
           <w:p>
             <w:r>
-              <w:t xml:space="preserve">==== Owner </w:t>
-            </w:r>
-            <w:proofErr w:type="spellStart"/>
-            <w:r>
-              <w:t>Narsimha</w:t>
-            </w:r>
-            <w:proofErr w:type="spellEnd"/>
-            <w:r>
-              <w:t xml:space="preserve"> Reddy ========</w:t>
+              <w:t>==== Owner Narsimha Reddy ========</w:t>
             </w:r>
           </w:p>
           <w:p/>
           <w:p>
             <w:r>
-              <w:t>195 Sq Yards,  Journalist colony</w:t>
+              <w:rPr>
+                <w:b/>
+              </w:rPr>
+              <w:t>195 Sq Yards</w:t>
+            </w:r>
+            <w:r>
+              <w:t>,  Journalist colony</w:t>
             </w:r>
           </w:p>
           <w:p>
@@ -2004,26 +1935,13 @@
           </w:p>
           <w:p>
             <w:r>
-              <w:t xml:space="preserve">4750 </w:t>
-            </w:r>
-            <w:proofErr w:type="spellStart"/>
-            <w:r>
-              <w:t>Sft</w:t>
-            </w:r>
-            <w:proofErr w:type="spellEnd"/>
-            <w:r>
-              <w:t>, 5 Bedroom - 6 Bathroom</w:t>
-            </w:r>
-          </w:p>
-          <w:p>
-            <w:r>
-              <w:t xml:space="preserve">Separate Office Room around 1500 </w:t>
-            </w:r>
-            <w:proofErr w:type="spellStart"/>
-            <w:r>
-              <w:t>sft</w:t>
-            </w:r>
-            <w:proofErr w:type="spellEnd"/>
+              <w:t>4750 Sft, 5 Bedroom - 6 Bathroom</w:t>
+            </w:r>
+          </w:p>
+          <w:p>
+            <w:r>
+              <w:t>Separate Office Room around 1500 sft</w:t>
+            </w:r>
           </w:p>
           <w:p>
             <w:r>
@@ -2038,53 +1956,19 @@
           </w:tcPr>
           <w:p>
             <w:r>
-              <w:t xml:space="preserve">======== </w:t>
-            </w:r>
-            <w:proofErr w:type="spellStart"/>
-            <w:r>
-              <w:t>Pandu</w:t>
-            </w:r>
-            <w:proofErr w:type="spellEnd"/>
-            <w:r>
-              <w:t xml:space="preserve"> </w:t>
-            </w:r>
-            <w:proofErr w:type="spellStart"/>
-            <w:r>
-              <w:t>Chevella</w:t>
-            </w:r>
-            <w:proofErr w:type="spellEnd"/>
-            <w:r>
-              <w:t xml:space="preserve"> ====</w:t>
+              <w:t>======== Pandu Chevella ====</w:t>
             </w:r>
           </w:p>
           <w:p/>
           <w:p>
             <w:r>
-              <w:t xml:space="preserve">4 Acer, 31 </w:t>
-            </w:r>
-            <w:proofErr w:type="spellStart"/>
-            <w:r>
-              <w:t>Guntal</w:t>
-            </w:r>
-            <w:proofErr w:type="spellEnd"/>
-            <w:r>
-              <w:t xml:space="preserve"> for Out Rate @ </w:t>
-            </w:r>
-            <w:proofErr w:type="spellStart"/>
-            <w:r>
-              <w:t>Shankarpally</w:t>
-            </w:r>
-            <w:proofErr w:type="spellEnd"/>
-            <w:r>
-              <w:t xml:space="preserve"> ( </w:t>
-            </w:r>
-            <w:proofErr w:type="spellStart"/>
-            <w:r>
-              <w:t>Singapuram</w:t>
-            </w:r>
-            <w:proofErr w:type="spellEnd"/>
-            <w:r>
-              <w:t xml:space="preserve"> Village )</w:t>
+              <w:rPr>
+                <w:b/>
+              </w:rPr>
+              <w:t>4 Acer, 31 Guntal</w:t>
+            </w:r>
+            <w:r>
+              <w:t xml:space="preserve"> for Out Rate @ Shankarpally ( Singapuram Village )</w:t>
             </w:r>
           </w:p>
           <w:p>
@@ -2109,43 +1993,22 @@
           </w:tcPr>
           <w:p>
             <w:r>
-              <w:t xml:space="preserve">===== </w:t>
-            </w:r>
-            <w:proofErr w:type="spellStart"/>
-            <w:r>
-              <w:t>Pandu</w:t>
-            </w:r>
-            <w:proofErr w:type="spellEnd"/>
-            <w:r>
-              <w:t xml:space="preserve"> </w:t>
-            </w:r>
-            <w:proofErr w:type="spellStart"/>
-            <w:r>
-              <w:t>Chevella</w:t>
-            </w:r>
-            <w:proofErr w:type="spellEnd"/>
-            <w:r>
-              <w:t xml:space="preserve"> ======</w:t>
+              <w:t>===== Pandu Chevella ======</w:t>
             </w:r>
           </w:p>
           <w:p/>
           <w:p>
-            <w:r>
-              <w:t xml:space="preserve">6 Acers, 8 </w:t>
-            </w:r>
-            <w:proofErr w:type="spellStart"/>
-            <w:r>
-              <w:t>Guntal</w:t>
-            </w:r>
-            <w:proofErr w:type="spellEnd"/>
-            <w:r>
-              <w:t xml:space="preserve"> for Sale in </w:t>
-            </w:r>
-            <w:proofErr w:type="spellStart"/>
-            <w:r>
-              <w:t>Shankarpally</w:t>
-            </w:r>
-            <w:proofErr w:type="spellEnd"/>
+            <w:pPr>
+              <w:rPr>
+                <w:b/>
+              </w:rPr>
+            </w:pPr>
+            <w:r>
+              <w:rPr>
+                <w:b/>
+              </w:rPr>
+              <w:t>6 Acers, 8 Guntal for Sale in Shankarpally</w:t>
+            </w:r>
           </w:p>
           <w:p>
             <w:r>
@@ -2155,13 +2018,8 @@
               <w:t xml:space="preserve">, </w:t>
             </w:r>
             <w:r>
-              <w:t xml:space="preserve">3.5Cr per </w:t>
-            </w:r>
-            <w:proofErr w:type="spellStart"/>
-            <w:r>
-              <w:t>acer</w:t>
-            </w:r>
-            <w:proofErr w:type="spellEnd"/>
+              <w:t>3.5Cr per acer</w:t>
+            </w:r>
           </w:p>
           <w:p>
             <w:r>
@@ -2177,20 +2035,18 @@
           </w:tcPr>
           <w:p>
             <w:r>
-              <w:t xml:space="preserve">======== </w:t>
-            </w:r>
-            <w:proofErr w:type="spellStart"/>
-            <w:r>
-              <w:t>Anirudh</w:t>
-            </w:r>
-            <w:proofErr w:type="spellEnd"/>
-            <w:r>
-              <w:t xml:space="preserve">  =========</w:t>
-            </w:r>
-          </w:p>
-          <w:p>
-            <w:r>
-              <w:t xml:space="preserve">1111 Sq yards, </w:t>
+              <w:t>======== Anirudh  =========</w:t>
+            </w:r>
+          </w:p>
+          <w:p>
+            <w:r>
+              <w:rPr>
+                <w:b/>
+              </w:rPr>
+              <w:t>1111</w:t>
+            </w:r>
+            <w:r>
+              <w:t xml:space="preserve"> Sq yards, </w:t>
             </w:r>
             <w:r>
               <w:t>Jubilee Hills, Road No 11</w:t>
@@ -2203,13 +2059,8 @@
           </w:p>
           <w:p>
             <w:r>
-              <w:t xml:space="preserve">Price@2,20,000/- Per </w:t>
-            </w:r>
-            <w:proofErr w:type="spellStart"/>
-            <w:r>
-              <w:t>Sq.yard</w:t>
-            </w:r>
-            <w:proofErr w:type="spellEnd"/>
+              <w:t>Price@2,20,000/- Per Sq.yard</w:t>
+            </w:r>
           </w:p>
         </w:tc>
         <w:tc>
@@ -2224,15 +2075,7 @@
           </w:p>
           <w:p>
             <w:r>
-              <w:t xml:space="preserve">Land for development &amp; out rate in </w:t>
-            </w:r>
-            <w:proofErr w:type="spellStart"/>
-            <w:r>
-              <w:t>Banjara</w:t>
-            </w:r>
-            <w:proofErr w:type="spellEnd"/>
-            <w:r>
-              <w:t xml:space="preserve"> Hills, </w:t>
+              <w:t xml:space="preserve">Land for development &amp; out rate in Banjara Hills, </w:t>
             </w:r>
             <w:r>
               <w:t xml:space="preserve"> </w:t>
@@ -2249,20 +2092,21 @@
               <w:t xml:space="preserve"> </w:t>
             </w:r>
             <w:r>
-              <w:t xml:space="preserve">Nandi Nagar, </w:t>
-            </w:r>
-            <w:proofErr w:type="spellStart"/>
-            <w:r>
-              <w:t>Banjara</w:t>
-            </w:r>
-            <w:proofErr w:type="spellEnd"/>
-            <w:r>
-              <w:t xml:space="preserve"> Hills,</w:t>
-            </w:r>
-          </w:p>
-          <w:p>
-            <w:r>
-              <w:t xml:space="preserve">TOTAL LAND 4000 SQDS, </w:t>
+              <w:t>Nandi Nagar, Banjara Hills,</w:t>
+            </w:r>
+          </w:p>
+          <w:p>
+            <w:r>
+              <w:t xml:space="preserve">TOTAL LAND </w:t>
+            </w:r>
+            <w:r>
+              <w:rPr>
+                <w:b/>
+              </w:rPr>
+              <w:t>4000 SQDS</w:t>
+            </w:r>
+            <w:r>
+              <w:t xml:space="preserve">, </w:t>
             </w:r>
           </w:p>
           <w:p>
@@ -2293,29 +2137,28 @@
           </w:p>
           <w:p>
             <w:r>
-              <w:t xml:space="preserve">Commercial building is for sale @ </w:t>
-            </w:r>
-            <w:proofErr w:type="spellStart"/>
-            <w:r>
-              <w:t>Gachibowli</w:t>
-            </w:r>
-            <w:proofErr w:type="spellEnd"/>
-          </w:p>
-          <w:p>
-            <w:r>
-              <w:t xml:space="preserve">Built-up area approx 30000 </w:t>
-            </w:r>
-            <w:proofErr w:type="spellStart"/>
-            <w:r>
-              <w:t>sft</w:t>
-            </w:r>
-            <w:proofErr w:type="spellEnd"/>
-          </w:p>
-          <w:p>
-            <w:r>
-              <w:t xml:space="preserve">Total area 753 sq </w:t>
-            </w:r>
-            <w:r>
+              <w:t>Commercial building is for sale @ Gachibowli</w:t>
+            </w:r>
+          </w:p>
+          <w:p>
+            <w:r>
+              <w:t>Built-up area approx 30000 sft</w:t>
+            </w:r>
+          </w:p>
+          <w:p>
+            <w:r>
+              <w:t xml:space="preserve">Total area </w:t>
+            </w:r>
+            <w:r>
+              <w:rPr>
+                <w:b/>
+              </w:rPr>
+              <w:t xml:space="preserve">753 sq </w:t>
+            </w:r>
+            <w:r>
+              <w:rPr>
+                <w:b/>
+              </w:rPr>
               <w:t>yards</w:t>
             </w:r>
           </w:p>
@@ -2354,20 +2197,18 @@
           </w:p>
           <w:p>
             <w:r>
-              <w:t>1452 Sq Yards, West facing</w:t>
-            </w:r>
-          </w:p>
-          <w:p>
-            <w:r>
-              <w:t xml:space="preserve">Price 2.60 </w:t>
-            </w:r>
-            <w:proofErr w:type="spellStart"/>
-            <w:r>
-              <w:t>lakhs</w:t>
-            </w:r>
-            <w:proofErr w:type="spellEnd"/>
-            <w:r>
-              <w:t xml:space="preserve"> per </w:t>
+              <w:rPr>
+                <w:b/>
+              </w:rPr>
+              <w:t>1452</w:t>
+            </w:r>
+            <w:r>
+              <w:t xml:space="preserve"> Sq Yards, West facing</w:t>
+            </w:r>
+          </w:p>
+          <w:p>
+            <w:r>
+              <w:t xml:space="preserve">Price 2.60 lakhs per </w:t>
             </w:r>
             <w:r>
               <w:t>yard</w:t>
@@ -2385,13 +2226,8 @@
             </w:r>
           </w:p>
           <w:p>
-            <w:proofErr w:type="spellStart"/>
-            <w:r>
-              <w:t>Nagarjun</w:t>
-            </w:r>
-            <w:proofErr w:type="spellEnd"/>
-            <w:r>
-              <w:t xml:space="preserve"> Nagar colony,</w:t>
+            <w:r>
+              <w:t>Nagarjun Nagar colony,</w:t>
             </w:r>
           </w:p>
           <w:p>
@@ -2402,7 +2238,13 @@
               <w:t xml:space="preserve">, </w:t>
             </w:r>
             <w:r>
-              <w:t>720 Sq Yards</w:t>
+              <w:rPr>
+                <w:b/>
+              </w:rPr>
+              <w:t>720</w:t>
+            </w:r>
+            <w:r>
+              <w:t xml:space="preserve"> Sq Yards</w:t>
             </w:r>
           </w:p>
           <w:p>
@@ -2427,13 +2269,8 @@
             </w:r>
           </w:p>
           <w:p>
-            <w:proofErr w:type="spellStart"/>
-            <w:r>
-              <w:t>Dwarakapuri</w:t>
-            </w:r>
-            <w:proofErr w:type="spellEnd"/>
-            <w:r>
-              <w:t xml:space="preserve"> colony, </w:t>
+            <w:r>
+              <w:t xml:space="preserve">Dwarakapuri colony, </w:t>
             </w:r>
           </w:p>
           <w:p>
@@ -2441,7 +2278,13 @@
               <w:t xml:space="preserve">Independent house, </w:t>
             </w:r>
             <w:r>
-              <w:t>1274 sq yards</w:t>
+              <w:rPr>
+                <w:b/>
+              </w:rPr>
+              <w:t>1274</w:t>
+            </w:r>
+            <w:r>
+              <w:t xml:space="preserve"> sq yards</w:t>
             </w:r>
           </w:p>
           <w:p>
@@ -2462,18 +2305,19 @@
             </w:r>
           </w:p>
           <w:p>
-            <w:proofErr w:type="spellStart"/>
-            <w:r>
-              <w:t>Nagarajun</w:t>
-            </w:r>
-            <w:proofErr w:type="spellEnd"/>
-            <w:r>
-              <w:t xml:space="preserve"> Nagar colony, Sri Nagar Colony, Independent house is for sale</w:t>
-            </w:r>
-          </w:p>
-          <w:p>
-            <w:r>
-              <w:t>600 sq yards, 1.5L per yard, 2 sides road</w:t>
+            <w:r>
+              <w:t>Nagarajun Nagar colony, Sri Nagar Colony, Independent house is for sale</w:t>
+            </w:r>
+          </w:p>
+          <w:p>
+            <w:r>
+              <w:rPr>
+                <w:b/>
+              </w:rPr>
+              <w:t>600</w:t>
+            </w:r>
+            <w:r>
+              <w:t xml:space="preserve"> sq yards, 1.5L per yard, 2 sides road</w:t>
             </w:r>
           </w:p>
         </w:tc>
@@ -2494,7 +2338,16 @@
           </w:p>
           <w:p>
             <w:r>
-              <w:t>Plot No : 146, 1236 Sq Y</w:t>
+              <w:t xml:space="preserve">Plot No : 146, </w:t>
+            </w:r>
+            <w:r>
+              <w:rPr>
+                <w:b/>
+              </w:rPr>
+              <w:t>1236</w:t>
+            </w:r>
+            <w:r>
+              <w:t xml:space="preserve"> Sq Y</w:t>
             </w:r>
             <w:r>
               <w:t>a</w:t>
@@ -2522,7 +2375,26 @@
           <w:tcPr>
             <w:tcW w:w="4354" w:type="dxa"/>
           </w:tcPr>
-          <w:p/>
+          <w:p>
+            <w:r>
+              <w:t>=== Sudheer GMR ==== Gulf Edge Residency.</w:t>
+            </w:r>
+          </w:p>
+          <w:p>
+            <w:r>
+              <w:t>1400 Sq Yards, North West Facing,</w:t>
+            </w:r>
+          </w:p>
+          <w:p>
+            <w:r>
+              <w:t>Plot No B36, Market Value 3L</w:t>
+            </w:r>
+          </w:p>
+          <w:p>
+            <w:r>
+              <w:t xml:space="preserve">Final Price is 2.50L per yard. </w:t>
+            </w:r>
+          </w:p>
         </w:tc>
       </w:tr>
     </w:tbl>
@@ -2544,7 +2416,7 @@
 </file>
 
 <file path=word/styles.xml><?xml version="1.0" encoding="utf-8"?>
-<w:styles xmlns:r="http://schemas.openxmlformats.org/officeDocument/2006/relationships" xmlns:w="http://schemas.openxmlformats.org/wordprocessingml/2006/main">
+<w:styles xmlns:mc="http://schemas.openxmlformats.org/markup-compatibility/2006" xmlns:r="http://schemas.openxmlformats.org/officeDocument/2006/relationships" xmlns:w="http://schemas.openxmlformats.org/wordprocessingml/2006/main" xmlns:w14="http://schemas.microsoft.com/office/word/2010/wordml" xmlns:w15="http://schemas.microsoft.com/office/word/2012/wordml" xmlns:w16cex="http://schemas.microsoft.com/office/word/2018/wordml/cex" xmlns:w16cid="http://schemas.microsoft.com/office/word/2016/wordml/cid" xmlns:w16="http://schemas.microsoft.com/office/word/2018/wordml" xmlns:w16sdtdh="http://schemas.microsoft.com/office/word/2020/wordml/sdtdatahash" xmlns:w16se="http://schemas.microsoft.com/office/word/2015/wordml/symex" mc:Ignorable="w14 w15 w16se w16cid w16 w16cex w16sdtdh">
   <w:docDefaults>
     <w:rPrDefault>
       <w:rPr>
@@ -2560,144 +2432,383 @@
       </w:pPr>
     </w:pPrDefault>
   </w:docDefaults>
-  <w:latentStyles w:defLockedState="0" w:defUIPriority="99" w:defSemiHidden="1" w:defUnhideWhenUsed="1" w:defQFormat="0" w:count="267">
-    <w:lsdException w:name="Normal" w:semiHidden="0" w:uiPriority="0" w:unhideWhenUsed="0" w:qFormat="1"/>
-    <w:lsdException w:name="heading 1" w:semiHidden="0" w:uiPriority="9" w:unhideWhenUsed="0" w:qFormat="1"/>
-    <w:lsdException w:name="heading 2" w:uiPriority="9" w:qFormat="1"/>
-    <w:lsdException w:name="heading 3" w:uiPriority="9" w:qFormat="1"/>
-    <w:lsdException w:name="heading 4" w:uiPriority="9" w:qFormat="1"/>
-    <w:lsdException w:name="heading 5" w:uiPriority="9" w:qFormat="1"/>
-    <w:lsdException w:name="heading 6" w:uiPriority="9" w:qFormat="1"/>
-    <w:lsdException w:name="heading 7" w:uiPriority="9" w:qFormat="1"/>
-    <w:lsdException w:name="heading 8" w:uiPriority="9" w:qFormat="1"/>
-    <w:lsdException w:name="heading 9" w:uiPriority="9" w:qFormat="1"/>
-    <w:lsdException w:name="toc 1" w:uiPriority="39"/>
-    <w:lsdException w:name="toc 2" w:uiPriority="39"/>
-    <w:lsdException w:name="toc 3" w:uiPriority="39"/>
-    <w:lsdException w:name="toc 4" w:uiPriority="39"/>
-    <w:lsdException w:name="toc 5" w:uiPriority="39"/>
-    <w:lsdException w:name="toc 6" w:uiPriority="39"/>
-    <w:lsdException w:name="toc 7" w:uiPriority="39"/>
-    <w:lsdException w:name="toc 8" w:uiPriority="39"/>
-    <w:lsdException w:name="toc 9" w:uiPriority="39"/>
-    <w:lsdException w:name="caption" w:uiPriority="35" w:qFormat="1"/>
-    <w:lsdException w:name="Title" w:semiHidden="0" w:uiPriority="10" w:unhideWhenUsed="0" w:qFormat="1"/>
-    <w:lsdException w:name="Default Paragraph Font" w:uiPriority="1"/>
-    <w:lsdException w:name="Subtitle" w:semiHidden="0" w:uiPriority="11" w:unhideWhenUsed="0" w:qFormat="1"/>
-    <w:lsdException w:name="Strong" w:semiHidden="0" w:uiPriority="22" w:unhideWhenUsed="0" w:qFormat="1"/>
-    <w:lsdException w:name="Emphasis" w:semiHidden="0" w:uiPriority="20" w:unhideWhenUsed="0" w:qFormat="1"/>
-    <w:lsdException w:name="Table Grid" w:semiHidden="0" w:uiPriority="39" w:unhideWhenUsed="0"/>
-    <w:lsdException w:name="Placeholder Text" w:unhideWhenUsed="0"/>
-    <w:lsdException w:name="No Spacing" w:semiHidden="0" w:uiPriority="1" w:unhideWhenUsed="0" w:qFormat="1"/>
-    <w:lsdException w:name="Light Shading" w:semiHidden="0" w:uiPriority="60" w:unhideWhenUsed="0"/>
-    <w:lsdException w:name="Light List" w:semiHidden="0" w:uiPriority="61" w:unhideWhenUsed="0"/>
-    <w:lsdException w:name="Light Grid" w:semiHidden="0" w:uiPriority="62" w:unhideWhenUsed="0"/>
-    <w:lsdException w:name="Medium Shading 1" w:semiHidden="0" w:uiPriority="63" w:unhideWhenUsed="0"/>
-    <w:lsdException w:name="Medium Shading 2" w:semiHidden="0" w:uiPriority="64" w:unhideWhenUsed="0"/>
-    <w:lsdException w:name="Medium List 1" w:semiHidden="0" w:uiPriority="65" w:unhideWhenUsed="0"/>
-    <w:lsdException w:name="Medium List 2" w:semiHidden="0" w:uiPriority="66" w:unhideWhenUsed="0"/>
-    <w:lsdException w:name="Medium Grid 1" w:semiHidden="0" w:uiPriority="67" w:unhideWhenUsed="0"/>
-    <w:lsdException w:name="Medium Grid 2" w:semiHidden="0" w:uiPriority="68" w:unhideWhenUsed="0"/>
-    <w:lsdException w:name="Medium Grid 3" w:semiHidden="0" w:uiPriority="69" w:unhideWhenUsed="0"/>
-    <w:lsdException w:name="Dark List" w:semiHidden="0" w:uiPriority="70" w:unhideWhenUsed="0"/>
-    <w:lsdException w:name="Colorful Shading" w:semiHidden="0" w:uiPriority="71" w:unhideWhenUsed="0"/>
-    <w:lsdException w:name="Colorful List" w:semiHidden="0" w:uiPriority="72" w:unhideWhenUsed="0"/>
-    <w:lsdException w:name="Colorful Grid" w:semiHidden="0" w:uiPriority="73" w:unhideWhenUsed="0"/>
-    <w:lsdException w:name="Light Shading Accent 1" w:semiHidden="0" w:uiPriority="60" w:unhideWhenUsed="0"/>
-    <w:lsdException w:name="Light List Accent 1" w:semiHidden="0" w:uiPriority="61" w:unhideWhenUsed="0"/>
-    <w:lsdException w:name="Light Grid Accent 1" w:semiHidden="0" w:uiPriority="62" w:unhideWhenUsed="0"/>
-    <w:lsdException w:name="Medium Shading 1 Accent 1" w:semiHidden="0" w:uiPriority="63" w:unhideWhenUsed="0"/>
-    <w:lsdException w:name="Medium Shading 2 Accent 1" w:semiHidden="0" w:uiPriority="64" w:unhideWhenUsed="0"/>
-    <w:lsdException w:name="Medium List 1 Accent 1" w:semiHidden="0" w:uiPriority="65" w:unhideWhenUsed="0"/>
-    <w:lsdException w:name="Revision" w:unhideWhenUsed="0"/>
-    <w:lsdException w:name="List Paragraph" w:semiHidden="0" w:uiPriority="34" w:unhideWhenUsed="0" w:qFormat="1"/>
-    <w:lsdException w:name="Quote" w:semiHidden="0" w:uiPriority="29" w:unhideWhenUsed="0" w:qFormat="1"/>
-    <w:lsdException w:name="Intense Quote" w:semiHidden="0" w:uiPriority="30" w:unhideWhenUsed="0" w:qFormat="1"/>
-    <w:lsdException w:name="Medium List 2 Accent 1" w:semiHidden="0" w:uiPriority="66" w:unhideWhenUsed="0"/>
-    <w:lsdException w:name="Medium Grid 1 Accent 1" w:semiHidden="0" w:uiPriority="67" w:unhideWhenUsed="0"/>
-    <w:lsdException w:name="Medium Grid 2 Accent 1" w:semiHidden="0" w:uiPriority="68" w:unhideWhenUsed="0"/>
-    <w:lsdException w:name="Medium Grid 3 Accent 1" w:semiHidden="0" w:uiPriority="69" w:unhideWhenUsed="0"/>
-    <w:lsdException w:name="Dark List Accent 1" w:semiHidden="0" w:uiPriority="70" w:unhideWhenUsed="0"/>
-    <w:lsdException w:name="Colorful Shading Accent 1" w:semiHidden="0" w:uiPriority="71" w:unhideWhenUsed="0"/>
-    <w:lsdException w:name="Colorful List Accent 1" w:semiHidden="0" w:uiPriority="72" w:unhideWhenUsed="0"/>
-    <w:lsdException w:name="Colorful Grid Accent 1" w:semiHidden="0" w:uiPriority="73" w:unhideWhenUsed="0"/>
-    <w:lsdException w:name="Light Shading Accent 2" w:semiHidden="0" w:uiPriority="60" w:unhideWhenUsed="0"/>
-    <w:lsdException w:name="Light List Accent 2" w:semiHidden="0" w:uiPriority="61" w:unhideWhenUsed="0"/>
-    <w:lsdException w:name="Light Grid Accent 2" w:semiHidden="0" w:uiPriority="62" w:unhideWhenUsed="0"/>
-    <w:lsdException w:name="Medium Shading 1 Accent 2" w:semiHidden="0" w:uiPriority="63" w:unhideWhenUsed="0"/>
-    <w:lsdException w:name="Medium Shading 2 Accent 2" w:semiHidden="0" w:uiPriority="64" w:unhideWhenUsed="0"/>
-    <w:lsdException w:name="Medium List 1 Accent 2" w:semiHidden="0" w:uiPriority="65" w:unhideWhenUsed="0"/>
-    <w:lsdException w:name="Medium List 2 Accent 2" w:semiHidden="0" w:uiPriority="66" w:unhideWhenUsed="0"/>
-    <w:lsdException w:name="Medium Grid 1 Accent 2" w:semiHidden="0" w:uiPriority="67" w:unhideWhenUsed="0"/>
-    <w:lsdException w:name="Medium Grid 2 Accent 2" w:semiHidden="0" w:uiPriority="68" w:unhideWhenUsed="0"/>
-    <w:lsdException w:name="Medium Grid 3 Accent 2" w:semiHidden="0" w:uiPriority="69" w:unhideWhenUsed="0"/>
-    <w:lsdException w:name="Dark List Accent 2" w:semiHidden="0" w:uiPriority="70" w:unhideWhenUsed="0"/>
-    <w:lsdException w:name="Colorful Shading Accent 2" w:semiHidden="0" w:uiPriority="71" w:unhideWhenUsed="0"/>
-    <w:lsdException w:name="Colorful List Accent 2" w:semiHidden="0" w:uiPriority="72" w:unhideWhenUsed="0"/>
-    <w:lsdException w:name="Colorful Grid Accent 2" w:semiHidden="0" w:uiPriority="73" w:unhideWhenUsed="0"/>
-    <w:lsdException w:name="Light Shading Accent 3" w:semiHidden="0" w:uiPriority="60" w:unhideWhenUsed="0"/>
-    <w:lsdException w:name="Light List Accent 3" w:semiHidden="0" w:uiPriority="61" w:unhideWhenUsed="0"/>
-    <w:lsdException w:name="Light Grid Accent 3" w:semiHidden="0" w:uiPriority="62" w:unhideWhenUsed="0"/>
-    <w:lsdException w:name="Medium Shading 1 Accent 3" w:semiHidden="0" w:uiPriority="63" w:unhideWhenUsed="0"/>
-    <w:lsdException w:name="Medium Shading 2 Accent 3" w:semiHidden="0" w:uiPriority="64" w:unhideWhenUsed="0"/>
-    <w:lsdException w:name="Medium List 1 Accent 3" w:semiHidden="0" w:uiPriority="65" w:unhideWhenUsed="0"/>
-    <w:lsdException w:name="Medium List 2 Accent 3" w:semiHidden="0" w:uiPriority="66" w:unhideWhenUsed="0"/>
-    <w:lsdException w:name="Medium Grid 1 Accent 3" w:semiHidden="0" w:uiPriority="67" w:unhideWhenUsed="0"/>
-    <w:lsdException w:name="Medium Grid 2 Accent 3" w:semiHidden="0" w:uiPriority="68" w:unhideWhenUsed="0"/>
-    <w:lsdException w:name="Medium Grid 3 Accent 3" w:semiHidden="0" w:uiPriority="69" w:unhideWhenUsed="0"/>
-    <w:lsdException w:name="Dark List Accent 3" w:semiHidden="0" w:uiPriority="70" w:unhideWhenUsed="0"/>
-    <w:lsdException w:name="Colorful Shading Accent 3" w:semiHidden="0" w:uiPriority="71" w:unhideWhenUsed="0"/>
-    <w:lsdException w:name="Colorful List Accent 3" w:semiHidden="0" w:uiPriority="72" w:unhideWhenUsed="0"/>
-    <w:lsdException w:name="Colorful Grid Accent 3" w:semiHidden="0" w:uiPriority="73" w:unhideWhenUsed="0"/>
-    <w:lsdException w:name="Light Shading Accent 4" w:semiHidden="0" w:uiPriority="60" w:unhideWhenUsed="0"/>
-    <w:lsdException w:name="Light List Accent 4" w:semiHidden="0" w:uiPriority="61" w:unhideWhenUsed="0"/>
-    <w:lsdException w:name="Light Grid Accent 4" w:semiHidden="0" w:uiPriority="62" w:unhideWhenUsed="0"/>
-    <w:lsdException w:name="Medium Shading 1 Accent 4" w:semiHidden="0" w:uiPriority="63" w:unhideWhenUsed="0"/>
-    <w:lsdException w:name="Medium Shading 2 Accent 4" w:semiHidden="0" w:uiPriority="64" w:unhideWhenUsed="0"/>
-    <w:lsdException w:name="Medium List 1 Accent 4" w:semiHidden="0" w:uiPriority="65" w:unhideWhenUsed="0"/>
-    <w:lsdException w:name="Medium List 2 Accent 4" w:semiHidden="0" w:uiPriority="66" w:unhideWhenUsed="0"/>
-    <w:lsdException w:name="Medium Grid 1 Accent 4" w:semiHidden="0" w:uiPriority="67" w:unhideWhenUsed="0"/>
-    <w:lsdException w:name="Medium Grid 2 Accent 4" w:semiHidden="0" w:uiPriority="68" w:unhideWhenUsed="0"/>
-    <w:lsdException w:name="Medium Grid 3 Accent 4" w:semiHidden="0" w:uiPriority="69" w:unhideWhenUsed="0"/>
-    <w:lsdException w:name="Dark List Accent 4" w:semiHidden="0" w:uiPriority="70" w:unhideWhenUsed="0"/>
-    <w:lsdException w:name="Colorful Shading Accent 4" w:semiHidden="0" w:uiPriority="71" w:unhideWhenUsed="0"/>
-    <w:lsdException w:name="Colorful List Accent 4" w:semiHidden="0" w:uiPriority="72" w:unhideWhenUsed="0"/>
-    <w:lsdException w:name="Colorful Grid Accent 4" w:semiHidden="0" w:uiPriority="73" w:unhideWhenUsed="0"/>
-    <w:lsdException w:name="Light Shading Accent 5" w:semiHidden="0" w:uiPriority="60" w:unhideWhenUsed="0"/>
-    <w:lsdException w:name="Light List Accent 5" w:semiHidden="0" w:uiPriority="61" w:unhideWhenUsed="0"/>
-    <w:lsdException w:name="Light Grid Accent 5" w:semiHidden="0" w:uiPriority="62" w:unhideWhenUsed="0"/>
-    <w:lsdException w:name="Medium Shading 1 Accent 5" w:semiHidden="0" w:uiPriority="63" w:unhideWhenUsed="0"/>
-    <w:lsdException w:name="Medium Shading 2 Accent 5" w:semiHidden="0" w:uiPriority="64" w:unhideWhenUsed="0"/>
-    <w:lsdException w:name="Medium List 1 Accent 5" w:semiHidden="0" w:uiPriority="65" w:unhideWhenUsed="0"/>
-    <w:lsdException w:name="Medium List 2 Accent 5" w:semiHidden="0" w:uiPriority="66" w:unhideWhenUsed="0"/>
-    <w:lsdException w:name="Medium Grid 1 Accent 5" w:semiHidden="0" w:uiPriority="67" w:unhideWhenUsed="0"/>
-    <w:lsdException w:name="Medium Grid 2 Accent 5" w:semiHidden="0" w:uiPriority="68" w:unhideWhenUsed="0"/>
-    <w:lsdException w:name="Medium Grid 3 Accent 5" w:semiHidden="0" w:uiPriority="69" w:unhideWhenUsed="0"/>
-    <w:lsdException w:name="Dark List Accent 5" w:semiHidden="0" w:uiPriority="70" w:unhideWhenUsed="0"/>
-    <w:lsdException w:name="Colorful Shading Accent 5" w:semiHidden="0" w:uiPriority="71" w:unhideWhenUsed="0"/>
-    <w:lsdException w:name="Colorful List Accent 5" w:semiHidden="0" w:uiPriority="72" w:unhideWhenUsed="0"/>
-    <w:lsdException w:name="Colorful Grid Accent 5" w:semiHidden="0" w:uiPriority="73" w:unhideWhenUsed="0"/>
-    <w:lsdException w:name="Light Shading Accent 6" w:semiHidden="0" w:uiPriority="60" w:unhideWhenUsed="0"/>
-    <w:lsdException w:name="Light List Accent 6" w:semiHidden="0" w:uiPriority="61" w:unhideWhenUsed="0"/>
-    <w:lsdException w:name="Light Grid Accent 6" w:semiHidden="0" w:uiPriority="62" w:unhideWhenUsed="0"/>
-    <w:lsdException w:name="Medium Shading 1 Accent 6" w:semiHidden="0" w:uiPriority="63" w:unhideWhenUsed="0"/>
-    <w:lsdException w:name="Medium Shading 2 Accent 6" w:semiHidden="0" w:uiPriority="64" w:unhideWhenUsed="0"/>
-    <w:lsdException w:name="Medium List 1 Accent 6" w:semiHidden="0" w:uiPriority="65" w:unhideWhenUsed="0"/>
-    <w:lsdException w:name="Medium List 2 Accent 6" w:semiHidden="0" w:uiPriority="66" w:unhideWhenUsed="0"/>
-    <w:lsdException w:name="Medium Grid 1 Accent 6" w:semiHidden="0" w:uiPriority="67" w:unhideWhenUsed="0"/>
-    <w:lsdException w:name="Medium Grid 2 Accent 6" w:semiHidden="0" w:uiPriority="68" w:unhideWhenUsed="0"/>
-    <w:lsdException w:name="Medium Grid 3 Accent 6" w:semiHidden="0" w:uiPriority="69" w:unhideWhenUsed="0"/>
-    <w:lsdException w:name="Dark List Accent 6" w:semiHidden="0" w:uiPriority="70" w:unhideWhenUsed="0"/>
-    <w:lsdException w:name="Colorful Shading Accent 6" w:semiHidden="0" w:uiPriority="71" w:unhideWhenUsed="0"/>
-    <w:lsdException w:name="Colorful List Accent 6" w:semiHidden="0" w:uiPriority="72" w:unhideWhenUsed="0"/>
-    <w:lsdException w:name="Colorful Grid Accent 6" w:semiHidden="0" w:uiPriority="73" w:unhideWhenUsed="0"/>
-    <w:lsdException w:name="Subtle Emphasis" w:semiHidden="0" w:uiPriority="19" w:unhideWhenUsed="0" w:qFormat="1"/>
-    <w:lsdException w:name="Intense Emphasis" w:semiHidden="0" w:uiPriority="21" w:unhideWhenUsed="0" w:qFormat="1"/>
-    <w:lsdException w:name="Subtle Reference" w:semiHidden="0" w:uiPriority="31" w:unhideWhenUsed="0" w:qFormat="1"/>
-    <w:lsdException w:name="Intense Reference" w:semiHidden="0" w:uiPriority="32" w:unhideWhenUsed="0" w:qFormat="1"/>
-    <w:lsdException w:name="Book Title" w:semiHidden="0" w:uiPriority="33" w:unhideWhenUsed="0" w:qFormat="1"/>
-    <w:lsdException w:name="Bibliography" w:uiPriority="37"/>
-    <w:lsdException w:name="TOC Heading" w:uiPriority="39" w:qFormat="1"/>
+  <w:latentStyles w:defLockedState="0" w:defUIPriority="99" w:defSemiHidden="0" w:defUnhideWhenUsed="0" w:defQFormat="0" w:count="376">
+    <w:lsdException w:name="Normal" w:uiPriority="0" w:qFormat="1"/>
+    <w:lsdException w:name="heading 1" w:uiPriority="9" w:qFormat="1"/>
+    <w:lsdException w:name="heading 2" w:semiHidden="1" w:uiPriority="9" w:unhideWhenUsed="1" w:qFormat="1"/>
+    <w:lsdException w:name="heading 3" w:semiHidden="1" w:uiPriority="9" w:unhideWhenUsed="1" w:qFormat="1"/>
+    <w:lsdException w:name="heading 4" w:semiHidden="1" w:uiPriority="9" w:unhideWhenUsed="1" w:qFormat="1"/>
+    <w:lsdException w:name="heading 5" w:semiHidden="1" w:uiPriority="9" w:unhideWhenUsed="1" w:qFormat="1"/>
+    <w:lsdException w:name="heading 6" w:semiHidden="1" w:uiPriority="9" w:unhideWhenUsed="1" w:qFormat="1"/>
+    <w:lsdException w:name="heading 7" w:semiHidden="1" w:uiPriority="9" w:unhideWhenUsed="1" w:qFormat="1"/>
+    <w:lsdException w:name="heading 8" w:semiHidden="1" w:uiPriority="9" w:unhideWhenUsed="1" w:qFormat="1"/>
+    <w:lsdException w:name="heading 9" w:semiHidden="1" w:uiPriority="9" w:unhideWhenUsed="1" w:qFormat="1"/>
+    <w:lsdException w:name="index 1" w:semiHidden="1" w:unhideWhenUsed="1"/>
+    <w:lsdException w:name="index 2" w:semiHidden="1" w:unhideWhenUsed="1"/>
+    <w:lsdException w:name="index 3" w:semiHidden="1" w:unhideWhenUsed="1"/>
+    <w:lsdException w:name="index 4" w:semiHidden="1" w:unhideWhenUsed="1"/>
+    <w:lsdException w:name="index 5" w:semiHidden="1" w:unhideWhenUsed="1"/>
+    <w:lsdException w:name="index 6" w:semiHidden="1" w:unhideWhenUsed="1"/>
+    <w:lsdException w:name="index 7" w:semiHidden="1" w:unhideWhenUsed="1"/>
+    <w:lsdException w:name="index 8" w:semiHidden="1" w:unhideWhenUsed="1"/>
+    <w:lsdException w:name="index 9" w:semiHidden="1" w:unhideWhenUsed="1"/>
+    <w:lsdException w:name="toc 1" w:semiHidden="1" w:uiPriority="39" w:unhideWhenUsed="1"/>
+    <w:lsdException w:name="toc 2" w:semiHidden="1" w:uiPriority="39" w:unhideWhenUsed="1"/>
+    <w:lsdException w:name="toc 3" w:semiHidden="1" w:uiPriority="39" w:unhideWhenUsed="1"/>
+    <w:lsdException w:name="toc 4" w:semiHidden="1" w:uiPriority="39" w:unhideWhenUsed="1"/>
+    <w:lsdException w:name="toc 5" w:semiHidden="1" w:uiPriority="39" w:unhideWhenUsed="1"/>
+    <w:lsdException w:name="toc 6" w:semiHidden="1" w:uiPriority="39" w:unhideWhenUsed="1"/>
+    <w:lsdException w:name="toc 7" w:semiHidden="1" w:uiPriority="39" w:unhideWhenUsed="1"/>
+    <w:lsdException w:name="toc 8" w:semiHidden="1" w:uiPriority="39" w:unhideWhenUsed="1"/>
+    <w:lsdException w:name="toc 9" w:semiHidden="1" w:uiPriority="39" w:unhideWhenUsed="1"/>
+    <w:lsdException w:name="Normal Indent" w:semiHidden="1" w:unhideWhenUsed="1"/>
+    <w:lsdException w:name="footnote text" w:semiHidden="1" w:unhideWhenUsed="1"/>
+    <w:lsdException w:name="annotation text" w:semiHidden="1" w:unhideWhenUsed="1"/>
+    <w:lsdException w:name="header" w:semiHidden="1" w:unhideWhenUsed="1"/>
+    <w:lsdException w:name="footer" w:semiHidden="1" w:unhideWhenUsed="1"/>
+    <w:lsdException w:name="index heading" w:semiHidden="1" w:unhideWhenUsed="1"/>
+    <w:lsdException w:name="caption" w:semiHidden="1" w:uiPriority="35" w:unhideWhenUsed="1" w:qFormat="1"/>
+    <w:lsdException w:name="table of figures" w:semiHidden="1" w:unhideWhenUsed="1"/>
+    <w:lsdException w:name="envelope address" w:semiHidden="1" w:unhideWhenUsed="1"/>
+    <w:lsdException w:name="envelope return" w:semiHidden="1" w:unhideWhenUsed="1"/>
+    <w:lsdException w:name="footnote reference" w:semiHidden="1" w:unhideWhenUsed="1"/>
+    <w:lsdException w:name="annotation reference" w:semiHidden="1" w:unhideWhenUsed="1"/>
+    <w:lsdException w:name="line number" w:semiHidden="1" w:unhideWhenUsed="1"/>
+    <w:lsdException w:name="page number" w:semiHidden="1" w:unhideWhenUsed="1"/>
+    <w:lsdException w:name="endnote reference" w:semiHidden="1" w:unhideWhenUsed="1"/>
+    <w:lsdException w:name="endnote text" w:semiHidden="1" w:unhideWhenUsed="1"/>
+    <w:lsdException w:name="table of authorities" w:semiHidden="1" w:unhideWhenUsed="1"/>
+    <w:lsdException w:name="macro" w:semiHidden="1" w:unhideWhenUsed="1"/>
+    <w:lsdException w:name="toa heading" w:semiHidden="1" w:unhideWhenUsed="1"/>
+    <w:lsdException w:name="List" w:semiHidden="1" w:unhideWhenUsed="1"/>
+    <w:lsdException w:name="List Bullet" w:semiHidden="1" w:unhideWhenUsed="1"/>
+    <w:lsdException w:name="List Number" w:semiHidden="1" w:unhideWhenUsed="1"/>
+    <w:lsdException w:name="List 2" w:semiHidden="1" w:unhideWhenUsed="1"/>
+    <w:lsdException w:name="List 3" w:semiHidden="1" w:unhideWhenUsed="1"/>
+    <w:lsdException w:name="List 4" w:semiHidden="1" w:unhideWhenUsed="1"/>
+    <w:lsdException w:name="List 5" w:semiHidden="1" w:unhideWhenUsed="1"/>
+    <w:lsdException w:name="List Bullet 2" w:semiHidden="1" w:unhideWhenUsed="1"/>
+    <w:lsdException w:name="List Bullet 3" w:semiHidden="1" w:unhideWhenUsed="1"/>
+    <w:lsdException w:name="List Bullet 4" w:semiHidden="1" w:unhideWhenUsed="1"/>
+    <w:lsdException w:name="List Bullet 5" w:semiHidden="1" w:unhideWhenUsed="1"/>
+    <w:lsdException w:name="List Number 2" w:semiHidden="1" w:unhideWhenUsed="1"/>
+    <w:lsdException w:name="List Number 3" w:semiHidden="1" w:unhideWhenUsed="1"/>
+    <w:lsdException w:name="List Number 4" w:semiHidden="1" w:unhideWhenUsed="1"/>
+    <w:lsdException w:name="List Number 5" w:semiHidden="1" w:unhideWhenUsed="1"/>
+    <w:lsdException w:name="Title" w:uiPriority="10" w:qFormat="1"/>
+    <w:lsdException w:name="Closing" w:semiHidden="1" w:unhideWhenUsed="1"/>
+    <w:lsdException w:name="Signature" w:semiHidden="1" w:unhideWhenUsed="1"/>
+    <w:lsdException w:name="Default Paragraph Font" w:semiHidden="1" w:uiPriority="1" w:unhideWhenUsed="1"/>
+    <w:lsdException w:name="Body Text" w:semiHidden="1" w:unhideWhenUsed="1"/>
+    <w:lsdException w:name="Body Text Indent" w:semiHidden="1" w:unhideWhenUsed="1"/>
+    <w:lsdException w:name="List Continue" w:semiHidden="1" w:unhideWhenUsed="1"/>
+    <w:lsdException w:name="List Continue 2" w:semiHidden="1" w:unhideWhenUsed="1"/>
+    <w:lsdException w:name="List Continue 3" w:semiHidden="1" w:unhideWhenUsed="1"/>
+    <w:lsdException w:name="List Continue 4" w:semiHidden="1" w:unhideWhenUsed="1"/>
+    <w:lsdException w:name="List Continue 5" w:semiHidden="1" w:unhideWhenUsed="1"/>
+    <w:lsdException w:name="Message Header" w:semiHidden="1" w:unhideWhenUsed="1"/>
+    <w:lsdException w:name="Subtitle" w:uiPriority="11" w:qFormat="1"/>
+    <w:lsdException w:name="Salutation" w:semiHidden="1" w:unhideWhenUsed="1"/>
+    <w:lsdException w:name="Date" w:semiHidden="1" w:unhideWhenUsed="1"/>
+    <w:lsdException w:name="Body Text First Indent" w:semiHidden="1" w:unhideWhenUsed="1"/>
+    <w:lsdException w:name="Body Text First Indent 2" w:semiHidden="1" w:unhideWhenUsed="1"/>
+    <w:lsdException w:name="Note Heading" w:semiHidden="1" w:unhideWhenUsed="1"/>
+    <w:lsdException w:name="Body Text 2" w:semiHidden="1" w:unhideWhenUsed="1"/>
+    <w:lsdException w:name="Body Text 3" w:semiHidden="1" w:unhideWhenUsed="1"/>
+    <w:lsdException w:name="Body Text Indent 2" w:semiHidden="1" w:unhideWhenUsed="1"/>
+    <w:lsdException w:name="Body Text Indent 3" w:semiHidden="1" w:unhideWhenUsed="1"/>
+    <w:lsdException w:name="Block Text" w:semiHidden="1" w:unhideWhenUsed="1"/>
+    <w:lsdException w:name="Hyperlink" w:semiHidden="1" w:unhideWhenUsed="1"/>
+    <w:lsdException w:name="FollowedHyperlink" w:semiHidden="1" w:unhideWhenUsed="1"/>
+    <w:lsdException w:name="Strong" w:uiPriority="22" w:qFormat="1"/>
+    <w:lsdException w:name="Emphasis" w:uiPriority="20" w:qFormat="1"/>
+    <w:lsdException w:name="Document Map" w:semiHidden="1" w:unhideWhenUsed="1"/>
+    <w:lsdException w:name="Plain Text" w:semiHidden="1" w:unhideWhenUsed="1"/>
+    <w:lsdException w:name="E-mail Signature" w:semiHidden="1" w:unhideWhenUsed="1"/>
+    <w:lsdException w:name="HTML Top of Form" w:semiHidden="1" w:unhideWhenUsed="1"/>
+    <w:lsdException w:name="HTML Bottom of Form" w:semiHidden="1" w:unhideWhenUsed="1"/>
+    <w:lsdException w:name="Normal (Web)" w:semiHidden="1" w:unhideWhenUsed="1"/>
+    <w:lsdException w:name="HTML Acronym" w:semiHidden="1" w:unhideWhenUsed="1"/>
+    <w:lsdException w:name="HTML Address" w:semiHidden="1" w:unhideWhenUsed="1"/>
+    <w:lsdException w:name="HTML Cite" w:semiHidden="1" w:unhideWhenUsed="1"/>
+    <w:lsdException w:name="HTML Code" w:semiHidden="1" w:unhideWhenUsed="1"/>
+    <w:lsdException w:name="HTML Definition" w:semiHidden="1" w:unhideWhenUsed="1"/>
+    <w:lsdException w:name="HTML Keyboard" w:semiHidden="1" w:unhideWhenUsed="1"/>
+    <w:lsdException w:name="HTML Preformatted" w:semiHidden="1" w:unhideWhenUsed="1"/>
+    <w:lsdException w:name="HTML Sample" w:semiHidden="1" w:unhideWhenUsed="1"/>
+    <w:lsdException w:name="HTML Typewriter" w:semiHidden="1" w:unhideWhenUsed="1"/>
+    <w:lsdException w:name="HTML Variable" w:semiHidden="1" w:unhideWhenUsed="1"/>
+    <w:lsdException w:name="Normal Table" w:semiHidden="1" w:unhideWhenUsed="1"/>
+    <w:lsdException w:name="annotation subject" w:semiHidden="1" w:unhideWhenUsed="1"/>
+    <w:lsdException w:name="No List" w:semiHidden="1" w:unhideWhenUsed="1"/>
+    <w:lsdException w:name="Outline List 1" w:semiHidden="1" w:unhideWhenUsed="1"/>
+    <w:lsdException w:name="Outline List 2" w:semiHidden="1" w:unhideWhenUsed="1"/>
+    <w:lsdException w:name="Outline List 3" w:semiHidden="1" w:unhideWhenUsed="1"/>
+    <w:lsdException w:name="Table Simple 1" w:semiHidden="1" w:unhideWhenUsed="1"/>
+    <w:lsdException w:name="Table Simple 2" w:semiHidden="1" w:unhideWhenUsed="1"/>
+    <w:lsdException w:name="Table Simple 3" w:semiHidden="1" w:unhideWhenUsed="1"/>
+    <w:lsdException w:name="Table Classic 1" w:semiHidden="1" w:unhideWhenUsed="1"/>
+    <w:lsdException w:name="Table Classic 2" w:semiHidden="1" w:unhideWhenUsed="1"/>
+    <w:lsdException w:name="Table Classic 3" w:semiHidden="1" w:unhideWhenUsed="1"/>
+    <w:lsdException w:name="Table Classic 4" w:semiHidden="1" w:unhideWhenUsed="1"/>
+    <w:lsdException w:name="Table Colorful 1" w:semiHidden="1" w:unhideWhenUsed="1"/>
+    <w:lsdException w:name="Table Colorful 2" w:semiHidden="1" w:unhideWhenUsed="1"/>
+    <w:lsdException w:name="Table Colorful 3" w:semiHidden="1" w:unhideWhenUsed="1"/>
+    <w:lsdException w:name="Table Columns 1" w:semiHidden="1" w:unhideWhenUsed="1"/>
+    <w:lsdException w:name="Table Columns 2" w:semiHidden="1" w:unhideWhenUsed="1"/>
+    <w:lsdException w:name="Table Columns 3" w:semiHidden="1" w:unhideWhenUsed="1"/>
+    <w:lsdException w:name="Table Columns 4" w:semiHidden="1" w:unhideWhenUsed="1"/>
+    <w:lsdException w:name="Table Columns 5" w:semiHidden="1" w:unhideWhenUsed="1"/>
+    <w:lsdException w:name="Table Grid 1" w:semiHidden="1" w:unhideWhenUsed="1"/>
+    <w:lsdException w:name="Table Grid 2" w:semiHidden="1" w:unhideWhenUsed="1"/>
+    <w:lsdException w:name="Table Grid 3" w:semiHidden="1" w:unhideWhenUsed="1"/>
+    <w:lsdException w:name="Table Grid 4" w:semiHidden="1" w:unhideWhenUsed="1"/>
+    <w:lsdException w:name="Table Grid 5" w:semiHidden="1" w:unhideWhenUsed="1"/>
+    <w:lsdException w:name="Table Grid 6" w:semiHidden="1" w:unhideWhenUsed="1"/>
+    <w:lsdException w:name="Table Grid 7" w:semiHidden="1" w:unhideWhenUsed="1"/>
+    <w:lsdException w:name="Table Grid 8" w:semiHidden="1" w:unhideWhenUsed="1"/>
+    <w:lsdException w:name="Table List 1" w:semiHidden="1" w:unhideWhenUsed="1"/>
+    <w:lsdException w:name="Table List 2" w:semiHidden="1" w:unhideWhenUsed="1"/>
+    <w:lsdException w:name="Table List 3" w:semiHidden="1" w:unhideWhenUsed="1"/>
+    <w:lsdException w:name="Table List 4" w:semiHidden="1" w:unhideWhenUsed="1"/>
+    <w:lsdException w:name="Table List 5" w:semiHidden="1" w:unhideWhenUsed="1"/>
+    <w:lsdException w:name="Table List 6" w:semiHidden="1" w:unhideWhenUsed="1"/>
+    <w:lsdException w:name="Table List 7" w:semiHidden="1" w:unhideWhenUsed="1"/>
+    <w:lsdException w:name="Table List 8" w:semiHidden="1" w:unhideWhenUsed="1"/>
+    <w:lsdException w:name="Table 3D effects 1" w:semiHidden="1" w:unhideWhenUsed="1"/>
+    <w:lsdException w:name="Table 3D effects 2" w:semiHidden="1" w:unhideWhenUsed="1"/>
+    <w:lsdException w:name="Table 3D effects 3" w:semiHidden="1" w:unhideWhenUsed="1"/>
+    <w:lsdException w:name="Table Contemporary" w:semiHidden="1" w:unhideWhenUsed="1"/>
+    <w:lsdException w:name="Table Elegant" w:semiHidden="1" w:unhideWhenUsed="1"/>
+    <w:lsdException w:name="Table Professional" w:semiHidden="1" w:unhideWhenUsed="1"/>
+    <w:lsdException w:name="Table Subtle 1" w:semiHidden="1" w:unhideWhenUsed="1"/>
+    <w:lsdException w:name="Table Subtle 2" w:semiHidden="1" w:unhideWhenUsed="1"/>
+    <w:lsdException w:name="Table Web 1" w:semiHidden="1" w:unhideWhenUsed="1"/>
+    <w:lsdException w:name="Table Web 2" w:semiHidden="1" w:unhideWhenUsed="1"/>
+    <w:lsdException w:name="Table Web 3" w:semiHidden="1" w:unhideWhenUsed="1"/>
+    <w:lsdException w:name="Balloon Text" w:semiHidden="1" w:unhideWhenUsed="1"/>
+    <w:lsdException w:name="Table Grid" w:semiHidden="1" w:uiPriority="39" w:unhideWhenUsed="1"/>
+    <w:lsdException w:name="Table Theme" w:semiHidden="1" w:unhideWhenUsed="1"/>
+    <w:lsdException w:name="Placeholder Text" w:semiHidden="1"/>
+    <w:lsdException w:name="No Spacing" w:uiPriority="1" w:qFormat="1"/>
+    <w:lsdException w:name="Light Shading" w:uiPriority="60"/>
+    <w:lsdException w:name="Light List" w:uiPriority="61"/>
+    <w:lsdException w:name="Light Grid" w:uiPriority="62"/>
+    <w:lsdException w:name="Medium Shading 1" w:uiPriority="63"/>
+    <w:lsdException w:name="Medium Shading 2" w:uiPriority="64"/>
+    <w:lsdException w:name="Medium List 1" w:uiPriority="65"/>
+    <w:lsdException w:name="Medium List 2" w:uiPriority="66"/>
+    <w:lsdException w:name="Medium Grid 1" w:uiPriority="67"/>
+    <w:lsdException w:name="Medium Grid 2" w:uiPriority="68"/>
+    <w:lsdException w:name="Medium Grid 3" w:uiPriority="69"/>
+    <w:lsdException w:name="Dark List" w:uiPriority="70"/>
+    <w:lsdException w:name="Colorful Shading" w:uiPriority="71"/>
+    <w:lsdException w:name="Colorful List" w:uiPriority="72"/>
+    <w:lsdException w:name="Colorful Grid" w:uiPriority="73"/>
+    <w:lsdException w:name="Light Shading Accent 1" w:uiPriority="60"/>
+    <w:lsdException w:name="Light List Accent 1" w:uiPriority="61"/>
+    <w:lsdException w:name="Light Grid Accent 1" w:uiPriority="62"/>
+    <w:lsdException w:name="Medium Shading 1 Accent 1" w:uiPriority="63"/>
+    <w:lsdException w:name="Medium Shading 2 Accent 1" w:uiPriority="64"/>
+    <w:lsdException w:name="Medium List 1 Accent 1" w:uiPriority="65"/>
+    <w:lsdException w:name="Revision" w:semiHidden="1"/>
+    <w:lsdException w:name="List Paragraph" w:uiPriority="34" w:qFormat="1"/>
+    <w:lsdException w:name="Quote" w:uiPriority="29" w:qFormat="1"/>
+    <w:lsdException w:name="Intense Quote" w:uiPriority="30" w:qFormat="1"/>
+    <w:lsdException w:name="Medium List 2 Accent 1" w:uiPriority="66"/>
+    <w:lsdException w:name="Medium Grid 1 Accent 1" w:uiPriority="67"/>
+    <w:lsdException w:name="Medium Grid 2 Accent 1" w:uiPriority="68"/>
+    <w:lsdException w:name="Medium Grid 3 Accent 1" w:uiPriority="69"/>
+    <w:lsdException w:name="Dark List Accent 1" w:uiPriority="70"/>
+    <w:lsdException w:name="Colorful Shading Accent 1" w:uiPriority="71"/>
+    <w:lsdException w:name="Colorful List Accent 1" w:uiPriority="72"/>
+    <w:lsdException w:name="Colorful Grid Accent 1" w:uiPriority="73"/>
+    <w:lsdException w:name="Light Shading Accent 2" w:uiPriority="60"/>
+    <w:lsdException w:name="Light List Accent 2" w:uiPriority="61"/>
+    <w:lsdException w:name="Light Grid Accent 2" w:uiPriority="62"/>
+    <w:lsdException w:name="Medium Shading 1 Accent 2" w:uiPriority="63"/>
+    <w:lsdException w:name="Medium Shading 2 Accent 2" w:uiPriority="64"/>
+    <w:lsdException w:name="Medium List 1 Accent 2" w:uiPriority="65"/>
+    <w:lsdException w:name="Medium List 2 Accent 2" w:uiPriority="66"/>
+    <w:lsdException w:name="Medium Grid 1 Accent 2" w:uiPriority="67"/>
+    <w:lsdException w:name="Medium Grid 2 Accent 2" w:uiPriority="68"/>
+    <w:lsdException w:name="Medium Grid 3 Accent 2" w:uiPriority="69"/>
+    <w:lsdException w:name="Dark List Accent 2" w:uiPriority="70"/>
+    <w:lsdException w:name="Colorful Shading Accent 2" w:uiPriority="71"/>
+    <w:lsdException w:name="Colorful List Accent 2" w:uiPriority="72"/>
+    <w:lsdException w:name="Colorful Grid Accent 2" w:uiPriority="73"/>
+    <w:lsdException w:name="Light Shading Accent 3" w:uiPriority="60"/>
+    <w:lsdException w:name="Light List Accent 3" w:uiPriority="61"/>
+    <w:lsdException w:name="Light Grid Accent 3" w:uiPriority="62"/>
+    <w:lsdException w:name="Medium Shading 1 Accent 3" w:uiPriority="63"/>
+    <w:lsdException w:name="Medium Shading 2 Accent 3" w:uiPriority="64"/>
+    <w:lsdException w:name="Medium List 1 Accent 3" w:uiPriority="65"/>
+    <w:lsdException w:name="Medium List 2 Accent 3" w:uiPriority="66"/>
+    <w:lsdException w:name="Medium Grid 1 Accent 3" w:uiPriority="67"/>
+    <w:lsdException w:name="Medium Grid 2 Accent 3" w:uiPriority="68"/>
+    <w:lsdException w:name="Medium Grid 3 Accent 3" w:uiPriority="69"/>
+    <w:lsdException w:name="Dark List Accent 3" w:uiPriority="70"/>
+    <w:lsdException w:name="Colorful Shading Accent 3" w:uiPriority="71"/>
+    <w:lsdException w:name="Colorful List Accent 3" w:uiPriority="72"/>
+    <w:lsdException w:name="Colorful Grid Accent 3" w:uiPriority="73"/>
+    <w:lsdException w:name="Light Shading Accent 4" w:uiPriority="60"/>
+    <w:lsdException w:name="Light List Accent 4" w:uiPriority="61"/>
+    <w:lsdException w:name="Light Grid Accent 4" w:uiPriority="62"/>
+    <w:lsdException w:name="Medium Shading 1 Accent 4" w:uiPriority="63"/>
+    <w:lsdException w:name="Medium Shading 2 Accent 4" w:uiPriority="64"/>
+    <w:lsdException w:name="Medium List 1 Accent 4" w:uiPriority="65"/>
+    <w:lsdException w:name="Medium List 2 Accent 4" w:uiPriority="66"/>
+    <w:lsdException w:name="Medium Grid 1 Accent 4" w:uiPriority="67"/>
+    <w:lsdException w:name="Medium Grid 2 Accent 4" w:uiPriority="68"/>
+    <w:lsdException w:name="Medium Grid 3 Accent 4" w:uiPriority="69"/>
+    <w:lsdException w:name="Dark List Accent 4" w:uiPriority="70"/>
+    <w:lsdException w:name="Colorful Shading Accent 4" w:uiPriority="71"/>
+    <w:lsdException w:name="Colorful List Accent 4" w:uiPriority="72"/>
+    <w:lsdException w:name="Colorful Grid Accent 4" w:uiPriority="73"/>
+    <w:lsdException w:name="Light Shading Accent 5" w:uiPriority="60"/>
+    <w:lsdException w:name="Light List Accent 5" w:uiPriority="61"/>
+    <w:lsdException w:name="Light Grid Accent 5" w:uiPriority="62"/>
+    <w:lsdException w:name="Medium Shading 1 Accent 5" w:uiPriority="63"/>
+    <w:lsdException w:name="Medium Shading 2 Accent 5" w:uiPriority="64"/>
+    <w:lsdException w:name="Medium List 1 Accent 5" w:uiPriority="65"/>
+    <w:lsdException w:name="Medium List 2 Accent 5" w:uiPriority="66"/>
+    <w:lsdException w:name="Medium Grid 1 Accent 5" w:uiPriority="67"/>
+    <w:lsdException w:name="Medium Grid 2 Accent 5" w:uiPriority="68"/>
+    <w:lsdException w:name="Medium Grid 3 Accent 5" w:uiPriority="69"/>
+    <w:lsdException w:name="Dark List Accent 5" w:uiPriority="70"/>
+    <w:lsdException w:name="Colorful Shading Accent 5" w:uiPriority="71"/>
+    <w:lsdException w:name="Colorful List Accent 5" w:uiPriority="72"/>
+    <w:lsdException w:name="Colorful Grid Accent 5" w:uiPriority="73"/>
+    <w:lsdException w:name="Light Shading Accent 6" w:uiPriority="60"/>
+    <w:lsdException w:name="Light List Accent 6" w:uiPriority="61"/>
+    <w:lsdException w:name="Light Grid Accent 6" w:uiPriority="62"/>
+    <w:lsdException w:name="Medium Shading 1 Accent 6" w:uiPriority="63"/>
+    <w:lsdException w:name="Medium Shading 2 Accent 6" w:uiPriority="64"/>
+    <w:lsdException w:name="Medium List 1 Accent 6" w:uiPriority="65"/>
+    <w:lsdException w:name="Medium List 2 Accent 6" w:uiPriority="66"/>
+    <w:lsdException w:name="Medium Grid 1 Accent 6" w:uiPriority="67"/>
+    <w:lsdException w:name="Medium Grid 2 Accent 6" w:uiPriority="68"/>
+    <w:lsdException w:name="Medium Grid 3 Accent 6" w:uiPriority="69"/>
+    <w:lsdException w:name="Dark List Accent 6" w:uiPriority="70"/>
+    <w:lsdException w:name="Colorful Shading Accent 6" w:uiPriority="71"/>
+    <w:lsdException w:name="Colorful List Accent 6" w:uiPriority="72"/>
+    <w:lsdException w:name="Colorful Grid Accent 6" w:uiPriority="73"/>
+    <w:lsdException w:name="Subtle Emphasis" w:uiPriority="19" w:qFormat="1"/>
+    <w:lsdException w:name="Intense Emphasis" w:uiPriority="21" w:qFormat="1"/>
+    <w:lsdException w:name="Subtle Reference" w:uiPriority="31" w:qFormat="1"/>
+    <w:lsdException w:name="Intense Reference" w:uiPriority="32" w:qFormat="1"/>
+    <w:lsdException w:name="Book Title" w:uiPriority="33" w:qFormat="1"/>
+    <w:lsdException w:name="Bibliography" w:semiHidden="1" w:uiPriority="37" w:unhideWhenUsed="1"/>
+    <w:lsdException w:name="TOC Heading" w:semiHidden="1" w:uiPriority="39" w:unhideWhenUsed="1" w:qFormat="1"/>
+    <w:lsdException w:name="Plain Table 1" w:uiPriority="41"/>
+    <w:lsdException w:name="Plain Table 2" w:uiPriority="42"/>
+    <w:lsdException w:name="Plain Table 3" w:uiPriority="43"/>
+    <w:lsdException w:name="Plain Table 4" w:uiPriority="44"/>
+    <w:lsdException w:name="Plain Table 5" w:uiPriority="45"/>
+    <w:lsdException w:name="Grid Table Light" w:uiPriority="40"/>
+    <w:lsdException w:name="Grid Table 1 Light" w:uiPriority="46"/>
+    <w:lsdException w:name="Grid Table 2" w:uiPriority="47"/>
+    <w:lsdException w:name="Grid Table 3" w:uiPriority="48"/>
+    <w:lsdException w:name="Grid Table 4" w:uiPriority="49"/>
+    <w:lsdException w:name="Grid Table 5 Dark" w:uiPriority="50"/>
+    <w:lsdException w:name="Grid Table 6 Colorful" w:uiPriority="51"/>
+    <w:lsdException w:name="Grid Table 7 Colorful" w:uiPriority="52"/>
+    <w:lsdException w:name="Grid Table 1 Light Accent 1" w:uiPriority="46"/>
+    <w:lsdException w:name="Grid Table 2 Accent 1" w:uiPriority="47"/>
+    <w:lsdException w:name="Grid Table 3 Accent 1" w:uiPriority="48"/>
+    <w:lsdException w:name="Grid Table 4 Accent 1" w:uiPriority="49"/>
+    <w:lsdException w:name="Grid Table 5 Dark Accent 1" w:uiPriority="50"/>
+    <w:lsdException w:name="Grid Table 6 Colorful Accent 1" w:uiPriority="51"/>
+    <w:lsdException w:name="Grid Table 7 Colorful Accent 1" w:uiPriority="52"/>
+    <w:lsdException w:name="Grid Table 1 Light Accent 2" w:uiPriority="46"/>
+    <w:lsdException w:name="Grid Table 2 Accent 2" w:uiPriority="47"/>
+    <w:lsdException w:name="Grid Table 3 Accent 2" w:uiPriority="48"/>
+    <w:lsdException w:name="Grid Table 4 Accent 2" w:uiPriority="49"/>
+    <w:lsdException w:name="Grid Table 5 Dark Accent 2" w:uiPriority="50"/>
+    <w:lsdException w:name="Grid Table 6 Colorful Accent 2" w:uiPriority="51"/>
+    <w:lsdException w:name="Grid Table 7 Colorful Accent 2" w:uiPriority="52"/>
+    <w:lsdException w:name="Grid Table 1 Light Accent 3" w:uiPriority="46"/>
+    <w:lsdException w:name="Grid Table 2 Accent 3" w:uiPriority="47"/>
+    <w:lsdException w:name="Grid Table 3 Accent 3" w:uiPriority="48"/>
+    <w:lsdException w:name="Grid Table 4 Accent 3" w:uiPriority="49"/>
+    <w:lsdException w:name="Grid Table 5 Dark Accent 3" w:uiPriority="50"/>
+    <w:lsdException w:name="Grid Table 6 Colorful Accent 3" w:uiPriority="51"/>
+    <w:lsdException w:name="Grid Table 7 Colorful Accent 3" w:uiPriority="52"/>
+    <w:lsdException w:name="Grid Table 1 Light Accent 4" w:uiPriority="46"/>
+    <w:lsdException w:name="Grid Table 2 Accent 4" w:uiPriority="47"/>
+    <w:lsdException w:name="Grid Table 3 Accent 4" w:uiPriority="48"/>
+    <w:lsdException w:name="Grid Table 4 Accent 4" w:uiPriority="49"/>
+    <w:lsdException w:name="Grid Table 5 Dark Accent 4" w:uiPriority="50"/>
+    <w:lsdException w:name="Grid Table 6 Colorful Accent 4" w:uiPriority="51"/>
+    <w:lsdException w:name="Grid Table 7 Colorful Accent 4" w:uiPriority="52"/>
+    <w:lsdException w:name="Grid Table 1 Light Accent 5" w:uiPriority="46"/>
+    <w:lsdException w:name="Grid Table 2 Accent 5" w:uiPriority="47"/>
+    <w:lsdException w:name="Grid Table 3 Accent 5" w:uiPriority="48"/>
+    <w:lsdException w:name="Grid Table 4 Accent 5" w:uiPriority="49"/>
+    <w:lsdException w:name="Grid Table 5 Dark Accent 5" w:uiPriority="50"/>
+    <w:lsdException w:name="Grid Table 6 Colorful Accent 5" w:uiPriority="51"/>
+    <w:lsdException w:name="Grid Table 7 Colorful Accent 5" w:uiPriority="52"/>
+    <w:lsdException w:name="Grid Table 1 Light Accent 6" w:uiPriority="46"/>
+    <w:lsdException w:name="Grid Table 2 Accent 6" w:uiPriority="47"/>
+    <w:lsdException w:name="Grid Table 3 Accent 6" w:uiPriority="48"/>
+    <w:lsdException w:name="Grid Table 4 Accent 6" w:uiPriority="49"/>
+    <w:lsdException w:name="Grid Table 5 Dark Accent 6" w:uiPriority="50"/>
+    <w:lsdException w:name="Grid Table 6 Colorful Accent 6" w:uiPriority="51"/>
+    <w:lsdException w:name="Grid Table 7 Colorful Accent 6" w:uiPriority="52"/>
+    <w:lsdException w:name="List Table 1 Light" w:uiPriority="46"/>
+    <w:lsdException w:name="List Table 2" w:uiPriority="47"/>
+    <w:lsdException w:name="List Table 3" w:uiPriority="48"/>
+    <w:lsdException w:name="List Table 4" w:uiPriority="49"/>
+    <w:lsdException w:name="List Table 5 Dark" w:uiPriority="50"/>
+    <w:lsdException w:name="List Table 6 Colorful" w:uiPriority="51"/>
+    <w:lsdException w:name="List Table 7 Colorful" w:uiPriority="52"/>
+    <w:lsdException w:name="List Table 1 Light Accent 1" w:uiPriority="46"/>
+    <w:lsdException w:name="List Table 2 Accent 1" w:uiPriority="47"/>
+    <w:lsdException w:name="List Table 3 Accent 1" w:uiPriority="48"/>
+    <w:lsdException w:name="List Table 4 Accent 1" w:uiPriority="49"/>
+    <w:lsdException w:name="List Table 5 Dark Accent 1" w:uiPriority="50"/>
+    <w:lsdException w:name="List Table 6 Colorful Accent 1" w:uiPriority="51"/>
+    <w:lsdException w:name="List Table 7 Colorful Accent 1" w:uiPriority="52"/>
+    <w:lsdException w:name="List Table 1 Light Accent 2" w:uiPriority="46"/>
+    <w:lsdException w:name="List Table 2 Accent 2" w:uiPriority="47"/>
+    <w:lsdException w:name="List Table 3 Accent 2" w:uiPriority="48"/>
+    <w:lsdException w:name="List Table 4 Accent 2" w:uiPriority="49"/>
+    <w:lsdException w:name="List Table 5 Dark Accent 2" w:uiPriority="50"/>
+    <w:lsdException w:name="List Table 6 Colorful Accent 2" w:uiPriority="51"/>
+    <w:lsdException w:name="List Table 7 Colorful Accent 2" w:uiPriority="52"/>
+    <w:lsdException w:name="List Table 1 Light Accent 3" w:uiPriority="46"/>
+    <w:lsdException w:name="List Table 2 Accent 3" w:uiPriority="47"/>
+    <w:lsdException w:name="List Table 3 Accent 3" w:uiPriority="48"/>
+    <w:lsdException w:name="List Table 4 Accent 3" w:uiPriority="49"/>
+    <w:lsdException w:name="List Table 5 Dark Accent 3" w:uiPriority="50"/>
+    <w:lsdException w:name="List Table 6 Colorful Accent 3" w:uiPriority="51"/>
+    <w:lsdException w:name="List Table 7 Colorful Accent 3" w:uiPriority="52"/>
+    <w:lsdException w:name="List Table 1 Light Accent 4" w:uiPriority="46"/>
+    <w:lsdException w:name="List Table 2 Accent 4" w:uiPriority="47"/>
+    <w:lsdException w:name="List Table 3 Accent 4" w:uiPriority="48"/>
+    <w:lsdException w:name="List Table 4 Accent 4" w:uiPriority="49"/>
+    <w:lsdException w:name="List Table 5 Dark Accent 4" w:uiPriority="50"/>
+    <w:lsdException w:name="List Table 6 Colorful Accent 4" w:uiPriority="51"/>
+    <w:lsdException w:name="List Table 7 Colorful Accent 4" w:uiPriority="52"/>
+    <w:lsdException w:name="List Table 1 Light Accent 5" w:uiPriority="46"/>
+    <w:lsdException w:name="List Table 2 Accent 5" w:uiPriority="47"/>
+    <w:lsdException w:name="List Table 3 Accent 5" w:uiPriority="48"/>
+    <w:lsdException w:name="List Table 4 Accent 5" w:uiPriority="49"/>
+    <w:lsdException w:name="List Table 5 Dark Accent 5" w:uiPriority="50"/>
+    <w:lsdException w:name="List Table 6 Colorful Accent 5" w:uiPriority="51"/>
+    <w:lsdException w:name="List Table 7 Colorful Accent 5" w:uiPriority="52"/>
+    <w:lsdException w:name="List Table 1 Light Accent 6" w:uiPriority="46"/>
+    <w:lsdException w:name="List Table 2 Accent 6" w:uiPriority="47"/>
+    <w:lsdException w:name="List Table 3 Accent 6" w:uiPriority="48"/>
+    <w:lsdException w:name="List Table 4 Accent 6" w:uiPriority="49"/>
+    <w:lsdException w:name="List Table 5 Dark Accent 6" w:uiPriority="50"/>
+    <w:lsdException w:name="List Table 6 Colorful Accent 6" w:uiPriority="51"/>
+    <w:lsdException w:name="List Table 7 Colorful Accent 6" w:uiPriority="52"/>
+    <w:lsdException w:name="Mention" w:semiHidden="1" w:unhideWhenUsed="1"/>
+    <w:lsdException w:name="Smart Hyperlink" w:semiHidden="1" w:unhideWhenUsed="1"/>
+    <w:lsdException w:name="Hashtag" w:semiHidden="1" w:unhideWhenUsed="1"/>
+    <w:lsdException w:name="Unresolved Mention" w:semiHidden="1" w:unhideWhenUsed="1"/>
+    <w:lsdException w:name="Smart Link" w:semiHidden="1" w:unhideWhenUsed="1"/>
   </w:latentStyles>
   <w:style w:type="paragraph" w:default="1" w:styleId="Normal">
     <w:name w:val="Normal"/>
@@ -2715,7 +2826,6 @@
     <w:uiPriority w:val="99"/>
     <w:semiHidden/>
     <w:unhideWhenUsed/>
-    <w:qFormat/>
     <w:tblPr>
       <w:tblInd w:w="0" w:type="dxa"/>
       <w:tblCellMar>
@@ -2741,7 +2851,6 @@
       <w:spacing w:after="0" w:line="240" w:lineRule="auto"/>
     </w:pPr>
     <w:tblPr>
-      <w:tblInd w:w="0" w:type="dxa"/>
       <w:tblBorders>
         <w:top w:val="single" w:sz="4" w:space="0" w:color="auto"/>
         <w:left w:val="single" w:sz="4" w:space="0" w:color="auto"/>
@@ -2750,12 +2859,6 @@
         <w:insideH w:val="single" w:sz="4" w:space="0" w:color="auto"/>
         <w:insideV w:val="single" w:sz="4" w:space="0" w:color="auto"/>
       </w:tblBorders>
-      <w:tblCellMar>
-        <w:top w:w="0" w:type="dxa"/>
-        <w:left w:w="108" w:type="dxa"/>
-        <w:bottom w:w="0" w:type="dxa"/>
-        <w:right w:w="108" w:type="dxa"/>
-      </w:tblCellMar>
     </w:tblPr>
   </w:style>
 </w:styles>
@@ -3050,7 +3153,7 @@
   <a:extraClrSchemeLst/>
   <a:extLst>
     <a:ext uri="{05A4C25C-085E-4340-85A3-A5531E510DB2}">
-      <thm15:themeFamily xmlns:thm15="http://schemas.microsoft.com/office/thememl/2012/main" xmlns="" name="Office Theme" id="{62F939B6-93AF-4DB8-9C6B-D6C7DFDC589F}" vid="{4A3C46E8-61CC-4603-A589-7422A47A8E4A}"/>
+      <thm15:themeFamily xmlns:thm15="http://schemas.microsoft.com/office/thememl/2012/main" name="Office Theme" id="{62F939B6-93AF-4DB8-9C6B-D6C7DFDC589F}" vid="{4A3C46E8-61CC-4603-A589-7422A47A8E4A}"/>
     </a:ext>
   </a:extLst>
 </a:theme>

</xml_diff>

<commit_message>
Brij Mohan Property details added
</commit_message>
<xml_diff>
--- a/ASRProps-Final.docx
+++ b/ASRProps-Final.docx
@@ -1,6 +1,6 @@
 
 <file path=word/document.xml><?xml version="1.0" encoding="utf-8"?>
-<w:document xmlns:wpc="http://schemas.microsoft.com/office/word/2010/wordprocessingCanvas" xmlns:cx="http://schemas.microsoft.com/office/drawing/2014/chartex" xmlns:cx1="http://schemas.microsoft.com/office/drawing/2015/9/8/chartex" xmlns:cx2="http://schemas.microsoft.com/office/drawing/2015/10/21/chartex" xmlns:cx3="http://schemas.microsoft.com/office/drawing/2016/5/9/chartex" xmlns:cx4="http://schemas.microsoft.com/office/drawing/2016/5/10/chartex" xmlns:cx5="http://schemas.microsoft.com/office/drawing/2016/5/11/chartex" xmlns:cx6="http://schemas.microsoft.com/office/drawing/2016/5/12/chartex" xmlns:cx7="http://schemas.microsoft.com/office/drawing/2016/5/13/chartex" xmlns:cx8="http://schemas.microsoft.com/office/drawing/2016/5/14/chartex" xmlns:mc="http://schemas.openxmlformats.org/markup-compatibility/2006" xmlns:aink="http://schemas.microsoft.com/office/drawing/2016/ink" xmlns:am3d="http://schemas.microsoft.com/office/drawing/2017/model3d" xmlns:o="urn:schemas-microsoft-com:office:office" xmlns:r="http://schemas.openxmlformats.org/officeDocument/2006/relationships" xmlns:m="http://schemas.openxmlformats.org/officeDocument/2006/math" xmlns:v="urn:schemas-microsoft-com:vml" xmlns:wp14="http://schemas.microsoft.com/office/word/2010/wordprocessingDrawing" xmlns:wp="http://schemas.openxmlformats.org/drawingml/2006/wordprocessingDrawing" xmlns:w10="urn:schemas-microsoft-com:office:word" xmlns:w="http://schemas.openxmlformats.org/wordprocessingml/2006/main" xmlns:w14="http://schemas.microsoft.com/office/word/2010/wordml" xmlns:w15="http://schemas.microsoft.com/office/word/2012/wordml" xmlns:w16cex="http://schemas.microsoft.com/office/word/2018/wordml/cex" xmlns:w16cid="http://schemas.microsoft.com/office/word/2016/wordml/cid" xmlns:w16="http://schemas.microsoft.com/office/word/2018/wordml" xmlns:w16sdtdh="http://schemas.microsoft.com/office/word/2020/wordml/sdtdatahash" xmlns:w16se="http://schemas.microsoft.com/office/word/2015/wordml/symex" xmlns:wpg="http://schemas.microsoft.com/office/word/2010/wordprocessingGroup" xmlns:wpi="http://schemas.microsoft.com/office/word/2010/wordprocessingInk" xmlns:wne="http://schemas.microsoft.com/office/word/2006/wordml" xmlns:wps="http://schemas.microsoft.com/office/word/2010/wordprocessingShape" mc:Ignorable="w14 w15 w16se w16cid w16 w16cex w16sdtdh wp14">
+<w:document xmlns:wpc="http://schemas.microsoft.com/office/word/2010/wordprocessingCanvas" xmlns:cx="http://schemas.microsoft.com/office/drawing/2014/chartex" xmlns:cx1="http://schemas.microsoft.com/office/drawing/2015/9/8/chartex" xmlns:cx2="http://schemas.microsoft.com/office/drawing/2015/10/21/chartex" xmlns:cx3="http://schemas.microsoft.com/office/drawing/2016/5/9/chartex" xmlns:cx4="http://schemas.microsoft.com/office/drawing/2016/5/10/chartex" xmlns:cx5="http://schemas.microsoft.com/office/drawing/2016/5/11/chartex" xmlns:cx6="http://schemas.microsoft.com/office/drawing/2016/5/12/chartex" xmlns:cx7="http://schemas.microsoft.com/office/drawing/2016/5/13/chartex" xmlns:cx8="http://schemas.microsoft.com/office/drawing/2016/5/14/chartex" xmlns:mc="http://schemas.openxmlformats.org/markup-compatibility/2006" xmlns:aink="http://schemas.microsoft.com/office/drawing/2016/ink" xmlns:am3d="http://schemas.microsoft.com/office/drawing/2017/model3d" xmlns:o="urn:schemas-microsoft-com:office:office" xmlns:r="http://schemas.openxmlformats.org/officeDocument/2006/relationships" xmlns:m="http://schemas.openxmlformats.org/officeDocument/2006/math" xmlns:v="urn:schemas-microsoft-com:vml" xmlns:wp14="http://schemas.microsoft.com/office/word/2010/wordprocessingDrawing" xmlns:wp="http://schemas.openxmlformats.org/drawingml/2006/wordprocessingDrawing" xmlns:w10="urn:schemas-microsoft-com:office:word" xmlns:w="http://schemas.openxmlformats.org/wordprocessingml/2006/main" xmlns:w14="http://schemas.microsoft.com/office/word/2010/wordml" xmlns:w15="http://schemas.microsoft.com/office/word/2012/wordml" xmlns:w16cex="http://schemas.microsoft.com/office/word/2018/wordml/cex" xmlns:w16cid="http://schemas.microsoft.com/office/word/2016/wordml/cid" xmlns:w16="http://schemas.microsoft.com/office/word/2018/wordml" xmlns:w16se="http://schemas.microsoft.com/office/word/2015/wordml/symex" xmlns:wpg="http://schemas.microsoft.com/office/word/2010/wordprocessingGroup" xmlns:wpi="http://schemas.microsoft.com/office/word/2010/wordprocessingInk" xmlns:wne="http://schemas.microsoft.com/office/word/2006/wordml" xmlns:wps="http://schemas.microsoft.com/office/word/2010/wordprocessingShape" mc:Ignorable="w14 w15 w16se w16cid w16 w16cex wp14">
   <w:body>
     <w:tbl>
       <w:tblPr>
@@ -42,12 +42,38 @@
               <w:t>4050</w:t>
             </w:r>
             <w:r>
-              <w:t xml:space="preserve"> Sq Yards,South East Facing</w:t>
-            </w:r>
-          </w:p>
-          <w:p>
-            <w:r>
-              <w:t>70000 Sft Commercial Permission</w:t>
+              <w:t xml:space="preserve"> </w:t>
+            </w:r>
+            <w:proofErr w:type="spellStart"/>
+            <w:r>
+              <w:t>Sq</w:t>
+            </w:r>
+            <w:proofErr w:type="spellEnd"/>
+            <w:r>
+              <w:t xml:space="preserve"> </w:t>
+            </w:r>
+            <w:proofErr w:type="spellStart"/>
+            <w:proofErr w:type="gramStart"/>
+            <w:r>
+              <w:t>Yards,South</w:t>
+            </w:r>
+            <w:proofErr w:type="spellEnd"/>
+            <w:proofErr w:type="gramEnd"/>
+            <w:r>
+              <w:t xml:space="preserve"> East Facing</w:t>
+            </w:r>
+          </w:p>
+          <w:p>
+            <w:r>
+              <w:t xml:space="preserve">70000 </w:t>
+            </w:r>
+            <w:proofErr w:type="spellStart"/>
+            <w:r>
+              <w:t>Sft</w:t>
+            </w:r>
+            <w:proofErr w:type="spellEnd"/>
+            <w:r>
+              <w:t xml:space="preserve"> Commercial Permission</w:t>
             </w:r>
           </w:p>
           <w:p>
@@ -84,13 +110,23 @@
           </w:p>
           <w:p>
             <w:r>
-              <w:t>Before Navayuga</w:t>
-            </w:r>
-            <w:r>
-              <w:t xml:space="preserve"> </w:t>
-            </w:r>
-            <w:r>
-              <w:t>Engineeting of</w:t>
+              <w:t xml:space="preserve">Before </w:t>
+            </w:r>
+            <w:proofErr w:type="spellStart"/>
+            <w:r>
+              <w:t>Navayuga</w:t>
+            </w:r>
+            <w:proofErr w:type="spellEnd"/>
+            <w:r>
+              <w:t xml:space="preserve"> </w:t>
+            </w:r>
+            <w:proofErr w:type="spellStart"/>
+            <w:r>
+              <w:t>Engineeting</w:t>
+            </w:r>
+            <w:proofErr w:type="spellEnd"/>
+            <w:r>
+              <w:t xml:space="preserve"> of</w:t>
             </w:r>
             <w:r>
               <w:t>c</w:t>
@@ -104,7 +140,15 @@
               <w:t>2018</w:t>
             </w:r>
             <w:r>
-              <w:t xml:space="preserve"> Sq Yards,</w:t>
+              <w:t xml:space="preserve"> </w:t>
+            </w:r>
+            <w:proofErr w:type="spellStart"/>
+            <w:r>
+              <w:t>Sq</w:t>
+            </w:r>
+            <w:proofErr w:type="spellEnd"/>
+            <w:r>
+              <w:t xml:space="preserve"> Yards,</w:t>
             </w:r>
           </w:p>
           <w:p>
@@ -149,7 +193,15 @@
               <w:t>2900</w:t>
             </w:r>
             <w:r>
-              <w:t xml:space="preserve"> Sq Yards,2 Cellar</w:t>
+              <w:t xml:space="preserve"> </w:t>
+            </w:r>
+            <w:proofErr w:type="spellStart"/>
+            <w:r>
+              <w:t>Sq</w:t>
+            </w:r>
+            <w:proofErr w:type="spellEnd"/>
+            <w:r>
+              <w:t xml:space="preserve"> Yards,2 Cellar</w:t>
             </w:r>
           </w:p>
           <w:p>
@@ -206,7 +258,15 @@
               <w:t>1447</w:t>
             </w:r>
             <w:r>
-              <w:t xml:space="preserve"> Sq Yards as per sale deed</w:t>
+              <w:t xml:space="preserve"> </w:t>
+            </w:r>
+            <w:proofErr w:type="spellStart"/>
+            <w:r>
+              <w:t>Sq</w:t>
+            </w:r>
+            <w:proofErr w:type="spellEnd"/>
+            <w:r>
+              <w:t xml:space="preserve"> Yards as per sale deed</w:t>
             </w:r>
           </w:p>
           <w:p>
@@ -231,9 +291,19 @@
             </w:r>
           </w:p>
           <w:p>
-            <w:r>
-              <w:t>Opp Canara Bank lane</w:t>
-            </w:r>
+            <w:proofErr w:type="spellStart"/>
+            <w:r>
+              <w:t>Opp</w:t>
+            </w:r>
+            <w:proofErr w:type="spellEnd"/>
+            <w:r>
+              <w:t xml:space="preserve"> Canara </w:t>
+            </w:r>
+            <w:proofErr w:type="gramStart"/>
+            <w:r>
+              <w:t>Bank lane</w:t>
+            </w:r>
+            <w:proofErr w:type="gramEnd"/>
           </w:p>
           <w:p>
             <w:r>
@@ -247,7 +317,15 @@
           </w:tcPr>
           <w:p>
             <w:r>
-              <w:t xml:space="preserve">==== Babji Owner - Road No 68 </w:t>
+              <w:t xml:space="preserve">==== </w:t>
+            </w:r>
+            <w:proofErr w:type="spellStart"/>
+            <w:r>
+              <w:t>Babji</w:t>
+            </w:r>
+            <w:proofErr w:type="spellEnd"/>
+            <w:r>
+              <w:t xml:space="preserve"> Owner - Road No 68 </w:t>
             </w:r>
           </w:p>
           <w:p>
@@ -256,8 +334,13 @@
             </w:r>
           </w:p>
           <w:p>
-            <w:r>
-              <w:t>Opp Allu Arjun House</w:t>
+            <w:proofErr w:type="spellStart"/>
+            <w:r>
+              <w:t>Opp</w:t>
+            </w:r>
+            <w:proofErr w:type="spellEnd"/>
+            <w:r>
+              <w:t xml:space="preserve"> Allu Arjun House</w:t>
             </w:r>
           </w:p>
           <w:p>
@@ -268,18 +351,44 @@
               <w:t>1368</w:t>
             </w:r>
             <w:r>
-              <w:t xml:space="preserve"> Sq Yards</w:t>
+              <w:t xml:space="preserve"> </w:t>
+            </w:r>
+            <w:proofErr w:type="spellStart"/>
+            <w:r>
+              <w:t>Sq</w:t>
+            </w:r>
+            <w:proofErr w:type="spellEnd"/>
+            <w:r>
+              <w:t xml:space="preserve"> Yards</w:t>
             </w:r>
             <w:r>
               <w:t xml:space="preserve">, </w:t>
             </w:r>
             <w:r>
-              <w:t>17135 Sft</w:t>
-            </w:r>
-          </w:p>
-          <w:p>
-            <w:r>
-              <w:t>( GF-5654, 1st Floor-6321, 2nd Floor-4360, Servent-800 Sft )</w:t>
+              <w:t xml:space="preserve">17135 </w:t>
+            </w:r>
+            <w:proofErr w:type="spellStart"/>
+            <w:r>
+              <w:t>Sft</w:t>
+            </w:r>
+            <w:proofErr w:type="spellEnd"/>
+          </w:p>
+          <w:p>
+            <w:proofErr w:type="gramStart"/>
+            <w:r>
+              <w:t>( GF</w:t>
+            </w:r>
+            <w:proofErr w:type="gramEnd"/>
+            <w:r>
+              <w:t xml:space="preserve">-5654, 1st Floor-6321, 2nd Floor-4360, Servent-800 </w:t>
+            </w:r>
+            <w:proofErr w:type="spellStart"/>
+            <w:r>
+              <w:t>Sft</w:t>
+            </w:r>
+            <w:proofErr w:type="spellEnd"/>
+            <w:r>
+              <w:t xml:space="preserve"> )</w:t>
             </w:r>
           </w:p>
           <w:p>
@@ -292,7 +401,15 @@
           </w:p>
           <w:p>
             <w:r>
-              <w:t>7 Bed Rooms, 2 Visitors Room, Home Theater, Puja Room</w:t>
+              <w:t xml:space="preserve">7 Bed Rooms, 2 Visitors Room, Home </w:t>
+            </w:r>
+            <w:proofErr w:type="spellStart"/>
+            <w:r>
+              <w:t>Theater</w:t>
+            </w:r>
+            <w:proofErr w:type="spellEnd"/>
+            <w:r>
+              <w:t>, Puja Room</w:t>
             </w:r>
           </w:p>
           <w:p>
@@ -319,7 +436,15 @@
           </w:tcPr>
           <w:p>
             <w:r>
-              <w:t>==== Eshaan Dad(Road No 33) ==</w:t>
+              <w:t xml:space="preserve">==== Eshaan </w:t>
+            </w:r>
+            <w:proofErr w:type="gramStart"/>
+            <w:r>
+              <w:t>Dad(</w:t>
+            </w:r>
+            <w:proofErr w:type="gramEnd"/>
+            <w:r>
+              <w:t>Road No 33) ==</w:t>
             </w:r>
           </w:p>
           <w:p/>
@@ -355,18 +480,36 @@
               <w:t>676</w:t>
             </w:r>
             <w:r>
-              <w:t xml:space="preserve"> Sq Yards</w:t>
-            </w:r>
-          </w:p>
-          <w:p>
-            <w:r>
-              <w:t>Built Up Area: 10,000 sft</w:t>
-            </w:r>
-          </w:p>
-          <w:p>
-            <w:r>
-              <w:t>Clear Title, 100% Vastu</w:t>
-            </w:r>
+              <w:t xml:space="preserve"> </w:t>
+            </w:r>
+            <w:proofErr w:type="spellStart"/>
+            <w:r>
+              <w:t>Sq</w:t>
+            </w:r>
+            <w:proofErr w:type="spellEnd"/>
+            <w:r>
+              <w:t xml:space="preserve"> Yards</w:t>
+            </w:r>
+          </w:p>
+          <w:p>
+            <w:r>
+              <w:t xml:space="preserve">Built Up Area: 10,000 </w:t>
+            </w:r>
+            <w:proofErr w:type="spellStart"/>
+            <w:r>
+              <w:t>sft</w:t>
+            </w:r>
+            <w:proofErr w:type="spellEnd"/>
+          </w:p>
+          <w:p>
+            <w:r>
+              <w:t xml:space="preserve">Clear Title, 100% </w:t>
+            </w:r>
+            <w:proofErr w:type="spellStart"/>
+            <w:r>
+              <w:t>Vastu</w:t>
+            </w:r>
+            <w:proofErr w:type="spellEnd"/>
           </w:p>
           <w:p>
             <w:r>
@@ -396,7 +539,15 @@
           <w:p/>
           <w:p>
             <w:r>
-              <w:t>Price 20 Cr(This does not include the interiors).</w:t>
+              <w:t xml:space="preserve">Price 20 </w:t>
+            </w:r>
+            <w:proofErr w:type="gramStart"/>
+            <w:r>
+              <w:t>Cr(</w:t>
+            </w:r>
+            <w:proofErr w:type="gramEnd"/>
+            <w:r>
+              <w:t>This does not include the interiors).</w:t>
             </w:r>
           </w:p>
         </w:tc>
@@ -421,8 +572,13 @@
           </w:p>
           <w:p/>
           <w:p>
-            <w:r>
-              <w:t>Kokapet Area</w:t>
+            <w:proofErr w:type="spellStart"/>
+            <w:r>
+              <w:t>Kokapet</w:t>
+            </w:r>
+            <w:proofErr w:type="spellEnd"/>
+            <w:r>
+              <w:t xml:space="preserve"> Area</w:t>
             </w:r>
             <w:r>
               <w:t xml:space="preserve">, </w:t>
@@ -434,7 +590,15 @@
               <w:t>5 Acers</w:t>
             </w:r>
             <w:r>
-              <w:t xml:space="preserve"> Commercial Land for DevelopmentForHirise Apartments</w:t>
+              <w:t xml:space="preserve"> Commercial Land for </w:t>
+            </w:r>
+            <w:proofErr w:type="spellStart"/>
+            <w:r>
+              <w:t>DevelopmentForHirise</w:t>
+            </w:r>
+            <w:proofErr w:type="spellEnd"/>
+            <w:r>
+              <w:t xml:space="preserve"> Apartments</w:t>
             </w:r>
           </w:p>
           <w:p>
@@ -482,7 +646,15 @@
               <w:t>1726</w:t>
             </w:r>
             <w:r>
-              <w:t xml:space="preserve"> Sq Yards,</w:t>
+              <w:t xml:space="preserve"> </w:t>
+            </w:r>
+            <w:proofErr w:type="spellStart"/>
+            <w:r>
+              <w:t>Sq</w:t>
+            </w:r>
+            <w:proofErr w:type="spellEnd"/>
+            <w:r>
+              <w:t xml:space="preserve"> Yards,</w:t>
             </w:r>
           </w:p>
           <w:p>
@@ -498,13 +670,28 @@
           </w:tcPr>
           <w:p>
             <w:r>
-              <w:t>== Moosapet</w:t>
-            </w:r>
-            <w:r>
-              <w:t>(Koteshwar</w:t>
-            </w:r>
-            <w:r>
-              <w:t>Rao) =</w:t>
+              <w:t xml:space="preserve">== </w:t>
+            </w:r>
+            <w:proofErr w:type="spellStart"/>
+            <w:proofErr w:type="gramStart"/>
+            <w:r>
+              <w:t>Moosapet</w:t>
+            </w:r>
+            <w:proofErr w:type="spellEnd"/>
+            <w:r>
+              <w:t>(</w:t>
+            </w:r>
+            <w:proofErr w:type="spellStart"/>
+            <w:proofErr w:type="gramEnd"/>
+            <w:r>
+              <w:t>Koteshwar</w:t>
+            </w:r>
+            <w:r>
+              <w:t>Rao</w:t>
+            </w:r>
+            <w:proofErr w:type="spellEnd"/>
+            <w:r>
+              <w:t>) =</w:t>
             </w:r>
             <w:r>
               <w:t>=</w:t>
@@ -513,11 +700,16 @@
           <w:p/>
           <w:p>
             <w:r>
-              <w:t>Near Moosape</w:t>
+              <w:t xml:space="preserve">Near </w:t>
+            </w:r>
+            <w:proofErr w:type="spellStart"/>
+            <w:r>
+              <w:t>Moosape</w:t>
             </w:r>
             <w:r>
               <w:t>t</w:t>
             </w:r>
+            <w:proofErr w:type="spellEnd"/>
             <w:r>
               <w:t xml:space="preserve"> Metro Station</w:t>
             </w:r>
@@ -540,7 +732,15 @@
               <w:t>2050</w:t>
             </w:r>
             <w:r>
-              <w:t xml:space="preserve"> Sq Yards</w:t>
+              <w:t xml:space="preserve"> </w:t>
+            </w:r>
+            <w:proofErr w:type="spellStart"/>
+            <w:r>
+              <w:t>Sq</w:t>
+            </w:r>
+            <w:proofErr w:type="spellEnd"/>
+            <w:r>
+              <w:t xml:space="preserve"> Yards</w:t>
             </w:r>
           </w:p>
           <w:p>
@@ -597,7 +797,15 @@
               <w:t>2100</w:t>
             </w:r>
             <w:r>
-              <w:t xml:space="preserve"> Sq Yards, Building</w:t>
+              <w:t xml:space="preserve"> </w:t>
+            </w:r>
+            <w:proofErr w:type="spellStart"/>
+            <w:r>
+              <w:t>Sq</w:t>
+            </w:r>
+            <w:proofErr w:type="spellEnd"/>
+            <w:r>
+              <w:t xml:space="preserve"> Yards, Building</w:t>
             </w:r>
           </w:p>
           <w:p>
@@ -653,12 +861,40 @@
               <w:t>600</w:t>
             </w:r>
             <w:r>
-              <w:t xml:space="preserve"> Sq Yards,Open Plot</w:t>
-            </w:r>
-          </w:p>
-          <w:p>
-            <w:r>
-              <w:t>East Facing,Opp to GHMC Park,</w:t>
+              <w:t xml:space="preserve"> </w:t>
+            </w:r>
+            <w:proofErr w:type="spellStart"/>
+            <w:r>
+              <w:t>Sq</w:t>
+            </w:r>
+            <w:proofErr w:type="spellEnd"/>
+            <w:r>
+              <w:t xml:space="preserve"> </w:t>
+            </w:r>
+            <w:proofErr w:type="spellStart"/>
+            <w:proofErr w:type="gramStart"/>
+            <w:r>
+              <w:t>Yards,Open</w:t>
+            </w:r>
+            <w:proofErr w:type="spellEnd"/>
+            <w:proofErr w:type="gramEnd"/>
+            <w:r>
+              <w:t xml:space="preserve"> Plot</w:t>
+            </w:r>
+          </w:p>
+          <w:p>
+            <w:r>
+              <w:t xml:space="preserve">East </w:t>
+            </w:r>
+            <w:proofErr w:type="spellStart"/>
+            <w:proofErr w:type="gramStart"/>
+            <w:r>
+              <w:t>Facing,Opp</w:t>
+            </w:r>
+            <w:proofErr w:type="spellEnd"/>
+            <w:proofErr w:type="gramEnd"/>
+            <w:r>
+              <w:t xml:space="preserve"> to GHMC Park,</w:t>
             </w:r>
           </w:p>
           <w:p>
@@ -701,7 +937,23 @@
               <w:t>1410</w:t>
             </w:r>
             <w:r>
-              <w:t xml:space="preserve"> Sq Yards &amp; 1383 Sq Yards</w:t>
+              <w:t xml:space="preserve"> </w:t>
+            </w:r>
+            <w:proofErr w:type="spellStart"/>
+            <w:r>
+              <w:t>Sq</w:t>
+            </w:r>
+            <w:proofErr w:type="spellEnd"/>
+            <w:r>
+              <w:t xml:space="preserve"> Yards &amp; 1383 </w:t>
+            </w:r>
+            <w:proofErr w:type="spellStart"/>
+            <w:r>
+              <w:t>Sq</w:t>
+            </w:r>
+            <w:proofErr w:type="spellEnd"/>
+            <w:r>
+              <w:t xml:space="preserve"> Yards</w:t>
             </w:r>
           </w:p>
           <w:p>
@@ -709,7 +961,15 @@
               <w:t>Total:</w:t>
             </w:r>
             <w:r>
-              <w:t xml:space="preserve"> 2793 Sq Yards</w:t>
+              <w:t xml:space="preserve"> 2793 </w:t>
+            </w:r>
+            <w:proofErr w:type="spellStart"/>
+            <w:r>
+              <w:t>Sq</w:t>
+            </w:r>
+            <w:proofErr w:type="spellEnd"/>
+            <w:r>
+              <w:t xml:space="preserve"> Yards</w:t>
             </w:r>
           </w:p>
           <w:p>
@@ -741,7 +1001,15 @@
               <w:t>800</w:t>
             </w:r>
             <w:r>
-              <w:t xml:space="preserve"> Sq Yards is Available for Apartment development</w:t>
+              <w:t xml:space="preserve"> </w:t>
+            </w:r>
+            <w:proofErr w:type="spellStart"/>
+            <w:r>
+              <w:t>Sq</w:t>
+            </w:r>
+            <w:proofErr w:type="spellEnd"/>
+            <w:r>
+              <w:t xml:space="preserve"> Yards is Available for Apartment development</w:t>
             </w:r>
             <w:r>
               <w:t xml:space="preserve">, </w:t>
@@ -779,7 +1047,15 @@
               <w:t>400</w:t>
             </w:r>
             <w:r>
-              <w:t xml:space="preserve"> Sq Yards</w:t>
+              <w:t xml:space="preserve"> </w:t>
+            </w:r>
+            <w:proofErr w:type="spellStart"/>
+            <w:r>
+              <w:t>Sq</w:t>
+            </w:r>
+            <w:proofErr w:type="spellEnd"/>
+            <w:r>
+              <w:t xml:space="preserve"> Yards</w:t>
             </w:r>
           </w:p>
           <w:p>
@@ -795,7 +1071,15 @@
           </w:p>
           <w:p>
             <w:r>
-              <w:t>Final Price : 2.25 L</w:t>
+              <w:t xml:space="preserve">Final </w:t>
+            </w:r>
+            <w:proofErr w:type="gramStart"/>
+            <w:r>
+              <w:t>Price :</w:t>
+            </w:r>
+            <w:proofErr w:type="gramEnd"/>
+            <w:r>
+              <w:t xml:space="preserve"> 2.25 L</w:t>
             </w:r>
             <w:r>
               <w:t xml:space="preserve">, </w:t>
@@ -822,7 +1106,15 @@
           </w:p>
           <w:p>
             <w:r>
-              <w:t>Road No 44,Open Plot</w:t>
+              <w:t xml:space="preserve">Road No </w:t>
+            </w:r>
+            <w:proofErr w:type="gramStart"/>
+            <w:r>
+              <w:t>44,Open</w:t>
+            </w:r>
+            <w:proofErr w:type="gramEnd"/>
+            <w:r>
+              <w:t xml:space="preserve"> Plot</w:t>
             </w:r>
           </w:p>
           <w:p>
@@ -838,7 +1130,23 @@
           </w:p>
           <w:p>
             <w:r>
-              <w:t>978 Sq Yards, 1183 Sq Yards</w:t>
+              <w:t xml:space="preserve">978 </w:t>
+            </w:r>
+            <w:proofErr w:type="spellStart"/>
+            <w:r>
+              <w:t>Sq</w:t>
+            </w:r>
+            <w:proofErr w:type="spellEnd"/>
+            <w:r>
+              <w:t xml:space="preserve"> Yards, 1183 </w:t>
+            </w:r>
+            <w:proofErr w:type="spellStart"/>
+            <w:r>
+              <w:t>Sq</w:t>
+            </w:r>
+            <w:proofErr w:type="spellEnd"/>
+            <w:r>
+              <w:t xml:space="preserve"> Yards</w:t>
             </w:r>
           </w:p>
           <w:p>
@@ -852,7 +1160,15 @@
               <w:t>2161</w:t>
             </w:r>
             <w:r>
-              <w:t xml:space="preserve"> Sq Yards</w:t>
+              <w:t xml:space="preserve"> </w:t>
+            </w:r>
+            <w:proofErr w:type="spellStart"/>
+            <w:r>
+              <w:t>Sq</w:t>
+            </w:r>
+            <w:proofErr w:type="spellEnd"/>
+            <w:r>
+              <w:t xml:space="preserve"> Yards</w:t>
             </w:r>
             <w:r>
               <w:t xml:space="preserve">, </w:t>
@@ -895,7 +1211,15 @@
               <w:t>1066</w:t>
             </w:r>
             <w:r>
-              <w:t xml:space="preserve"> Sq Yards</w:t>
+              <w:t xml:space="preserve"> </w:t>
+            </w:r>
+            <w:proofErr w:type="spellStart"/>
+            <w:r>
+              <w:t>Sq</w:t>
+            </w:r>
+            <w:proofErr w:type="spellEnd"/>
+            <w:r>
+              <w:t xml:space="preserve"> Yards</w:t>
             </w:r>
           </w:p>
           <w:p>
@@ -937,7 +1261,15 @@
               <w:t>1186</w:t>
             </w:r>
             <w:r>
-              <w:t xml:space="preserve"> Sq Yards, 3L Negotiable</w:t>
+              <w:t xml:space="preserve"> </w:t>
+            </w:r>
+            <w:proofErr w:type="spellStart"/>
+            <w:r>
+              <w:t>Sq</w:t>
+            </w:r>
+            <w:proofErr w:type="spellEnd"/>
+            <w:r>
+              <w:t xml:space="preserve"> Yards, 3L Negotiable</w:t>
             </w:r>
           </w:p>
         </w:tc>
@@ -967,7 +1299,15 @@
               <w:t>1478</w:t>
             </w:r>
             <w:r>
-              <w:t xml:space="preserve"> Sq Yards</w:t>
+              <w:t xml:space="preserve"> </w:t>
+            </w:r>
+            <w:proofErr w:type="spellStart"/>
+            <w:r>
+              <w:t>Sq</w:t>
+            </w:r>
+            <w:proofErr w:type="spellEnd"/>
+            <w:r>
+              <w:t xml:space="preserve"> Yards</w:t>
             </w:r>
           </w:p>
           <w:p>
@@ -1003,8 +1343,13 @@
               </w:rPr>
               <w:t xml:space="preserve">963 </w:t>
             </w:r>
-            <w:r>
-              <w:t>Sq Yards, 3L Negotiable, 65 X 125</w:t>
+            <w:proofErr w:type="spellStart"/>
+            <w:r>
+              <w:t>Sq</w:t>
+            </w:r>
+            <w:proofErr w:type="spellEnd"/>
+            <w:r>
+              <w:t xml:space="preserve"> Yards, 3L Negotiable, 65 X 125</w:t>
             </w:r>
           </w:p>
         </w:tc>
@@ -1020,7 +1365,17 @@
           <w:p/>
           <w:p>
             <w:r>
-              <w:t>Kakatiya Hills,Open Plot</w:t>
+              <w:t xml:space="preserve">Kakatiya </w:t>
+            </w:r>
+            <w:proofErr w:type="spellStart"/>
+            <w:proofErr w:type="gramStart"/>
+            <w:r>
+              <w:t>Hills,Open</w:t>
+            </w:r>
+            <w:proofErr w:type="spellEnd"/>
+            <w:proofErr w:type="gramEnd"/>
+            <w:r>
+              <w:t xml:space="preserve"> Plot</w:t>
             </w:r>
           </w:p>
           <w:p>
@@ -1034,7 +1389,15 @@
               <w:t>6142</w:t>
             </w:r>
             <w:r>
-              <w:t xml:space="preserve"> Sq Yards</w:t>
+              <w:t xml:space="preserve"> </w:t>
+            </w:r>
+            <w:proofErr w:type="spellStart"/>
+            <w:r>
+              <w:t>Sq</w:t>
+            </w:r>
+            <w:proofErr w:type="spellEnd"/>
+            <w:r>
+              <w:t xml:space="preserve"> Yards</w:t>
             </w:r>
           </w:p>
           <w:p>
@@ -1065,7 +1428,15 @@
               <w:t>2242</w:t>
             </w:r>
             <w:r>
-              <w:t xml:space="preserve"> Sq Yards</w:t>
+              <w:t xml:space="preserve"> </w:t>
+            </w:r>
+            <w:proofErr w:type="spellStart"/>
+            <w:r>
+              <w:t>Sq</w:t>
+            </w:r>
+            <w:proofErr w:type="spellEnd"/>
+            <w:r>
+              <w:t xml:space="preserve"> Yards</w:t>
             </w:r>
           </w:p>
           <w:p>
@@ -1101,8 +1472,13 @@
               <w:t>130 Acers</w:t>
             </w:r>
             <w:r>
-              <w:t>, Mango Thota, Sharajipet</w:t>
-            </w:r>
+              <w:t xml:space="preserve">, Mango Thota, </w:t>
+            </w:r>
+            <w:proofErr w:type="spellStart"/>
+            <w:r>
+              <w:t>Sharajipet</w:t>
+            </w:r>
+            <w:proofErr w:type="spellEnd"/>
           </w:p>
           <w:p>
             <w:r>
@@ -1159,7 +1535,15 @@
               <w:t>4600</w:t>
             </w:r>
             <w:r>
-              <w:t xml:space="preserve"> Sq ft</w:t>
+              <w:t xml:space="preserve"> </w:t>
+            </w:r>
+            <w:proofErr w:type="spellStart"/>
+            <w:r>
+              <w:t>Sq</w:t>
+            </w:r>
+            <w:proofErr w:type="spellEnd"/>
+            <w:r>
+              <w:t xml:space="preserve"> ft</w:t>
             </w:r>
           </w:p>
           <w:p>
@@ -1198,7 +1582,15 @@
           </w:p>
           <w:p>
             <w:r>
-              <w:t>built-up area 5850 sq ft</w:t>
+              <w:t xml:space="preserve">built-up area 5850 </w:t>
+            </w:r>
+            <w:proofErr w:type="spellStart"/>
+            <w:r>
+              <w:t>sq</w:t>
+            </w:r>
+            <w:proofErr w:type="spellEnd"/>
+            <w:r>
+              <w:t xml:space="preserve"> ft</w:t>
             </w:r>
             <w:r>
               <w:t xml:space="preserve">, </w:t>
@@ -1230,8 +1622,13 @@
           <w:p>
             <w:r>
               <w:lastRenderedPageBreak/>
-              <w:t xml:space="preserve"> ====  Trinath</w:t>
-            </w:r>
+              <w:t xml:space="preserve"> ===</w:t>
+            </w:r>
+            <w:proofErr w:type="gramStart"/>
+            <w:r>
+              <w:t>=  Trinath</w:t>
+            </w:r>
+            <w:proofErr w:type="gramEnd"/>
             <w:r>
               <w:t xml:space="preserve"> </w:t>
             </w:r>
@@ -1258,12 +1655,28 @@
               <w:t>1845</w:t>
             </w:r>
             <w:r>
-              <w:t xml:space="preserve"> Sq Yards,</w:t>
-            </w:r>
-          </w:p>
-          <w:p>
-            <w:r>
-              <w:t>Price 3.20L per Yard ( Full white Payment )</w:t>
+              <w:t xml:space="preserve"> </w:t>
+            </w:r>
+            <w:proofErr w:type="spellStart"/>
+            <w:r>
+              <w:t>Sq</w:t>
+            </w:r>
+            <w:proofErr w:type="spellEnd"/>
+            <w:r>
+              <w:t xml:space="preserve"> Yards,</w:t>
+            </w:r>
+          </w:p>
+          <w:p>
+            <w:r>
+              <w:t xml:space="preserve">Price 3.20L per Yard </w:t>
+            </w:r>
+            <w:proofErr w:type="gramStart"/>
+            <w:r>
+              <w:t>( Full</w:t>
+            </w:r>
+            <w:proofErr w:type="gramEnd"/>
+            <w:r>
+              <w:t xml:space="preserve"> white Payment )</w:t>
             </w:r>
           </w:p>
           <w:p/>
@@ -1288,7 +1701,21 @@
               <w:rPr>
                 <w:b/>
               </w:rPr>
-              <w:t>Journalist Colony, 657 Sq Yards</w:t>
+              <w:t xml:space="preserve">Journalist Colony, 657 </w:t>
+            </w:r>
+            <w:proofErr w:type="spellStart"/>
+            <w:r>
+              <w:rPr>
+                <w:b/>
+              </w:rPr>
+              <w:t>Sq</w:t>
+            </w:r>
+            <w:proofErr w:type="spellEnd"/>
+            <w:r>
+              <w:rPr>
+                <w:b/>
+              </w:rPr>
+              <w:t xml:space="preserve"> Yards</w:t>
             </w:r>
           </w:p>
           <w:p>
@@ -1304,8 +1731,13 @@
           </w:p>
           <w:p>
             <w:r>
-              <w:t>Price: 1.8L Per Sq</w:t>
-            </w:r>
+              <w:t xml:space="preserve">Price: 1.8L Per </w:t>
+            </w:r>
+            <w:proofErr w:type="spellStart"/>
+            <w:r>
+              <w:t>Sq</w:t>
+            </w:r>
+            <w:proofErr w:type="spellEnd"/>
             <w:r>
               <w:t xml:space="preserve"> </w:t>
             </w:r>
@@ -1315,12 +1747,33 @@
           </w:p>
           <w:p>
             <w:r>
-              <w:t>Final Price : 1.7L Per Sq Yard</w:t>
-            </w:r>
-          </w:p>
-          <w:p>
-            <w:r>
-              <w:t>Facing : North</w:t>
+              <w:t xml:space="preserve">Final </w:t>
+            </w:r>
+            <w:proofErr w:type="gramStart"/>
+            <w:r>
+              <w:t>Price :</w:t>
+            </w:r>
+            <w:proofErr w:type="gramEnd"/>
+            <w:r>
+              <w:t xml:space="preserve"> 1.7L Per </w:t>
+            </w:r>
+            <w:proofErr w:type="spellStart"/>
+            <w:r>
+              <w:t>Sq</w:t>
+            </w:r>
+            <w:proofErr w:type="spellEnd"/>
+            <w:r>
+              <w:t xml:space="preserve"> Yard</w:t>
+            </w:r>
+          </w:p>
+          <w:p>
+            <w:proofErr w:type="gramStart"/>
+            <w:r>
+              <w:t>Facing :</w:t>
+            </w:r>
+            <w:proofErr w:type="gramEnd"/>
+            <w:r>
+              <w:t xml:space="preserve"> North</w:t>
             </w:r>
           </w:p>
         </w:tc>
@@ -1330,7 +1783,15 @@
           </w:tcPr>
           <w:p>
             <w:r>
-              <w:t>=== Prem Agent(Pandu Yadav) ===</w:t>
+              <w:t xml:space="preserve">=== Prem </w:t>
+            </w:r>
+            <w:proofErr w:type="gramStart"/>
+            <w:r>
+              <w:t>Agent(</w:t>
+            </w:r>
+            <w:proofErr w:type="gramEnd"/>
+            <w:r>
+              <w:t>Pandu Yadav) ===</w:t>
             </w:r>
           </w:p>
           <w:p>
@@ -1434,18 +1895,44 @@
               </w:rPr>
               <w:t xml:space="preserve">700 </w:t>
             </w:r>
-            <w:r>
-              <w:t>Sq Yards as per sale deed</w:t>
-            </w:r>
-          </w:p>
-          <w:p>
-            <w:r>
-              <w:t>125 Sq Yards Extra land</w:t>
-            </w:r>
-          </w:p>
-          <w:p>
-            <w:r>
-              <w:t>825 Sq Yards</w:t>
+            <w:proofErr w:type="spellStart"/>
+            <w:r>
+              <w:t>Sq</w:t>
+            </w:r>
+            <w:proofErr w:type="spellEnd"/>
+            <w:r>
+              <w:t xml:space="preserve"> Yards as per sale deed</w:t>
+            </w:r>
+          </w:p>
+          <w:p>
+            <w:r>
+              <w:t xml:space="preserve">125 </w:t>
+            </w:r>
+            <w:proofErr w:type="spellStart"/>
+            <w:r>
+              <w:t>Sq</w:t>
+            </w:r>
+            <w:proofErr w:type="spellEnd"/>
+            <w:r>
+              <w:t xml:space="preserve"> Yards Extra </w:t>
+            </w:r>
+            <w:proofErr w:type="gramStart"/>
+            <w:r>
+              <w:t>land</w:t>
+            </w:r>
+            <w:proofErr w:type="gramEnd"/>
+          </w:p>
+          <w:p>
+            <w:r>
+              <w:t xml:space="preserve">825 </w:t>
+            </w:r>
+            <w:proofErr w:type="spellStart"/>
+            <w:r>
+              <w:t>Sq</w:t>
+            </w:r>
+            <w:proofErr w:type="spellEnd"/>
+            <w:r>
+              <w:t xml:space="preserve"> Yards</w:t>
             </w:r>
             <w:r>
               <w:t xml:space="preserve">, </w:t>
@@ -1493,7 +1980,15 @@
               <w:t>440</w:t>
             </w:r>
             <w:r>
-              <w:t xml:space="preserve"> Sq Yards</w:t>
+              <w:t xml:space="preserve"> </w:t>
+            </w:r>
+            <w:proofErr w:type="spellStart"/>
+            <w:r>
+              <w:t>Sq</w:t>
+            </w:r>
+            <w:proofErr w:type="spellEnd"/>
+            <w:r>
+              <w:t xml:space="preserve"> Yards</w:t>
             </w:r>
             <w:r>
               <w:t xml:space="preserve">, </w:t>
@@ -1506,11 +2001,24 @@
             </w:r>
           </w:p>
           <w:p>
+            <w:proofErr w:type="spellStart"/>
             <w:r>
               <w:t>Sub</w:t>
             </w:r>
             <w:r>
-              <w:t>Division plot no society membership</w:t>
+              <w:t>Division</w:t>
+            </w:r>
+            <w:proofErr w:type="spellEnd"/>
+            <w:r>
+              <w:t xml:space="preserve"> </w:t>
+            </w:r>
+            <w:proofErr w:type="gramStart"/>
+            <w:r>
+              <w:t>plot</w:t>
+            </w:r>
+            <w:proofErr w:type="gramEnd"/>
+            <w:r>
+              <w:t xml:space="preserve"> no society membership</w:t>
             </w:r>
             <w:r>
               <w:t xml:space="preserve">, </w:t>
@@ -1521,7 +2029,15 @@
           </w:p>
           <w:p>
             <w:r>
-              <w:t>3 Servent quarters</w:t>
+              <w:t xml:space="preserve">3 </w:t>
+            </w:r>
+            <w:proofErr w:type="spellStart"/>
+            <w:r>
+              <w:t>Servent</w:t>
+            </w:r>
+            <w:proofErr w:type="spellEnd"/>
+            <w:r>
+              <w:t xml:space="preserve"> quarters</w:t>
             </w:r>
             <w:r>
               <w:t>.</w:t>
@@ -1535,7 +2051,15 @@
           </w:tcPr>
           <w:p>
             <w:r>
-              <w:t>====  Agent( Sultan )</w:t>
+              <w:t>===</w:t>
+            </w:r>
+            <w:proofErr w:type="gramStart"/>
+            <w:r>
+              <w:t>=  Agent</w:t>
+            </w:r>
+            <w:proofErr w:type="gramEnd"/>
+            <w:r>
+              <w:t>( Sultan )</w:t>
             </w:r>
             <w:r>
               <w:t xml:space="preserve"> </w:t>
@@ -1563,18 +2087,39 @@
               <w:t>1150</w:t>
             </w:r>
             <w:r>
-              <w:t xml:space="preserve"> Sq Yards</w:t>
+              <w:t xml:space="preserve"> </w:t>
+            </w:r>
+            <w:proofErr w:type="spellStart"/>
+            <w:r>
+              <w:t>Sq</w:t>
+            </w:r>
+            <w:proofErr w:type="spellEnd"/>
+            <w:r>
+              <w:t xml:space="preserve"> Yards</w:t>
             </w:r>
             <w:r>
               <w:t xml:space="preserve">, </w:t>
             </w:r>
             <w:r>
-              <w:t>Plot No : 281C</w:t>
-            </w:r>
-          </w:p>
-          <w:p>
-            <w:r>
-              <w:t>Facing : North</w:t>
+              <w:t xml:space="preserve">Plot </w:t>
+            </w:r>
+            <w:proofErr w:type="gramStart"/>
+            <w:r>
+              <w:t>No :</w:t>
+            </w:r>
+            <w:proofErr w:type="gramEnd"/>
+            <w:r>
+              <w:t xml:space="preserve"> 281C</w:t>
+            </w:r>
+          </w:p>
+          <w:p>
+            <w:proofErr w:type="gramStart"/>
+            <w:r>
+              <w:t>Facing :</w:t>
+            </w:r>
+            <w:proofErr w:type="gramEnd"/>
+            <w:r>
+              <w:t xml:space="preserve"> North</w:t>
             </w:r>
             <w:r>
               <w:t>,</w:t>
@@ -1582,8 +2127,13 @@
           </w:p>
           <w:p>
             <w:r>
-              <w:t>Price :1.80L Negatiable</w:t>
-            </w:r>
+              <w:t xml:space="preserve">Price :1.80L </w:t>
+            </w:r>
+            <w:proofErr w:type="spellStart"/>
+            <w:r>
+              <w:t>Negatiable</w:t>
+            </w:r>
+            <w:proofErr w:type="spellEnd"/>
           </w:p>
         </w:tc>
       </w:tr>
@@ -1603,8 +2153,13 @@
             </w:r>
           </w:p>
           <w:p>
-            <w:r>
-              <w:t>Opp BRC Infra Building</w:t>
+            <w:proofErr w:type="spellStart"/>
+            <w:r>
+              <w:t>Opp</w:t>
+            </w:r>
+            <w:proofErr w:type="spellEnd"/>
+            <w:r>
+              <w:t xml:space="preserve"> BRC Infra Building</w:t>
             </w:r>
             <w:r>
               <w:t xml:space="preserve">, </w:t>
@@ -1616,7 +2171,15 @@
               <w:t>1297</w:t>
             </w:r>
             <w:r>
-              <w:t xml:space="preserve"> Sq Yards</w:t>
+              <w:t xml:space="preserve"> </w:t>
+            </w:r>
+            <w:proofErr w:type="spellStart"/>
+            <w:r>
+              <w:t>Sq</w:t>
+            </w:r>
+            <w:proofErr w:type="spellEnd"/>
+            <w:r>
+              <w:t xml:space="preserve"> Yards</w:t>
             </w:r>
           </w:p>
           <w:p>
@@ -1625,8 +2188,13 @@
             </w:r>
           </w:p>
           <w:p>
-            <w:r>
-              <w:t>Development : 50% : 50 %</w:t>
+            <w:proofErr w:type="gramStart"/>
+            <w:r>
+              <w:t>Development :</w:t>
+            </w:r>
+            <w:proofErr w:type="gramEnd"/>
+            <w:r>
+              <w:t xml:space="preserve"> 50% : 50 %</w:t>
             </w:r>
           </w:p>
           <w:p>
@@ -1648,7 +2216,15 @@
           </w:tcPr>
           <w:p>
             <w:r>
-              <w:t>==== Sanjeev Kumar Invester ======</w:t>
+              <w:t xml:space="preserve">==== Sanjeev Kumar </w:t>
+            </w:r>
+            <w:proofErr w:type="spellStart"/>
+            <w:r>
+              <w:t>Invester</w:t>
+            </w:r>
+            <w:proofErr w:type="spellEnd"/>
+            <w:r>
+              <w:t xml:space="preserve"> ======</w:t>
             </w:r>
           </w:p>
           <w:p>
@@ -1680,7 +2256,15 @@
               <w:t>2400</w:t>
             </w:r>
             <w:r>
-              <w:t xml:space="preserve"> Sq Yards</w:t>
+              <w:t xml:space="preserve"> </w:t>
+            </w:r>
+            <w:proofErr w:type="spellStart"/>
+            <w:r>
+              <w:t>Sq</w:t>
+            </w:r>
+            <w:proofErr w:type="spellEnd"/>
+            <w:r>
+              <w:t xml:space="preserve"> Yards</w:t>
             </w:r>
             <w:r>
               <w:t xml:space="preserve">, </w:t>
@@ -1690,8 +2274,13 @@
             </w:r>
           </w:p>
           <w:p>
-            <w:r>
-              <w:t>Price : 2.75L Per yard</w:t>
+            <w:proofErr w:type="gramStart"/>
+            <w:r>
+              <w:t>Price :</w:t>
+            </w:r>
+            <w:proofErr w:type="gramEnd"/>
+            <w:r>
+              <w:t xml:space="preserve"> 2.75L Per yard</w:t>
             </w:r>
           </w:p>
         </w:tc>
@@ -1725,22 +2314,56 @@
               <w:t>8428</w:t>
             </w:r>
             <w:r>
-              <w:t xml:space="preserve"> Sq Yards</w:t>
-            </w:r>
-          </w:p>
-          <w:p>
-            <w:r>
-              <w:t>ShivaRam Pally, Attapur</w:t>
-            </w:r>
-          </w:p>
-          <w:p>
-            <w:r>
-              <w:t xml:space="preserve">Pillar No : 282, commercial Bit, </w:t>
-            </w:r>
-          </w:p>
-          <w:p>
-            <w:r>
-              <w:t>Road Facing : 300</w:t>
+              <w:t xml:space="preserve"> </w:t>
+            </w:r>
+            <w:proofErr w:type="spellStart"/>
+            <w:r>
+              <w:t>Sq</w:t>
+            </w:r>
+            <w:proofErr w:type="spellEnd"/>
+            <w:r>
+              <w:t xml:space="preserve"> Yards</w:t>
+            </w:r>
+          </w:p>
+          <w:p>
+            <w:proofErr w:type="spellStart"/>
+            <w:r>
+              <w:t>ShivaRam</w:t>
+            </w:r>
+            <w:proofErr w:type="spellEnd"/>
+            <w:r>
+              <w:t xml:space="preserve"> Pally, </w:t>
+            </w:r>
+            <w:proofErr w:type="spellStart"/>
+            <w:r>
+              <w:t>Attapur</w:t>
+            </w:r>
+            <w:proofErr w:type="spellEnd"/>
+          </w:p>
+          <w:p>
+            <w:r>
+              <w:t xml:space="preserve">Pillar </w:t>
+            </w:r>
+            <w:proofErr w:type="gramStart"/>
+            <w:r>
+              <w:t>No :</w:t>
+            </w:r>
+            <w:proofErr w:type="gramEnd"/>
+            <w:r>
+              <w:t xml:space="preserve"> 282, commercial Bit, </w:t>
+            </w:r>
+          </w:p>
+          <w:p>
+            <w:r>
+              <w:t xml:space="preserve">Road </w:t>
+            </w:r>
+            <w:proofErr w:type="gramStart"/>
+            <w:r>
+              <w:t>Facing :</w:t>
+            </w:r>
+            <w:proofErr w:type="gramEnd"/>
+            <w:r>
+              <w:t xml:space="preserve"> 300</w:t>
             </w:r>
             <w:r>
               <w:t>, 1L Per yard</w:t>
@@ -1766,8 +2389,13 @@
           </w:p>
           <w:p/>
           <w:p>
-            <w:r>
-              <w:t>Jubileehills Road No 45</w:t>
+            <w:proofErr w:type="spellStart"/>
+            <w:r>
+              <w:t>Jubileehills</w:t>
+            </w:r>
+            <w:proofErr w:type="spellEnd"/>
+            <w:r>
+              <w:t xml:space="preserve"> Road No 45</w:t>
             </w:r>
             <w:r>
               <w:t xml:space="preserve">, </w:t>
@@ -1779,8 +2407,21 @@
               <w:t>1244</w:t>
             </w:r>
             <w:r>
-              <w:t xml:space="preserve"> sq yrds</w:t>
-            </w:r>
+              <w:t xml:space="preserve"> </w:t>
+            </w:r>
+            <w:proofErr w:type="spellStart"/>
+            <w:r>
+              <w:t>sq</w:t>
+            </w:r>
+            <w:proofErr w:type="spellEnd"/>
+            <w:r>
+              <w:t xml:space="preserve"> </w:t>
+            </w:r>
+            <w:proofErr w:type="spellStart"/>
+            <w:r>
+              <w:t>yrds</w:t>
+            </w:r>
+            <w:proofErr w:type="spellEnd"/>
           </w:p>
           <w:p>
             <w:r>
@@ -1790,7 +2431,15 @@
               <w:t xml:space="preserve">, </w:t>
             </w:r>
             <w:r>
-              <w:t>Price 2.7 L Per Sq Yards</w:t>
+              <w:t xml:space="preserve">Price 2.7 L Per </w:t>
+            </w:r>
+            <w:proofErr w:type="spellStart"/>
+            <w:r>
+              <w:t>Sq</w:t>
+            </w:r>
+            <w:proofErr w:type="spellEnd"/>
+            <w:r>
+              <w:t xml:space="preserve"> Yards</w:t>
             </w:r>
           </w:p>
         </w:tc>
@@ -1801,25 +2450,54 @@
           </w:tcPr>
           <w:p>
             <w:r>
-              <w:t>===== Kuragayala Krishna =====</w:t>
-            </w:r>
-          </w:p>
-          <w:p>
-            <w:r>
-              <w:t>Jubilee Hills Road No : 41</w:t>
-            </w:r>
-          </w:p>
-          <w:p>
-            <w:r>
-              <w:t>Near Peddamma Temple</w:t>
+              <w:t xml:space="preserve">===== </w:t>
+            </w:r>
+            <w:proofErr w:type="spellStart"/>
+            <w:r>
+              <w:t>Kuragayala</w:t>
+            </w:r>
+            <w:proofErr w:type="spellEnd"/>
+            <w:r>
+              <w:t xml:space="preserve"> Krishna =====</w:t>
+            </w:r>
+          </w:p>
+          <w:p>
+            <w:r>
+              <w:t xml:space="preserve">Jubilee Hills Road </w:t>
+            </w:r>
+            <w:proofErr w:type="gramStart"/>
+            <w:r>
+              <w:t>No :</w:t>
+            </w:r>
+            <w:proofErr w:type="gramEnd"/>
+            <w:r>
+              <w:t xml:space="preserve"> 41</w:t>
+            </w:r>
+          </w:p>
+          <w:p>
+            <w:r>
+              <w:t xml:space="preserve">Near </w:t>
+            </w:r>
+            <w:proofErr w:type="spellStart"/>
+            <w:r>
+              <w:t>Peddamma</w:t>
+            </w:r>
+            <w:proofErr w:type="spellEnd"/>
+            <w:r>
+              <w:t xml:space="preserve"> Temple</w:t>
             </w:r>
             <w:r>
               <w:t xml:space="preserve"> before</w:t>
             </w:r>
           </w:p>
           <w:p>
-            <w:r>
-              <w:t xml:space="preserve">Dimensions : </w:t>
+            <w:proofErr w:type="gramStart"/>
+            <w:r>
+              <w:t>Dimensions :</w:t>
+            </w:r>
+            <w:proofErr w:type="gramEnd"/>
+            <w:r>
+              <w:t xml:space="preserve"> </w:t>
             </w:r>
             <w:r>
               <w:rPr>
@@ -1828,15 +2506,28 @@
               <w:t>1419</w:t>
             </w:r>
             <w:r>
-              <w:t xml:space="preserve"> Sq Yards</w:t>
-            </w:r>
-            <w:r>
-              <w:t xml:space="preserve"> </w:t>
-            </w:r>
-          </w:p>
-          <w:p>
-            <w:r>
-              <w:t>Price : 2.50L per Yard, Facing : North</w:t>
+              <w:t xml:space="preserve"> </w:t>
+            </w:r>
+            <w:proofErr w:type="spellStart"/>
+            <w:r>
+              <w:t>Sq</w:t>
+            </w:r>
+            <w:proofErr w:type="spellEnd"/>
+            <w:r>
+              <w:t xml:space="preserve"> Yards</w:t>
+            </w:r>
+            <w:r>
+              <w:t xml:space="preserve"> </w:t>
+            </w:r>
+          </w:p>
+          <w:p>
+            <w:proofErr w:type="gramStart"/>
+            <w:r>
+              <w:t>Price :</w:t>
+            </w:r>
+            <w:proofErr w:type="gramEnd"/>
+            <w:r>
+              <w:t xml:space="preserve"> 2.50L per Yard, Facing : North</w:t>
             </w:r>
           </w:p>
         </w:tc>
@@ -1860,7 +2551,15 @@
               <w:t>1146</w:t>
             </w:r>
             <w:r>
-              <w:t xml:space="preserve"> sq yards</w:t>
+              <w:t xml:space="preserve"> </w:t>
+            </w:r>
+            <w:proofErr w:type="spellStart"/>
+            <w:r>
+              <w:t>sq</w:t>
+            </w:r>
+            <w:proofErr w:type="spellEnd"/>
+            <w:r>
+              <w:t xml:space="preserve"> yards</w:t>
             </w:r>
             <w:r>
               <w:t xml:space="preserve">, </w:t>
@@ -1880,7 +2579,15 @@
               <w:t>573</w:t>
             </w:r>
             <w:r>
-              <w:t xml:space="preserve"> sq yards</w:t>
+              <w:t xml:space="preserve"> </w:t>
+            </w:r>
+            <w:proofErr w:type="spellStart"/>
+            <w:r>
+              <w:t>sq</w:t>
+            </w:r>
+            <w:proofErr w:type="spellEnd"/>
+            <w:r>
+              <w:t xml:space="preserve"> yards</w:t>
             </w:r>
           </w:p>
           <w:p>
@@ -1917,10 +2624,35 @@
               <w:rPr>
                 <w:b/>
               </w:rPr>
-              <w:t>195 Sq Yards</w:t>
-            </w:r>
-            <w:r>
-              <w:t>,  Journalist colony</w:t>
+              <w:t xml:space="preserve">195 </w:t>
+            </w:r>
+            <w:proofErr w:type="spellStart"/>
+            <w:r>
+              <w:rPr>
+                <w:b/>
+              </w:rPr>
+              <w:t>Sq</w:t>
+            </w:r>
+            <w:proofErr w:type="spellEnd"/>
+            <w:r>
+              <w:rPr>
+                <w:b/>
+              </w:rPr>
+              <w:t xml:space="preserve"> </w:t>
+            </w:r>
+            <w:proofErr w:type="gramStart"/>
+            <w:r>
+              <w:rPr>
+                <w:b/>
+              </w:rPr>
+              <w:t>Yards</w:t>
+            </w:r>
+            <w:r>
+              <w:t>,  Journalist</w:t>
+            </w:r>
+            <w:proofErr w:type="gramEnd"/>
+            <w:r>
+              <w:t xml:space="preserve"> colony</w:t>
             </w:r>
           </w:p>
           <w:p>
@@ -1930,18 +2662,39 @@
           </w:p>
           <w:p>
             <w:r>
-              <w:t>Semi Independent House, Price : 4.75 Cr</w:t>
-            </w:r>
-          </w:p>
-          <w:p>
-            <w:r>
-              <w:t>4750 Sft, 5 Bedroom - 6 Bathroom</w:t>
-            </w:r>
-          </w:p>
-          <w:p>
-            <w:r>
-              <w:t>Separate Office Room around 1500 sft</w:t>
-            </w:r>
+              <w:t xml:space="preserve">Semi Independent House, </w:t>
+            </w:r>
+            <w:proofErr w:type="gramStart"/>
+            <w:r>
+              <w:t>Price :</w:t>
+            </w:r>
+            <w:proofErr w:type="gramEnd"/>
+            <w:r>
+              <w:t xml:space="preserve"> 4.75 Cr</w:t>
+            </w:r>
+          </w:p>
+          <w:p>
+            <w:r>
+              <w:t xml:space="preserve">4750 </w:t>
+            </w:r>
+            <w:proofErr w:type="spellStart"/>
+            <w:r>
+              <w:t>Sft</w:t>
+            </w:r>
+            <w:proofErr w:type="spellEnd"/>
+            <w:r>
+              <w:t>, 5 Bedroom - 6 Bathroom</w:t>
+            </w:r>
+          </w:p>
+          <w:p>
+            <w:r>
+              <w:t xml:space="preserve">Separate Office Room around 1500 </w:t>
+            </w:r>
+            <w:proofErr w:type="spellStart"/>
+            <w:r>
+              <w:t>sft</w:t>
+            </w:r>
+            <w:proofErr w:type="spellEnd"/>
           </w:p>
           <w:p>
             <w:r>
@@ -1965,10 +2718,39 @@
               <w:rPr>
                 <w:b/>
               </w:rPr>
-              <w:t>4 Acer, 31 Guntal</w:t>
-            </w:r>
-            <w:r>
-              <w:t xml:space="preserve"> for Out Rate @ Shankarpally ( Singapuram Village )</w:t>
+              <w:t xml:space="preserve">4 Acer, 31 </w:t>
+            </w:r>
+            <w:proofErr w:type="spellStart"/>
+            <w:r>
+              <w:rPr>
+                <w:b/>
+              </w:rPr>
+              <w:t>Guntal</w:t>
+            </w:r>
+            <w:proofErr w:type="spellEnd"/>
+            <w:r>
+              <w:t xml:space="preserve"> for Out Rate @ </w:t>
+            </w:r>
+            <w:proofErr w:type="spellStart"/>
+            <w:r>
+              <w:t>Shankarpally</w:t>
+            </w:r>
+            <w:proofErr w:type="spellEnd"/>
+            <w:r>
+              <w:t xml:space="preserve"> </w:t>
+            </w:r>
+            <w:proofErr w:type="gramStart"/>
+            <w:r>
+              <w:t xml:space="preserve">( </w:t>
+            </w:r>
+            <w:proofErr w:type="spellStart"/>
+            <w:r>
+              <w:t>Singapuram</w:t>
+            </w:r>
+            <w:proofErr w:type="spellEnd"/>
+            <w:proofErr w:type="gramEnd"/>
+            <w:r>
+              <w:t xml:space="preserve"> Village )</w:t>
             </w:r>
           </w:p>
           <w:p>
@@ -2007,13 +2789,40 @@
               <w:rPr>
                 <w:b/>
               </w:rPr>
-              <w:t>6 Acers, 8 Guntal for Sale in Shankarpally</w:t>
-            </w:r>
-          </w:p>
-          <w:p>
-            <w:r>
-              <w:t>100 Ft road</w:t>
-            </w:r>
+              <w:t xml:space="preserve">6 Acers, 8 </w:t>
+            </w:r>
+            <w:proofErr w:type="spellStart"/>
+            <w:r>
+              <w:rPr>
+                <w:b/>
+              </w:rPr>
+              <w:t>Guntal</w:t>
+            </w:r>
+            <w:proofErr w:type="spellEnd"/>
+            <w:r>
+              <w:rPr>
+                <w:b/>
+              </w:rPr>
+              <w:t xml:space="preserve"> for Sale in </w:t>
+            </w:r>
+            <w:proofErr w:type="spellStart"/>
+            <w:r>
+              <w:rPr>
+                <w:b/>
+              </w:rPr>
+              <w:t>Shankarpally</w:t>
+            </w:r>
+            <w:proofErr w:type="spellEnd"/>
+          </w:p>
+          <w:p>
+            <w:r>
+              <w:t xml:space="preserve">100 </w:t>
+            </w:r>
+            <w:proofErr w:type="gramStart"/>
+            <w:r>
+              <w:t>Ft road</w:t>
+            </w:r>
+            <w:proofErr w:type="gramEnd"/>
             <w:r>
               <w:t xml:space="preserve">, </w:t>
             </w:r>
@@ -2023,7 +2832,15 @@
           </w:p>
           <w:p>
             <w:r>
-              <w:t>Survey No 30 &amp; 31 ( Free Zone )</w:t>
+              <w:t xml:space="preserve">Survey No 30 &amp; 31 </w:t>
+            </w:r>
+            <w:proofErr w:type="gramStart"/>
+            <w:r>
+              <w:t>( Free</w:t>
+            </w:r>
+            <w:proofErr w:type="gramEnd"/>
+            <w:r>
+              <w:t xml:space="preserve"> Zone )</w:t>
             </w:r>
           </w:p>
         </w:tc>
@@ -2035,7 +2852,15 @@
           </w:tcPr>
           <w:p>
             <w:r>
-              <w:t>======== Anirudh  =========</w:t>
+              <w:t xml:space="preserve">======== </w:t>
+            </w:r>
+            <w:proofErr w:type="gramStart"/>
+            <w:r>
+              <w:t>Anirudh  =</w:t>
+            </w:r>
+            <w:proofErr w:type="gramEnd"/>
+            <w:r>
+              <w:t>========</w:t>
             </w:r>
           </w:p>
           <w:p>
@@ -2046,7 +2871,15 @@
               <w:t>1111</w:t>
             </w:r>
             <w:r>
-              <w:t xml:space="preserve"> Sq yards, </w:t>
+              <w:t xml:space="preserve"> </w:t>
+            </w:r>
+            <w:proofErr w:type="spellStart"/>
+            <w:r>
+              <w:t>Sq</w:t>
+            </w:r>
+            <w:proofErr w:type="spellEnd"/>
+            <w:r>
+              <w:t xml:space="preserve"> yards, </w:t>
             </w:r>
             <w:r>
               <w:t>Jubilee Hills, Road No 11</w:t>
@@ -2059,8 +2892,15 @@
           </w:p>
           <w:p>
             <w:r>
-              <w:t>Price@2,20,000/- Per Sq.yard</w:t>
-            </w:r>
+              <w:t xml:space="preserve">Price@2,20,000/- Per </w:t>
+            </w:r>
+            <w:proofErr w:type="spellStart"/>
+            <w:proofErr w:type="gramStart"/>
+            <w:r>
+              <w:t>Sq.yard</w:t>
+            </w:r>
+            <w:proofErr w:type="spellEnd"/>
+            <w:proofErr w:type="gramEnd"/>
           </w:p>
         </w:tc>
         <w:tc>
@@ -2075,13 +2915,21 @@
           </w:p>
           <w:p>
             <w:r>
-              <w:t xml:space="preserve">Land for development &amp; out rate in Banjara Hills, </w:t>
-            </w:r>
-            <w:r>
-              <w:t xml:space="preserve"> </w:t>
-            </w:r>
-            <w:r>
-              <w:t xml:space="preserve">Rd Number 14, </w:t>
+              <w:t xml:space="preserve">Land for development &amp; out rate in Banjara </w:t>
+            </w:r>
+            <w:proofErr w:type="gramStart"/>
+            <w:r>
+              <w:t xml:space="preserve">Hills, </w:t>
+            </w:r>
+            <w:r>
+              <w:t xml:space="preserve"> </w:t>
+            </w:r>
+            <w:r>
+              <w:t>Rd</w:t>
+            </w:r>
+            <w:proofErr w:type="gramEnd"/>
+            <w:r>
+              <w:t xml:space="preserve"> Number 14, </w:t>
             </w:r>
           </w:p>
           <w:p>
@@ -2111,7 +2959,15 @@
           </w:p>
           <w:p>
             <w:r>
-              <w:t>2400 sq yar</w:t>
+              <w:t xml:space="preserve">2400 </w:t>
+            </w:r>
+            <w:proofErr w:type="spellStart"/>
+            <w:r>
+              <w:t>sq</w:t>
+            </w:r>
+            <w:proofErr w:type="spellEnd"/>
+            <w:r>
+              <w:t xml:space="preserve"> yar</w:t>
             </w:r>
             <w:r>
               <w:t>ds for out rate @ 1.60L</w:t>
@@ -2122,7 +2978,15 @@
           </w:p>
           <w:p>
             <w:r>
-              <w:t>1600 sq yards for development</w:t>
+              <w:t xml:space="preserve">1600 </w:t>
+            </w:r>
+            <w:proofErr w:type="spellStart"/>
+            <w:r>
+              <w:t>sq</w:t>
+            </w:r>
+            <w:proofErr w:type="spellEnd"/>
+            <w:r>
+              <w:t xml:space="preserve"> yards for development</w:t>
             </w:r>
           </w:p>
         </w:tc>
@@ -2142,8 +3006,21 @@
           </w:p>
           <w:p>
             <w:r>
-              <w:t>Built-up area approx 30000 sft</w:t>
-            </w:r>
+              <w:t xml:space="preserve">Built-up area </w:t>
+            </w:r>
+            <w:proofErr w:type="spellStart"/>
+            <w:r>
+              <w:t>approx</w:t>
+            </w:r>
+            <w:proofErr w:type="spellEnd"/>
+            <w:r>
+              <w:t xml:space="preserve"> 30000 </w:t>
+            </w:r>
+            <w:proofErr w:type="spellStart"/>
+            <w:r>
+              <w:t>sft</w:t>
+            </w:r>
+            <w:proofErr w:type="spellEnd"/>
           </w:p>
           <w:p>
             <w:r>
@@ -2153,7 +3030,21 @@
               <w:rPr>
                 <w:b/>
               </w:rPr>
-              <w:t xml:space="preserve">753 sq </w:t>
+              <w:t xml:space="preserve">753 </w:t>
+            </w:r>
+            <w:proofErr w:type="spellStart"/>
+            <w:r>
+              <w:rPr>
+                <w:b/>
+              </w:rPr>
+              <w:t>sq</w:t>
+            </w:r>
+            <w:proofErr w:type="spellEnd"/>
+            <w:r>
+              <w:rPr>
+                <w:b/>
+              </w:rPr>
+              <w:t xml:space="preserve"> </w:t>
             </w:r>
             <w:r>
               <w:rPr>
@@ -2164,7 +3055,15 @@
           </w:p>
           <w:p>
             <w:r>
-              <w:t xml:space="preserve">Rental Income : 20 L per month </w:t>
+              <w:t xml:space="preserve">Rental </w:t>
+            </w:r>
+            <w:proofErr w:type="gramStart"/>
+            <w:r>
+              <w:t>Income :</w:t>
+            </w:r>
+            <w:proofErr w:type="gramEnd"/>
+            <w:r>
+              <w:t xml:space="preserve"> 20 L per month </w:t>
             </w:r>
           </w:p>
           <w:p>
@@ -2203,7 +3102,15 @@
               <w:t>1452</w:t>
             </w:r>
             <w:r>
-              <w:t xml:space="preserve"> Sq Yards, West facing</w:t>
+              <w:t xml:space="preserve"> </w:t>
+            </w:r>
+            <w:proofErr w:type="spellStart"/>
+            <w:r>
+              <w:t>Sq</w:t>
+            </w:r>
+            <w:proofErr w:type="spellEnd"/>
+            <w:r>
+              <w:t xml:space="preserve"> Yards, West facing</w:t>
             </w:r>
           </w:p>
           <w:p>
@@ -2244,7 +3151,15 @@
               <w:t>720</w:t>
             </w:r>
             <w:r>
-              <w:t xml:space="preserve"> Sq Yards</w:t>
+              <w:t xml:space="preserve"> </w:t>
+            </w:r>
+            <w:proofErr w:type="spellStart"/>
+            <w:r>
+              <w:t>Sq</w:t>
+            </w:r>
+            <w:proofErr w:type="spellEnd"/>
+            <w:r>
+              <w:t xml:space="preserve"> Yards</w:t>
             </w:r>
           </w:p>
           <w:p>
@@ -2284,7 +3199,15 @@
               <w:t>1274</w:t>
             </w:r>
             <w:r>
-              <w:t xml:space="preserve"> sq yards</w:t>
+              <w:t xml:space="preserve"> </w:t>
+            </w:r>
+            <w:proofErr w:type="spellStart"/>
+            <w:r>
+              <w:t>sq</w:t>
+            </w:r>
+            <w:proofErr w:type="spellEnd"/>
+            <w:r>
+              <w:t xml:space="preserve"> yards</w:t>
             </w:r>
           </w:p>
           <w:p>
@@ -2305,8 +3228,13 @@
             </w:r>
           </w:p>
           <w:p>
-            <w:r>
-              <w:t>Nagarajun Nagar colony, Sri Nagar Colony, Independent house is for sale</w:t>
+            <w:proofErr w:type="spellStart"/>
+            <w:r>
+              <w:t>Nagarajun</w:t>
+            </w:r>
+            <w:proofErr w:type="spellEnd"/>
+            <w:r>
+              <w:t xml:space="preserve"> Nagar colony, Sri Nagar Colony, Independent house is for sale</w:t>
             </w:r>
           </w:p>
           <w:p>
@@ -2317,7 +3245,15 @@
               <w:t>600</w:t>
             </w:r>
             <w:r>
-              <w:t xml:space="preserve"> sq yards, 1.5L per yard, 2 sides road</w:t>
+              <w:t xml:space="preserve"> </w:t>
+            </w:r>
+            <w:proofErr w:type="spellStart"/>
+            <w:r>
+              <w:t>sq</w:t>
+            </w:r>
+            <w:proofErr w:type="spellEnd"/>
+            <w:r>
+              <w:t xml:space="preserve"> yards, 1.5L per yard, 2 sides road</w:t>
             </w:r>
           </w:p>
         </w:tc>
@@ -2338,7 +3274,7 @@
           </w:p>
           <w:p>
             <w:r>
-              <w:t xml:space="preserve">Plot No : 146, </w:t>
+              <w:t xml:space="preserve">Plot No: 146, </w:t>
             </w:r>
             <w:r>
               <w:rPr>
@@ -2347,7 +3283,15 @@
               <w:t>1236</w:t>
             </w:r>
             <w:r>
-              <w:t xml:space="preserve"> Sq Y</w:t>
+              <w:t xml:space="preserve"> </w:t>
+            </w:r>
+            <w:proofErr w:type="spellStart"/>
+            <w:r>
+              <w:t>Sq</w:t>
+            </w:r>
+            <w:proofErr w:type="spellEnd"/>
+            <w:r>
+              <w:t xml:space="preserve"> Y</w:t>
             </w:r>
             <w:r>
               <w:t>a</w:t>
@@ -2367,7 +3311,7 @@
               <w:t xml:space="preserve">, </w:t>
             </w:r>
             <w:r>
-              <w:t>Price : 20CR</w:t>
+              <w:t>Price: 20CR</w:t>
             </w:r>
           </w:p>
         </w:tc>
@@ -2382,7 +3326,15 @@
           </w:p>
           <w:p>
             <w:r>
-              <w:t>1400 Sq Yards, North West Facing,</w:t>
+              <w:t xml:space="preserve">1400 </w:t>
+            </w:r>
+            <w:proofErr w:type="spellStart"/>
+            <w:r>
+              <w:t>Sq</w:t>
+            </w:r>
+            <w:proofErr w:type="spellEnd"/>
+            <w:r>
+              <w:t xml:space="preserve"> Yards, North West Facing,</w:t>
             </w:r>
           </w:p>
           <w:p>
@@ -2416,7 +3368,7 @@
 </file>
 
 <file path=word/styles.xml><?xml version="1.0" encoding="utf-8"?>
-<w:styles xmlns:mc="http://schemas.openxmlformats.org/markup-compatibility/2006" xmlns:r="http://schemas.openxmlformats.org/officeDocument/2006/relationships" xmlns:w="http://schemas.openxmlformats.org/wordprocessingml/2006/main" xmlns:w14="http://schemas.microsoft.com/office/word/2010/wordml" xmlns:w15="http://schemas.microsoft.com/office/word/2012/wordml" xmlns:w16cex="http://schemas.microsoft.com/office/word/2018/wordml/cex" xmlns:w16cid="http://schemas.microsoft.com/office/word/2016/wordml/cid" xmlns:w16="http://schemas.microsoft.com/office/word/2018/wordml" xmlns:w16sdtdh="http://schemas.microsoft.com/office/word/2020/wordml/sdtdatahash" xmlns:w16se="http://schemas.microsoft.com/office/word/2015/wordml/symex" mc:Ignorable="w14 w15 w16se w16cid w16 w16cex w16sdtdh">
+<w:styles xmlns:mc="http://schemas.openxmlformats.org/markup-compatibility/2006" xmlns:r="http://schemas.openxmlformats.org/officeDocument/2006/relationships" xmlns:w="http://schemas.openxmlformats.org/wordprocessingml/2006/main" xmlns:w14="http://schemas.microsoft.com/office/word/2010/wordml" xmlns:w15="http://schemas.microsoft.com/office/word/2012/wordml" xmlns:w16cex="http://schemas.microsoft.com/office/word/2018/wordml/cex" xmlns:w16cid="http://schemas.microsoft.com/office/word/2016/wordml/cid" xmlns:w16="http://schemas.microsoft.com/office/word/2018/wordml" xmlns:w16se="http://schemas.microsoft.com/office/word/2015/wordml/symex" mc:Ignorable="w14 w15 w16se w16cid w16 w16cex">
   <w:docDefaults>
     <w:rPrDefault>
       <w:rPr>
@@ -2587,7 +3539,7 @@
     <w:lsdException w:name="Table Web 2" w:semiHidden="1" w:unhideWhenUsed="1"/>
     <w:lsdException w:name="Table Web 3" w:semiHidden="1" w:unhideWhenUsed="1"/>
     <w:lsdException w:name="Balloon Text" w:semiHidden="1" w:unhideWhenUsed="1"/>
-    <w:lsdException w:name="Table Grid" w:semiHidden="1" w:uiPriority="39" w:unhideWhenUsed="1"/>
+    <w:lsdException w:name="Table Grid" w:uiPriority="39"/>
     <w:lsdException w:name="Table Theme" w:semiHidden="1" w:unhideWhenUsed="1"/>
     <w:lsdException w:name="Placeholder Text" w:semiHidden="1"/>
     <w:lsdException w:name="No Spacing" w:uiPriority="1" w:qFormat="1"/>

</xml_diff>